<commit_message>
modif de workspace (tp2)
</commit_message>
<xml_diff>
--- a/train/IUT_TD_TP_2015.docx
+++ b/train/IUT_TD_TP_2015.docx
@@ -6453,52 +6453,50 @@
       <w:r>
         <w:br w:type="page"/>
       </w:r>
-      <w:bookmarkStart w:id="1" w:name="_GoBack"/>
+    </w:p>
+    <w:p>
+      <w:pPr>
+        <w:pStyle w:val="Titre1"/>
+        <w:rPr>
+          <w:noProof/>
+        </w:rPr>
+      </w:pPr>
+      <w:bookmarkStart w:id="1" w:name="_Toc430965354"/>
+      <w:r>
+        <w:lastRenderedPageBreak/>
+        <w:t>Organisation</w:t>
+      </w:r>
+      <w:r>
+        <w:rPr>
+          <w:noProof/>
+        </w:rPr>
+        <w:t xml:space="preserve"> des </w:t>
+      </w:r>
+      <w:r>
+        <w:t>TD</w:t>
+      </w:r>
+      <w:r>
+        <w:rPr>
+          <w:noProof/>
+        </w:rPr>
+        <w:t>/TP</w:t>
+      </w:r>
       <w:bookmarkEnd w:id="1"/>
     </w:p>
     <w:p>
       <w:pPr>
-        <w:pStyle w:val="Titre1"/>
-        <w:rPr>
-          <w:noProof/>
-        </w:rPr>
-      </w:pPr>
-      <w:bookmarkStart w:id="2" w:name="_Toc430965354"/>
-      <w:r>
-        <w:lastRenderedPageBreak/>
-        <w:t>Organisation</w:t>
-      </w:r>
-      <w:r>
-        <w:rPr>
-          <w:noProof/>
-        </w:rPr>
-        <w:t xml:space="preserve"> des </w:t>
-      </w:r>
-      <w:r>
-        <w:t>TD</w:t>
-      </w:r>
-      <w:r>
-        <w:rPr>
-          <w:noProof/>
-        </w:rPr>
-        <w:t>/TP</w:t>
-      </w:r>
-      <w:bookmarkEnd w:id="2"/>
+        <w:pStyle w:val="Titre2"/>
+      </w:pPr>
     </w:p>
     <w:p>
       <w:pPr>
         <w:pStyle w:val="Titre2"/>
       </w:pPr>
-    </w:p>
-    <w:p>
-      <w:pPr>
-        <w:pStyle w:val="Titre2"/>
-      </w:pPr>
-      <w:bookmarkStart w:id="3" w:name="_Toc430965355"/>
+      <w:bookmarkStart w:id="2" w:name="_Toc430965355"/>
       <w:r>
         <w:t>Avant de commencer …</w:t>
       </w:r>
-      <w:bookmarkEnd w:id="3"/>
+      <w:bookmarkEnd w:id="2"/>
     </w:p>
     <w:p/>
     <w:p>
@@ -7085,11 +7083,11 @@
       <w:pPr>
         <w:pStyle w:val="Titre2"/>
       </w:pPr>
-      <w:bookmarkStart w:id="4" w:name="_Toc430965356"/>
+      <w:bookmarkStart w:id="3" w:name="_Toc430965356"/>
       <w:r>
         <w:t>A propos des TD/TP</w:t>
       </w:r>
-      <w:bookmarkEnd w:id="4"/>
+      <w:bookmarkEnd w:id="3"/>
     </w:p>
     <w:p/>
     <w:p>
@@ -7322,7 +7320,7 @@
           <w:noProof/>
         </w:rPr>
       </w:pPr>
-      <w:bookmarkStart w:id="5" w:name="_Toc430965357"/>
+      <w:bookmarkStart w:id="4" w:name="_Toc430965357"/>
       <w:r>
         <w:rPr>
           <w:noProof/>
@@ -7335,36 +7333,36 @@
           <w:noProof/>
         </w:rPr>
         <w:t>Rappels</w:t>
+      </w:r>
+      <w:bookmarkEnd w:id="4"/>
+    </w:p>
+    <w:p/>
+    <w:p>
+      <w:pPr>
+        <w:pStyle w:val="Titre2"/>
+      </w:pPr>
+      <w:bookmarkStart w:id="5" w:name="_Toc430965358"/>
+      <w:r>
+        <w:t>Exercices</w:t>
       </w:r>
       <w:bookmarkEnd w:id="5"/>
     </w:p>
     <w:p/>
     <w:p>
       <w:pPr>
-        <w:pStyle w:val="Titre2"/>
-      </w:pPr>
-      <w:bookmarkStart w:id="6" w:name="_Toc430965358"/>
-      <w:r>
-        <w:t>Exercices</w:t>
+        <w:pStyle w:val="Titre3"/>
+      </w:pPr>
+      <w:bookmarkStart w:id="6" w:name="_Toc430965359"/>
+      <w:r>
+        <w:t xml:space="preserve">Exercice 1 : </w:t>
+      </w:r>
+      <w:r>
+        <w:t>Classe Abstraite, Interface</w:t>
+      </w:r>
+      <w:r>
+        <w:t xml:space="preserve"> &amp; Héritage</w:t>
       </w:r>
       <w:bookmarkEnd w:id="6"/>
-    </w:p>
-    <w:p/>
-    <w:p>
-      <w:pPr>
-        <w:pStyle w:val="Titre3"/>
-      </w:pPr>
-      <w:bookmarkStart w:id="7" w:name="_Toc430965359"/>
-      <w:r>
-        <w:t xml:space="preserve">Exercice 1 : </w:t>
-      </w:r>
-      <w:r>
-        <w:t>Classe Abstraite, Interface</w:t>
-      </w:r>
-      <w:r>
-        <w:t xml:space="preserve"> &amp; Héritage</w:t>
-      </w:r>
-      <w:bookmarkEnd w:id="7"/>
     </w:p>
     <w:p>
       <w:r>
@@ -7887,6 +7885,9 @@
           <w:ilvl w:val="0"/>
           <w:numId w:val="9"/>
         </w:numPr>
+        <w:rPr>
+          <w:b/>
+        </w:rPr>
       </w:pPr>
       <w:r>
         <w:t>Compléter</w:t>
@@ -7950,12 +7951,8 @@
       <w:r>
         <w:t xml:space="preserve">dérivant </w:t>
       </w:r>
-      <w:proofErr w:type="gramStart"/>
-      <w:r>
-        <w:t xml:space="preserve">de </w:t>
-      </w:r>
-      <w:r>
-        <w:t xml:space="preserve"> </w:t>
+      <w:r>
+        <w:t>d’</w:t>
       </w:r>
       <w:proofErr w:type="spellStart"/>
       <w:r>
@@ -7963,17 +7960,9 @@
           <w:b/>
           <w:i/>
         </w:rPr>
-        <w:t>Abstract</w:t>
-      </w:r>
-      <w:r>
-        <w:rPr>
-          <w:b/>
-          <w:i/>
-        </w:rPr>
-        <w:t>ApplicationLog</w:t>
+        <w:t>AbstractApplicationLog</w:t>
       </w:r>
       <w:proofErr w:type="spellEnd"/>
-      <w:proofErr w:type="gramEnd"/>
       <w:r>
         <w:rPr>
           <w:b/>
@@ -7993,9 +7982,8 @@
       <w:r>
         <w:t xml:space="preserve">Ces classes devront contenir un tableau </w:t>
       </w:r>
-      <w:proofErr w:type="gramStart"/>
-      <w:r>
-        <w:t xml:space="preserve">de </w:t>
+      <w:r>
+        <w:t>d’</w:t>
       </w:r>
       <w:proofErr w:type="spellStart"/>
       <w:r>
@@ -8006,7 +7994,6 @@
         <w:t>IApplicationLogListener</w:t>
       </w:r>
       <w:proofErr w:type="spellEnd"/>
-      <w:proofErr w:type="gramEnd"/>
       <w:r>
         <w:rPr>
           <w:b/>
@@ -8053,9 +8040,8 @@
       <w:r>
         <w:t xml:space="preserve"> de chaque élément du tableau </w:t>
       </w:r>
-      <w:proofErr w:type="gramStart"/>
-      <w:r>
-        <w:t xml:space="preserve">de </w:t>
+      <w:r>
+        <w:t>d’</w:t>
       </w:r>
       <w:proofErr w:type="spellStart"/>
       <w:r>
@@ -8066,7 +8052,6 @@
         <w:t>IApplicationLogListener</w:t>
       </w:r>
       <w:proofErr w:type="spellEnd"/>
-      <w:proofErr w:type="gramEnd"/>
       <w:r>
         <w:t xml:space="preserve"> et </w:t>
       </w:r>
@@ -8150,7 +8135,6 @@
         <w:t xml:space="preserve"> </w:t>
       </w:r>
       <w:proofErr w:type="spellStart"/>
-      <w:proofErr w:type="gramStart"/>
       <w:r>
         <w:rPr>
           <w:b/>
@@ -8164,9 +8148,8 @@
           <w:b/>
           <w:i/>
         </w:rPr>
-        <w:t>(</w:t>
-      </w:r>
-      <w:proofErr w:type="gramEnd"/>
+        <w:t xml:space="preserve"> (</w:t>
+      </w:r>
       <w:r>
         <w:rPr>
           <w:b/>
@@ -8277,9 +8260,8 @@
       <w:r>
         <w:t xml:space="preserve">3 boites de dialogue dérivant </w:t>
       </w:r>
-      <w:proofErr w:type="gramStart"/>
-      <w:r>
-        <w:t xml:space="preserve">de </w:t>
+      <w:r>
+        <w:t>d’</w:t>
       </w:r>
       <w:proofErr w:type="spellStart"/>
       <w:r>
@@ -8290,7 +8272,6 @@
         <w:t>AbstractApplicationMessageDialog</w:t>
       </w:r>
       <w:proofErr w:type="spellEnd"/>
-      <w:proofErr w:type="gramEnd"/>
       <w:r>
         <w:rPr>
           <w:b/>
@@ -8315,37 +8296,21 @@
         </w:rPr>
       </w:pPr>
       <w:proofErr w:type="spellStart"/>
-      <w:proofErr w:type="gramStart"/>
       <w:r>
         <w:rPr>
           <w:b/>
           <w:i/>
         </w:rPr>
-        <w:t>ApplicationErrorMessage</w:t>
-      </w:r>
+        <w:t>ApplicationErrorMessageDialog</w:t>
+      </w:r>
+      <w:proofErr w:type="spellEnd"/>
       <w:r>
         <w:rPr>
           <w:b/>
           <w:i/>
         </w:rPr>
-        <w:t>Dialog</w:t>
-      </w:r>
-      <w:proofErr w:type="spellEnd"/>
-      <w:r>
-        <w:rPr>
-          <w:b/>
-          <w:i/>
-        </w:rPr>
-        <w:t> </w:t>
-      </w:r>
-      <w:r>
-        <w:rPr>
-          <w:b/>
-          <w:i/>
-        </w:rPr>
         <w:t>,</w:t>
       </w:r>
-      <w:proofErr w:type="gramEnd"/>
       <w:r>
         <w:rPr>
           <w:b/>
@@ -8430,7 +8395,7 @@
       <w:pPr>
         <w:pStyle w:val="Titre3"/>
       </w:pPr>
-      <w:bookmarkStart w:id="8" w:name="_Toc430965360"/>
+      <w:bookmarkStart w:id="7" w:name="_Toc430965360"/>
       <w:r>
         <w:t>Exercice 2 : </w:t>
       </w:r>
@@ -8440,7 +8405,7 @@
       <w:r>
         <w:t>s</w:t>
       </w:r>
-      <w:bookmarkEnd w:id="8"/>
+      <w:bookmarkEnd w:id="7"/>
     </w:p>
     <w:p>
       <w:r>
@@ -8757,7 +8722,7 @@
       <w:pPr>
         <w:pStyle w:val="Titre3"/>
       </w:pPr>
-      <w:bookmarkStart w:id="9" w:name="_Toc430965361"/>
+      <w:bookmarkStart w:id="8" w:name="_Toc430965361"/>
       <w:r>
         <w:t xml:space="preserve">Exercice </w:t>
       </w:r>
@@ -8785,7 +8750,7 @@
       <w:r>
         <w:t> : implémentation partielle d’un agenda</w:t>
       </w:r>
-      <w:bookmarkEnd w:id="9"/>
+      <w:bookmarkEnd w:id="8"/>
     </w:p>
     <w:p>
       <w:pPr>
@@ -9081,11 +9046,11 @@
       <w:pPr>
         <w:pStyle w:val="Titre2"/>
       </w:pPr>
-      <w:bookmarkStart w:id="10" w:name="_Toc430965362"/>
+      <w:bookmarkStart w:id="9" w:name="_Toc430965362"/>
       <w:r>
         <w:t>Aide</w:t>
       </w:r>
-      <w:bookmarkEnd w:id="10"/>
+      <w:bookmarkEnd w:id="9"/>
     </w:p>
     <w:p>
       <w:pPr>
@@ -9119,6 +9084,7 @@
           <w:rStyle w:val="Lienhypertexte"/>
           <w:color w:val="auto"/>
           <w:u w:val="none"/>
+          <w:lang w:val="en-US"/>
         </w:rPr>
       </w:pPr>
       <w:proofErr w:type="spellStart"/>
@@ -9126,6 +9092,7 @@
         <w:rPr>
           <w:b/>
           <w:i/>
+          <w:lang w:val="en-US"/>
         </w:rPr>
         <w:t>JOptionPane</w:t>
       </w:r>
@@ -9134,114 +9101,243 @@
         <w:rPr>
           <w:b/>
           <w:i/>
+          <w:lang w:val="en-US"/>
         </w:rPr>
         <w:t> </w:t>
       </w:r>
       <w:r>
+        <w:rPr>
+          <w:lang w:val="en-US"/>
+        </w:rPr>
         <w:t xml:space="preserve">: </w:t>
       </w:r>
       <w:hyperlink r:id="rId19" w:history="1">
         <w:r>
           <w:rPr>
             <w:rStyle w:val="Lienhypertexte"/>
+            <w:lang w:val="en-US"/>
           </w:rPr>
           <w:t>https://openclassrooms.com/courses/apprenez-a-programmer-en-java/les-menus-et-boites-de-dialogue</w:t>
         </w:r>
       </w:hyperlink>
     </w:p>
+    <w:p>
+      <w:pPr>
+        <w:rPr>
+          <w:lang w:val="en-US"/>
+        </w:rPr>
+      </w:pPr>
+    </w:p>
+    <w:p>
+      <w:pPr>
+        <w:pStyle w:val="Titre2"/>
+      </w:pPr>
+      <w:bookmarkStart w:id="10" w:name="_Toc430965363"/>
+      <w:r>
+        <w:t>Rapport</w:t>
+      </w:r>
+      <w:bookmarkEnd w:id="10"/>
+    </w:p>
     <w:p/>
     <w:p>
       <w:pPr>
-        <w:pStyle w:val="Titre2"/>
-      </w:pPr>
-      <w:bookmarkStart w:id="11" w:name="_Toc430965363"/>
-      <w:r>
-        <w:t>Rapport</w:t>
+        <w:pStyle w:val="Titre3"/>
+      </w:pPr>
+      <w:bookmarkStart w:id="11" w:name="_Toc430965364"/>
+      <w:r>
+        <w:t>Description des travaux</w:t>
       </w:r>
       <w:bookmarkEnd w:id="11"/>
     </w:p>
     <w:p/>
     <w:p>
+      <w:r>
+        <w:t>Pour ce premier TP, il y avait 3 parties distinctes. La première partie consistait à remplir un code à trou et de compléter différentes classes et interfaces notamment pour afficher des messages. Pour cela il a fallu rajouter du code en suivant les instructions données.</w:t>
+      </w:r>
+    </w:p>
+    <w:p>
+      <w:r>
+        <w:t>Dans la seconde partie il a fallu créer des boucles dans des fonctions à trou pour catégoriser les différents types de message à l’aide du mot clé « </w:t>
+      </w:r>
+      <w:proofErr w:type="spellStart"/>
+      <w:r>
+        <w:t>instanceof</w:t>
+      </w:r>
+      <w:proofErr w:type="spellEnd"/>
+      <w:r>
+        <w:t> ».</w:t>
+      </w:r>
+    </w:p>
+    <w:p>
+      <w:r>
+        <w:t xml:space="preserve">Enfin dans la troisième partie on nous demande d’implémenter différents panel et de gérer un modèle de programmation MVC (Modèle Vue Contrôleur) mais je n’ai pas compris ce qui était demandé dans cet exercice car tout est déjà complet et fonctionne correctement (par exemple lorsqu’on teste l’application on a bien un bouton </w:t>
+      </w:r>
+      <w:proofErr w:type="spellStart"/>
+      <w:r>
+        <w:t>next</w:t>
+      </w:r>
+      <w:proofErr w:type="spellEnd"/>
+      <w:r>
+        <w:t xml:space="preserve"> qui fonctionne même sans avoir rien changé au code, ainsi le panel devant le gérer existe déjà.)</w:t>
+      </w:r>
+    </w:p>
+    <w:p/>
+    <w:p>
       <w:pPr>
         <w:pStyle w:val="Titre3"/>
       </w:pPr>
-      <w:bookmarkStart w:id="12" w:name="_Toc430965364"/>
-      <w:r>
-        <w:t>Description des travaux</w:t>
+    </w:p>
+    <w:p>
+      <w:pPr>
+        <w:pStyle w:val="Titre3"/>
+      </w:pPr>
+      <w:bookmarkStart w:id="12" w:name="_Toc430965365"/>
+      <w:r>
+        <w:t>Difficultés rencontrées</w:t>
       </w:r>
       <w:bookmarkEnd w:id="12"/>
     </w:p>
     <w:p>
       <w:pPr>
-        <w:pStyle w:val="Titre3"/>
+        <w:rPr>
+          <w:noProof/>
+        </w:rPr>
       </w:pPr>
     </w:p>
     <w:p>
       <w:pPr>
-        <w:pStyle w:val="Titre3"/>
-      </w:pPr>
-      <w:bookmarkStart w:id="13" w:name="_Toc430965365"/>
-      <w:r>
-        <w:t>Difficultés rencontrées</w:t>
+        <w:rPr>
+          <w:noProof/>
+        </w:rPr>
+      </w:pPr>
+      <w:r>
+        <w:rPr>
+          <w:noProof/>
+        </w:rPr>
+        <w:t xml:space="preserve">Difficultés pour la première partie : La syntaxe avec JOptionPane qui était une découverte (on avait surtout pas vu l’aide). </w:t>
+      </w:r>
+    </w:p>
+    <w:p>
+      <w:pPr>
+        <w:rPr>
+          <w:noProof/>
+        </w:rPr>
+      </w:pPr>
+    </w:p>
+    <w:p>
+      <w:pPr>
+        <w:rPr>
+          <w:noProof/>
+        </w:rPr>
+      </w:pPr>
+      <w:r>
+        <w:rPr>
+          <w:noProof/>
+        </w:rPr>
+        <w:t xml:space="preserve">Difficultés pour la deuxième partie : </w:t>
+      </w:r>
+      <w:r>
+        <w:rPr>
+          <w:noProof/>
+        </w:rPr>
+        <w:t>L</w:t>
+      </w:r>
+      <w:r>
+        <w:rPr>
+          <w:noProof/>
+        </w:rPr>
+        <w:t>es boucles, la syntaxe for(Classe Machin </w:t>
+      </w:r>
+      <w:r>
+        <w:rPr>
+          <w:b/>
+          <w:noProof/>
+          <w:u w:val="single" w:color="FF0000"/>
+        </w:rPr>
+        <w:t>: this</w:t>
+      </w:r>
+      <w:r>
+        <w:rPr>
+          <w:noProof/>
+        </w:rPr>
+        <w:t>) était inconnue et cela à donc posé des problèmes, il a fallu chercher sur internet des indications.</w:t>
+      </w:r>
+    </w:p>
+    <w:p>
+      <w:pPr>
+        <w:rPr>
+          <w:noProof/>
+        </w:rPr>
+      </w:pPr>
+    </w:p>
+    <w:p>
+      <w:pPr>
+        <w:rPr>
+          <w:noProof/>
+        </w:rPr>
+      </w:pPr>
+      <w:r>
+        <w:rPr>
+          <w:noProof/>
+        </w:rPr>
+        <w:t>Difficultés pour la troisième partie : Enoncé incompris</w:t>
+      </w:r>
+      <w:r>
+        <w:rPr>
+          <w:noProof/>
+        </w:rPr>
+        <w:t>. On nous demande d’implémenter des vues qui els sont déjà, de trouver un layout dont on nous donne le nom et de créer des choses existantes. Ou alors on a vraiment rien compris.</w:t>
+      </w:r>
+      <w:r>
+        <w:rPr>
+          <w:noProof/>
+        </w:rPr>
+        <w:br w:type="page"/>
+      </w:r>
+    </w:p>
+    <w:p>
+      <w:pPr>
+        <w:rPr>
+          <w:noProof/>
+        </w:rPr>
+      </w:pPr>
+    </w:p>
+    <w:p>
+      <w:pPr>
+        <w:pStyle w:val="Titre1"/>
+        <w:rPr>
+          <w:noProof/>
+        </w:rPr>
+      </w:pPr>
+      <w:bookmarkStart w:id="13" w:name="_Toc430965366"/>
+      <w:r>
+        <w:rPr>
+          <w:noProof/>
+        </w:rPr>
+        <w:t>TD/TP 2 –</w:t>
+      </w:r>
+      <w:r>
+        <w:rPr>
+          <w:noProof/>
+        </w:rPr>
+        <w:t xml:space="preserve"> Gestion des erreurs, tests &amp; bonnes pratiques</w:t>
       </w:r>
       <w:bookmarkEnd w:id="13"/>
     </w:p>
     <w:p>
       <w:pPr>
-        <w:rPr>
-          <w:noProof/>
-        </w:rPr>
-      </w:pPr>
-      <w:r>
-        <w:rPr>
-          <w:noProof/>
-        </w:rPr>
-        <w:br w:type="page"/>
-      </w:r>
+        <w:pStyle w:val="Titre2"/>
+      </w:pPr>
     </w:p>
     <w:p>
       <w:pPr>
-        <w:rPr>
-          <w:noProof/>
-        </w:rPr>
-      </w:pPr>
-    </w:p>
-    <w:p>
-      <w:pPr>
-        <w:pStyle w:val="Titre1"/>
-        <w:rPr>
-          <w:noProof/>
-        </w:rPr>
-      </w:pPr>
-      <w:bookmarkStart w:id="14" w:name="_Toc430965366"/>
-      <w:r>
-        <w:rPr>
-          <w:noProof/>
-        </w:rPr>
-        <w:t>TD/TP 2 –</w:t>
-      </w:r>
-      <w:r>
-        <w:rPr>
-          <w:noProof/>
-        </w:rPr>
-        <w:t xml:space="preserve"> Gestion des erreurs, tests &amp; bonnes pratiques</w:t>
+        <w:pStyle w:val="Titre2"/>
+      </w:pPr>
+      <w:bookmarkStart w:id="14" w:name="_Toc430965367"/>
+      <w:r>
+        <w:t>Exercices</w:t>
       </w:r>
       <w:bookmarkEnd w:id="14"/>
-    </w:p>
-    <w:p>
-      <w:pPr>
-        <w:pStyle w:val="Titre2"/>
-      </w:pPr>
-    </w:p>
-    <w:p>
-      <w:pPr>
-        <w:pStyle w:val="Titre2"/>
-      </w:pPr>
-      <w:bookmarkStart w:id="15" w:name="_Toc430965367"/>
-      <w:r>
-        <w:t>Exercices</w:t>
-      </w:r>
-      <w:bookmarkEnd w:id="15"/>
     </w:p>
     <w:p/>
     <w:p>
@@ -9251,7 +9347,7 @@
           <w:i/>
         </w:rPr>
       </w:pPr>
-      <w:bookmarkStart w:id="16" w:name="_Toc430965368"/>
+      <w:bookmarkStart w:id="15" w:name="_Toc430965368"/>
       <w:r>
         <w:t xml:space="preserve">Exercice </w:t>
       </w:r>
@@ -9270,7 +9366,7 @@
         </w:rPr>
         <w:t>debugger</w:t>
       </w:r>
-      <w:bookmarkEnd w:id="16"/>
+      <w:bookmarkEnd w:id="15"/>
     </w:p>
     <w:p>
       <w:pPr>
@@ -9313,11 +9409,11 @@
       <w:pPr>
         <w:pStyle w:val="Titre3"/>
       </w:pPr>
-      <w:bookmarkStart w:id="17" w:name="_Toc430965369"/>
+      <w:bookmarkStart w:id="16" w:name="_Toc430965369"/>
       <w:r>
         <w:t>Exercice 2 : Internationalisation</w:t>
       </w:r>
-      <w:bookmarkEnd w:id="17"/>
+      <w:bookmarkEnd w:id="16"/>
     </w:p>
     <w:p>
       <w:pPr>
@@ -9357,7 +9453,7 @@
       <w:pPr>
         <w:pStyle w:val="Titre3"/>
       </w:pPr>
-      <w:bookmarkStart w:id="18" w:name="_Toc430965370"/>
+      <w:bookmarkStart w:id="17" w:name="_Toc430965370"/>
       <w:r>
         <w:t xml:space="preserve">Exercice 3 : </w:t>
       </w:r>
@@ -9367,7 +9463,7 @@
       <w:r>
         <w:t xml:space="preserve"> (Exceptions)</w:t>
       </w:r>
-      <w:bookmarkEnd w:id="18"/>
+      <w:bookmarkEnd w:id="17"/>
     </w:p>
     <w:p>
       <w:pPr>
@@ -9561,7 +9657,7 @@
       <w:pPr>
         <w:pStyle w:val="Titre3"/>
       </w:pPr>
-      <w:bookmarkStart w:id="19" w:name="_Toc430965371"/>
+      <w:bookmarkStart w:id="18" w:name="_Toc430965371"/>
       <w:r>
         <w:t>Exercice 4</w:t>
       </w:r>
@@ -9570,161 +9666,172 @@
       </w:r>
       <w:r>
         <w:t>GUI – Changer la langue d’une application</w:t>
+      </w:r>
+      <w:bookmarkEnd w:id="18"/>
+    </w:p>
+    <w:p>
+      <w:r>
+        <w:t xml:space="preserve">En vous appuyant sur le code d’internationalisation de la session, faite en sorte que les éléments affichés (dans l’interface) ou dans les erreurs, soient dépendant de </w:t>
+      </w:r>
+      <w:r>
+        <w:rPr>
+          <w:b/>
+          <w:i/>
+        </w:rPr>
+        <w:t>Locale</w:t>
+      </w:r>
+      <w:r>
+        <w:t xml:space="preserve"> (autrement</w:t>
+      </w:r>
+      <w:r>
+        <w:t xml:space="preserve"> dit</w:t>
+      </w:r>
+      <w:r>
+        <w:t>, l’application devra pouvoir afficher de l’anglais et du français sans avoir été recompilée).</w:t>
+      </w:r>
+    </w:p>
+    <w:p/>
+    <w:p>
+      <w:pPr>
+        <w:pStyle w:val="Titre3"/>
+      </w:pPr>
+      <w:bookmarkStart w:id="19" w:name="_Toc430965372"/>
+      <w:r>
+        <w:t>Exercice 5</w:t>
+      </w:r>
+      <w:r>
+        <w:t> : Créer sa bibliothèque &amp; construire un livrable</w:t>
       </w:r>
       <w:bookmarkEnd w:id="19"/>
     </w:p>
     <w:p>
       <w:r>
-        <w:t xml:space="preserve">En vous appuyant sur le code d’internationalisation de la session, faite en sorte que les éléments affichés (dans l’interface) ou dans les erreurs, soient dépendant de </w:t>
+        <w:t>A l’aide d’</w:t>
       </w:r>
       <w:r>
         <w:rPr>
           <w:b/>
           <w:i/>
         </w:rPr>
-        <w:t>Locale</w:t>
-      </w:r>
-      <w:r>
-        <w:t xml:space="preserve"> (autrement</w:t>
-      </w:r>
-      <w:r>
-        <w:t xml:space="preserve"> dit</w:t>
-      </w:r>
-      <w:r>
-        <w:t>, l’application devra pouvoir afficher de l’anglais et du français sans avoir été recompilée).</w:t>
+        <w:t>E</w:t>
+      </w:r>
+      <w:r>
+        <w:rPr>
+          <w:b/>
+          <w:i/>
+        </w:rPr>
+        <w:t>clipse</w:t>
+      </w:r>
+      <w:r>
+        <w:t>, créer une application (un ‘</w:t>
+      </w:r>
+      <w:r>
+        <w:rPr>
+          <w:b/>
+          <w:i/>
+        </w:rPr>
+        <w:t>.jar</w:t>
+      </w:r>
+      <w:r>
+        <w:t>’</w:t>
+      </w:r>
+      <w:r>
+        <w:t>) livrable (à vos chargés de TD par exemple)</w:t>
+      </w:r>
+    </w:p>
+    <w:p>
+      <w:pPr>
+        <w:rPr>
+          <w:b/>
+          <w:i/>
+        </w:rPr>
+      </w:pPr>
+      <w:r>
+        <w:rPr>
+          <w:b/>
+          <w:i/>
+        </w:rPr>
+        <w:t>Ce livrable devra désormais être disponible tout le temps (pour chaque TD/TP ou à chaque évolution majeur de vos codes</w:t>
+      </w:r>
+      <w:r>
+        <w:rPr>
+          <w:b/>
+          <w:i/>
+        </w:rPr>
+        <w:t>, il faudra le reconstruire</w:t>
+      </w:r>
+      <w:r>
+        <w:rPr>
+          <w:b/>
+          <w:i/>
+        </w:rPr>
+        <w:t>).</w:t>
+      </w:r>
+      <w:r>
+        <w:rPr>
+          <w:b/>
+          <w:i/>
+        </w:rPr>
+        <w:t xml:space="preserve"> Il faut</w:t>
+      </w:r>
+      <w:r>
+        <w:rPr>
+          <w:b/>
+          <w:i/>
+        </w:rPr>
+        <w:t xml:space="preserve"> donc le ‘</w:t>
+      </w:r>
+      <w:proofErr w:type="spellStart"/>
+      <w:r>
+        <w:rPr>
+          <w:b/>
+          <w:i/>
+        </w:rPr>
+        <w:t>versionner</w:t>
+      </w:r>
+      <w:proofErr w:type="spellEnd"/>
+      <w:r>
+        <w:rPr>
+          <w:b/>
+          <w:i/>
+        </w:rPr>
+        <w:t xml:space="preserve">’ dans le dossier </w:t>
+      </w:r>
+      <w:r>
+        <w:rPr>
+          <w:b/>
+          <w:i/>
+          <w:u w:val="single"/>
+        </w:rPr>
+        <w:t>train</w:t>
+      </w:r>
+      <w:r>
+        <w:rPr>
+          <w:b/>
+          <w:i/>
+        </w:rPr>
+        <w:t>. Les scripts ‘run.sh’ et ‘run.bat’ permettent d’exécuter votre application.</w:t>
       </w:r>
     </w:p>
     <w:p/>
     <w:p>
       <w:pPr>
-        <w:pStyle w:val="Titre3"/>
-      </w:pPr>
-      <w:bookmarkStart w:id="20" w:name="_Toc430965372"/>
-      <w:r>
-        <w:t>Exercice 5</w:t>
-      </w:r>
-      <w:r>
-        <w:t> : Créer sa bibliothèque &amp; construire un livrable</w:t>
+        <w:pStyle w:val="Titre2"/>
+      </w:pPr>
+      <w:bookmarkStart w:id="20" w:name="_Toc430965373"/>
+      <w:r>
+        <w:t>Rapport</w:t>
       </w:r>
       <w:bookmarkEnd w:id="20"/>
-    </w:p>
-    <w:p>
-      <w:r>
-        <w:t>A l’aide d’</w:t>
-      </w:r>
-      <w:r>
-        <w:rPr>
-          <w:b/>
-          <w:i/>
-        </w:rPr>
-        <w:t>E</w:t>
-      </w:r>
-      <w:r>
-        <w:rPr>
-          <w:b/>
-          <w:i/>
-        </w:rPr>
-        <w:t>clipse</w:t>
-      </w:r>
-      <w:r>
-        <w:t>, créer une application (un ‘</w:t>
-      </w:r>
-      <w:r>
-        <w:rPr>
-          <w:b/>
-          <w:i/>
-        </w:rPr>
-        <w:t>.jar</w:t>
-      </w:r>
-      <w:r>
-        <w:t>’</w:t>
-      </w:r>
-      <w:r>
-        <w:t>) livrable (à vos chargés de TD par exemple)</w:t>
-      </w:r>
-    </w:p>
-    <w:p>
-      <w:pPr>
-        <w:rPr>
-          <w:b/>
-          <w:i/>
-        </w:rPr>
-      </w:pPr>
-      <w:r>
-        <w:rPr>
-          <w:b/>
-          <w:i/>
-        </w:rPr>
-        <w:t>Ce livrable devra désormais être disponible tout le temps (pour chaque TD/TP ou à chaque évolution majeur de vos codes</w:t>
-      </w:r>
-      <w:r>
-        <w:rPr>
-          <w:b/>
-          <w:i/>
-        </w:rPr>
-        <w:t>, il faudra le reconstruire</w:t>
-      </w:r>
-      <w:r>
-        <w:rPr>
-          <w:b/>
-          <w:i/>
-        </w:rPr>
-        <w:t>).</w:t>
-      </w:r>
-      <w:r>
-        <w:rPr>
-          <w:b/>
-          <w:i/>
-        </w:rPr>
-        <w:t xml:space="preserve"> Il faut</w:t>
-      </w:r>
-      <w:r>
-        <w:rPr>
-          <w:b/>
-          <w:i/>
-        </w:rPr>
-        <w:t xml:space="preserve"> donc le ‘</w:t>
-      </w:r>
-      <w:proofErr w:type="spellStart"/>
-      <w:r>
-        <w:rPr>
-          <w:b/>
-          <w:i/>
-        </w:rPr>
-        <w:t>versionner</w:t>
-      </w:r>
-      <w:proofErr w:type="spellEnd"/>
-      <w:r>
-        <w:rPr>
-          <w:b/>
-          <w:i/>
-        </w:rPr>
-        <w:t xml:space="preserve">’ dans le dossier </w:t>
-      </w:r>
-      <w:r>
-        <w:rPr>
-          <w:b/>
-          <w:i/>
-          <w:u w:val="single"/>
-        </w:rPr>
-        <w:t>train</w:t>
-      </w:r>
-      <w:r>
-        <w:rPr>
-          <w:b/>
-          <w:i/>
-        </w:rPr>
-        <w:t>. Les scripts ‘run.sh’ et ‘run.bat’ permettent d’exécuter votre application.</w:t>
-      </w:r>
     </w:p>
     <w:p/>
     <w:p>
       <w:pPr>
-        <w:pStyle w:val="Titre2"/>
-      </w:pPr>
-      <w:bookmarkStart w:id="21" w:name="_Toc430965373"/>
-      <w:r>
-        <w:t>Rapport</w:t>
+        <w:pStyle w:val="Titre3"/>
+      </w:pPr>
+      <w:bookmarkStart w:id="21" w:name="_Toc430965374"/>
+      <w:r>
+        <w:t>Description des travaux</w:t>
       </w:r>
       <w:bookmarkEnd w:id="21"/>
     </w:p>
@@ -9732,28 +9839,91 @@
     <w:p>
       <w:pPr>
         <w:pStyle w:val="Titre3"/>
-      </w:pPr>
-      <w:bookmarkStart w:id="22" w:name="_Toc430965374"/>
-      <w:r>
-        <w:t>Description des travaux</w:t>
+        <w:rPr>
+          <w:sz w:val="21"/>
+          <w:szCs w:val="21"/>
+        </w:rPr>
+      </w:pPr>
+      <w:r>
+        <w:rPr>
+          <w:sz w:val="21"/>
+          <w:szCs w:val="21"/>
+        </w:rPr>
+        <w:t xml:space="preserve">Pour la première partie il a fallu créer des doubles de toutes les classes non graphiques en classes de test. Il fallait ensuite modifier la classe </w:t>
+      </w:r>
+      <w:proofErr w:type="spellStart"/>
+      <w:r>
+        <w:rPr>
+          <w:sz w:val="21"/>
+          <w:szCs w:val="21"/>
+        </w:rPr>
+        <w:t>ApplicationSession</w:t>
+      </w:r>
+      <w:proofErr w:type="spellEnd"/>
+      <w:r>
+        <w:rPr>
+          <w:sz w:val="21"/>
+          <w:szCs w:val="21"/>
+        </w:rPr>
+        <w:t xml:space="preserve"> pour permettre la gestion des langues françaises et anglaises dans notre application. Ensuite il fallait remplir la classe </w:t>
+      </w:r>
+      <w:proofErr w:type="spellStart"/>
+      <w:r>
+        <w:rPr>
+          <w:sz w:val="21"/>
+          <w:szCs w:val="21"/>
+        </w:rPr>
+        <w:t>IUTException</w:t>
+      </w:r>
+      <w:proofErr w:type="spellEnd"/>
+      <w:r>
+        <w:rPr>
+          <w:sz w:val="21"/>
+          <w:szCs w:val="21"/>
+        </w:rPr>
+        <w:t xml:space="preserve"> pour pouvoir gérer les différentes exceptions que pourrait lancer le programme. Enfin il fallait utiliser la gestion de langues faites précédemment pour pouvoir gérer un changement de langue et pour finir il fallait créer une application livrable. </w:t>
+      </w:r>
+    </w:p>
+    <w:p/>
+    <w:p/>
+    <w:p>
+      <w:pPr>
+        <w:pStyle w:val="Titre3"/>
+      </w:pPr>
+      <w:bookmarkStart w:id="22" w:name="_Toc430965375"/>
+      <w:r>
+        <w:lastRenderedPageBreak/>
+        <w:t>Difficultés rencontrées</w:t>
       </w:r>
       <w:bookmarkEnd w:id="22"/>
     </w:p>
+    <w:p/>
     <w:p>
-      <w:pPr>
-        <w:pStyle w:val="Titre3"/>
-      </w:pPr>
+      <w:r>
+        <w:t xml:space="preserve">Lors de l’exercice 3 de gestion des exceptions, difficultés à trouver la syntaxe correcte pour utiliser les </w:t>
+      </w:r>
+      <w:proofErr w:type="spellStart"/>
+      <w:r>
+        <w:t>loggers</w:t>
+      </w:r>
+      <w:proofErr w:type="spellEnd"/>
+      <w:r>
+        <w:t>.</w:t>
+      </w:r>
     </w:p>
     <w:p>
-      <w:pPr>
-        <w:pStyle w:val="Titre3"/>
-      </w:pPr>
-      <w:bookmarkStart w:id="23" w:name="_Toc430965375"/>
-      <w:r>
-        <w:t>Difficultés rencontrées</w:t>
-      </w:r>
+      <w:r>
+        <w:t>Lors de la création de l’exécutable, nous n’avons pas réussi à avoir de scripts run.sh ou run.bat créés.</w:t>
+      </w:r>
+    </w:p>
+    <w:p>
+      <w:r>
+        <w:t>Tout au long des difficultés car il fallait recherche les différentes syntaxes et apprendre comment faire ce TP car tous les outils utilisés (ou presque) étaient nouveaux.</w:t>
+      </w:r>
+      <w:bookmarkStart w:id="23" w:name="_GoBack"/>
       <w:bookmarkEnd w:id="23"/>
     </w:p>
+    <w:p/>
     <w:p/>
     <w:p/>
     <w:p>
@@ -10954,27 +11124,31 @@
       </w:hyperlink>
     </w:p>
     <w:p>
-      <w:proofErr w:type="spellStart"/>
+      <w:pPr>
+        <w:rPr>
+          <w:lang w:val="en-US"/>
+        </w:rPr>
+      </w:pPr>
+      <w:proofErr w:type="gramStart"/>
       <w:r>
         <w:rPr>
           <w:b/>
-        </w:rPr>
-        <w:t>Spinner</w:t>
-      </w:r>
-      <w:proofErr w:type="spellEnd"/>
-      <w:r>
-        <w:rPr>
-          <w:b/>
-        </w:rPr>
-        <w:t> :</w:t>
-      </w:r>
-      <w:r>
+          <w:lang w:val="en-US"/>
+        </w:rPr>
+        <w:t>Spinner :</w:t>
+      </w:r>
+      <w:proofErr w:type="gramEnd"/>
+      <w:r>
+        <w:rPr>
+          <w:lang w:val="en-US"/>
+        </w:rPr>
         <w:t xml:space="preserve"> </w:t>
       </w:r>
       <w:hyperlink r:id="rId27" w:history="1">
         <w:r>
           <w:rPr>
             <w:rStyle w:val="Lienhypertexte"/>
+            <w:lang w:val="en-US"/>
           </w:rPr>
           <w:t>https://docs.oracle.com/javase/tutorial/uiswing/components/spinner.html</w:t>
         </w:r>
@@ -10984,6 +11158,7 @@
       <w:pPr>
         <w:rPr>
           <w:noProof/>
+          <w:lang w:val="en-US"/>
         </w:rPr>
       </w:pPr>
     </w:p>
@@ -12178,38 +12353,64 @@
         <w:pStyle w:val="Titre2"/>
         <w:rPr>
           <w:noProof/>
+          <w:lang w:val="en-US"/>
         </w:rPr>
       </w:pPr>
       <w:r>
         <w:rPr>
           <w:noProof/>
+          <w:lang w:val="en-US"/>
         </w:rPr>
         <w:t>Aide</w:t>
       </w:r>
     </w:p>
     <w:p>
+      <w:pPr>
+        <w:rPr>
+          <w:lang w:val="en-US"/>
+        </w:rPr>
+      </w:pPr>
       <w:proofErr w:type="spellStart"/>
+      <w:proofErr w:type="gramStart"/>
       <w:r>
         <w:rPr>
           <w:b/>
           <w:i/>
+          <w:lang w:val="en-US"/>
         </w:rPr>
         <w:t>Shoutbox</w:t>
       </w:r>
       <w:proofErr w:type="spellEnd"/>
       <w:r>
-        <w:t xml:space="preserve"> : </w:t>
+        <w:rPr>
+          <w:lang w:val="en-US"/>
+        </w:rPr>
+        <w:t> :</w:t>
+      </w:r>
+      <w:proofErr w:type="gramEnd"/>
+      <w:r>
+        <w:rPr>
+          <w:lang w:val="en-US"/>
+        </w:rPr>
+        <w:t xml:space="preserve"> </w:t>
       </w:r>
       <w:hyperlink r:id="rId30" w:history="1">
         <w:r>
           <w:rPr>
             <w:rStyle w:val="Lienhypertexte"/>
+            <w:lang w:val="en-US"/>
           </w:rPr>
           <w:t>https://fr.wikipedia.org/wiki/Shoutbox</w:t>
         </w:r>
       </w:hyperlink>
     </w:p>
-    <w:p/>
+    <w:p>
+      <w:pPr>
+        <w:rPr>
+          <w:lang w:val="en-US"/>
+        </w:rPr>
+      </w:pPr>
+    </w:p>
     <w:p>
       <w:pPr>
         <w:pStyle w:val="Titre2"/>
@@ -12470,7 +12671,7 @@
                                     <w:noProof/>
                                     <w:color w:val="FFFFFF" w:themeColor="background1"/>
                                   </w:rPr>
-                                  <w:t>12</w:t>
+                                  <w:t>8</w:t>
                                 </w:r>
                                 <w:r>
                                   <w:rPr>
@@ -12525,7 +12726,7 @@
                               <w:noProof/>
                               <w:color w:val="FFFFFF" w:themeColor="background1"/>
                             </w:rPr>
-                            <w:t>12</w:t>
+                            <w:t>8</w:t>
                           </w:r>
                           <w:r>
                             <w:rPr>
@@ -17180,6 +17381,18 @@
       <w:b/>
       <w:bCs/>
       <w:smallCaps/>
+    </w:rPr>
+  </w:style>
+  <w:style w:type="character" w:styleId="Lienhypertextesuivivisit">
+    <w:name w:val="FollowedHyperlink"/>
+    <w:basedOn w:val="Policepardfaut"/>
+    <w:uiPriority w:val="99"/>
+    <w:semiHidden/>
+    <w:unhideWhenUsed/>
+    <w:rsid w:val="008F7E3E"/>
+    <w:rPr>
+      <w:color w:val="F4B69B" w:themeColor="followedHyperlink"/>
+      <w:u w:val="single"/>
     </w:rPr>
   </w:style>
 </w:styles>
@@ -19852,111 +20065,111 @@
     </dgm:pt>
   </dgm:ptLst>
   <dgm:cxnLst>
-    <dgm:cxn modelId="{AE114290-8B82-4902-B202-1278C5CF13DA}" type="presOf" srcId="{16244E34-B2A7-4CB0-B85E-995BCA75C3E6}" destId="{D91136A0-BBA5-4033-85D4-E551E48A4097}" srcOrd="0" destOrd="0" presId="urn:microsoft.com/office/officeart/2005/8/layout/hierarchy2"/>
-    <dgm:cxn modelId="{4B770B50-DC84-484E-AD92-78CAC16E7574}" type="presOf" srcId="{AD7B3DA5-2EE7-42E6-A405-E9204AD083F8}" destId="{B96A10A5-DFF5-46F1-944C-3675766C550F}" srcOrd="0" destOrd="0" presId="urn:microsoft.com/office/officeart/2005/8/layout/hierarchy2"/>
+    <dgm:cxn modelId="{6E9F04CF-538C-49AC-B727-EE48AD00E24E}" srcId="{90721A67-6AD1-4A80-A90E-9D77E7AD4E6D}" destId="{6EAA9C23-3A78-4C27-AAC9-504C071FA2D8}" srcOrd="1" destOrd="0" parTransId="{99F72719-26C5-43AC-9154-CEFFF5CEB37E}" sibTransId="{9DE824F4-9157-4786-AD52-3E163FA3C3B4}"/>
+    <dgm:cxn modelId="{0BFA9CBE-9F7F-4EBA-B37D-116E91AF749F}" type="presOf" srcId="{16244E34-B2A7-4CB0-B85E-995BCA75C3E6}" destId="{D91136A0-BBA5-4033-85D4-E551E48A4097}" srcOrd="0" destOrd="0" presId="urn:microsoft.com/office/officeart/2005/8/layout/hierarchy2"/>
+    <dgm:cxn modelId="{E2BB8A7C-5DCE-4CA0-AEDB-D2587D761780}" type="presOf" srcId="{DD6977A0-3802-4240-88A2-691E7C2C48A6}" destId="{6F424515-AE64-4689-98CF-DEE19DC54531}" srcOrd="1" destOrd="0" presId="urn:microsoft.com/office/officeart/2005/8/layout/hierarchy2"/>
+    <dgm:cxn modelId="{B64CE88C-82A3-4235-A48B-B7E026F852C7}" type="presOf" srcId="{3FE4910D-602C-4A72-BB9E-A3BE3A3A0E78}" destId="{F14A685D-1E0D-4B4F-8491-096DFB19D677}" srcOrd="1" destOrd="0" presId="urn:microsoft.com/office/officeart/2005/8/layout/hierarchy2"/>
+    <dgm:cxn modelId="{9F01850A-41C6-47CE-A93A-73E15A549D4B}" type="presOf" srcId="{CFFF95AD-6A3E-4156-870B-74376FA448BF}" destId="{DE27DD97-4305-47FC-AFB0-35E1E791B27F}" srcOrd="0" destOrd="0" presId="urn:microsoft.com/office/officeart/2005/8/layout/hierarchy2"/>
+    <dgm:cxn modelId="{DDBB29FB-A0F9-4A0B-ABE7-E8D105CCB3DE}" type="presOf" srcId="{B13E7694-BD7E-4ACD-8A25-288621413B33}" destId="{D36435EE-5DD9-4CB1-80E2-64E88C5269A2}" srcOrd="0" destOrd="0" presId="urn:microsoft.com/office/officeart/2005/8/layout/hierarchy2"/>
+    <dgm:cxn modelId="{5D66E035-8128-4BBA-84F0-1D671D2DE898}" srcId="{6EAA9C23-3A78-4C27-AAC9-504C071FA2D8}" destId="{9E6B55FE-E53C-49DC-B515-C2397BEC2CAB}" srcOrd="2" destOrd="0" parTransId="{F1D4A2FF-1ED4-48C6-8293-904F41872AF1}" sibTransId="{9DCC26EF-3D9C-4F2C-A2B6-405DE1FD371A}"/>
+    <dgm:cxn modelId="{E13E2075-8DB3-449B-ADC7-607163C41865}" type="presOf" srcId="{6EAA9C23-3A78-4C27-AAC9-504C071FA2D8}" destId="{FFF314B7-9492-4462-8B1C-7BC33784FA0A}" srcOrd="0" destOrd="0" presId="urn:microsoft.com/office/officeart/2005/8/layout/hierarchy2"/>
+    <dgm:cxn modelId="{233EA505-E9C2-42C1-B829-4CABFA6584FD}" type="presOf" srcId="{139FBCB0-87C1-4D19-9898-BB48C99D5614}" destId="{AEBC5B76-A737-49A2-B533-66F2022C87AD}" srcOrd="0" destOrd="0" presId="urn:microsoft.com/office/officeart/2005/8/layout/hierarchy2"/>
+    <dgm:cxn modelId="{FD18F822-929A-4822-AE96-7ADBA2A3C5CD}" srcId="{4D72C498-B5D7-4A5E-9949-13D4BDD70C79}" destId="{FDC9356B-5836-435E-BB19-C94DC8F3D3EF}" srcOrd="0" destOrd="0" parTransId="{DD6977A0-3802-4240-88A2-691E7C2C48A6}" sibTransId="{20A4AF65-9EE3-422E-A635-F5D68A4A881B}"/>
+    <dgm:cxn modelId="{3FADFF21-5197-4A9A-8EA5-4EB589EFA1FA}" type="presOf" srcId="{1489036D-A9DA-40B5-957F-936B4A348264}" destId="{D2E89353-C1DC-4D8C-81F7-770019C69DEF}" srcOrd="1" destOrd="0" presId="urn:microsoft.com/office/officeart/2005/8/layout/hierarchy2"/>
+    <dgm:cxn modelId="{CDD4F63A-0906-4218-9EDE-6079DEA55C23}" type="presOf" srcId="{597EB83F-9AF9-4A72-80A3-732912F27C6D}" destId="{1FDB852C-60D2-4512-8688-DBBE489C7C32}" srcOrd="1" destOrd="0" presId="urn:microsoft.com/office/officeart/2005/8/layout/hierarchy2"/>
+    <dgm:cxn modelId="{CCC9890B-4F48-47A7-916E-11936E35199D}" type="presOf" srcId="{559B25C1-457C-4CA8-A035-1849D9779D21}" destId="{858F7110-3310-4783-BBA8-7EC1E711C660}" srcOrd="0" destOrd="0" presId="urn:microsoft.com/office/officeart/2005/8/layout/hierarchy2"/>
+    <dgm:cxn modelId="{D89F6048-F1B4-4787-B926-B49F52CB6F9B}" srcId="{AD7B3DA5-2EE7-42E6-A405-E9204AD083F8}" destId="{4D72C498-B5D7-4A5E-9949-13D4BDD70C79}" srcOrd="0" destOrd="0" parTransId="{3FE4910D-602C-4A72-BB9E-A3BE3A3A0E78}" sibTransId="{A5576FB7-9241-49DD-B403-195A5C6DB3B2}"/>
+    <dgm:cxn modelId="{3A5D22DE-BBB8-40AB-8FED-52B236C09FA7}" type="presOf" srcId="{90721A67-6AD1-4A80-A90E-9D77E7AD4E6D}" destId="{2D8842D7-E959-42FA-BA94-C6E6A8D46F08}" srcOrd="0" destOrd="0" presId="urn:microsoft.com/office/officeart/2005/8/layout/hierarchy2"/>
+    <dgm:cxn modelId="{40E104EF-868B-4070-A33D-5E27199095F7}" type="presOf" srcId="{139FBCB0-87C1-4D19-9898-BB48C99D5614}" destId="{2D4C1DD3-7A1B-4669-AB42-72A65ACFF1A8}" srcOrd="1" destOrd="0" presId="urn:microsoft.com/office/officeart/2005/8/layout/hierarchy2"/>
+    <dgm:cxn modelId="{859870D2-668A-4902-98EA-D0A08EB018B1}" type="presOf" srcId="{AD7B3DA5-2EE7-42E6-A405-E9204AD083F8}" destId="{B96A10A5-DFF5-46F1-944C-3675766C550F}" srcOrd="0" destOrd="0" presId="urn:microsoft.com/office/officeart/2005/8/layout/hierarchy2"/>
     <dgm:cxn modelId="{49E69296-6243-4B23-BB27-A3D4BEF5529C}" srcId="{4D72C498-B5D7-4A5E-9949-13D4BDD70C79}" destId="{CFFF95AD-6A3E-4156-870B-74376FA448BF}" srcOrd="1" destOrd="0" parTransId="{139FBCB0-87C1-4D19-9898-BB48C99D5614}" sibTransId="{2D803B32-337B-4EAC-B215-13958E412DA9}"/>
-    <dgm:cxn modelId="{2009B55D-9ABC-4684-9FDE-44A9A282C8A5}" type="presOf" srcId="{99F72719-26C5-43AC-9154-CEFFF5CEB37E}" destId="{A8464F86-5444-4B1D-8904-D5D84FB93A63}" srcOrd="0" destOrd="0" presId="urn:microsoft.com/office/officeart/2005/8/layout/hierarchy2"/>
-    <dgm:cxn modelId="{28771BAB-81BB-4920-8883-81210CA50FD4}" type="presOf" srcId="{F1D4A2FF-1ED4-48C6-8293-904F41872AF1}" destId="{881DB251-9FB1-4300-9BCC-5ED061EBD6BA}" srcOrd="1" destOrd="0" presId="urn:microsoft.com/office/officeart/2005/8/layout/hierarchy2"/>
+    <dgm:cxn modelId="{D05732E0-8016-4300-94E0-4C5846D8338F}" srcId="{6EAA9C23-3A78-4C27-AAC9-504C071FA2D8}" destId="{495223E1-057C-40FA-B321-DB15D7B7BF1E}" srcOrd="3" destOrd="0" parTransId="{597EB83F-9AF9-4A72-80A3-732912F27C6D}" sibTransId="{3E875B8A-F119-494A-907D-67F8BC091872}"/>
+    <dgm:cxn modelId="{6482E592-D4F4-4E19-851E-6DB2D3EC1512}" type="presOf" srcId="{99F72719-26C5-43AC-9154-CEFFF5CEB37E}" destId="{ECBF6DD1-22FB-4942-9A69-C2E334F2B933}" srcOrd="1" destOrd="0" presId="urn:microsoft.com/office/officeart/2005/8/layout/hierarchy2"/>
+    <dgm:cxn modelId="{7176B68D-8377-4602-BE4C-B7D75F5D41A5}" srcId="{4D72C498-B5D7-4A5E-9949-13D4BDD70C79}" destId="{24E98E51-90AC-468F-867A-C952D6FD5668}" srcOrd="2" destOrd="0" parTransId="{559D18E3-752D-4EE1-9939-C38FEFFAE5A4}" sibTransId="{5A87DC0A-A2A4-49BC-8D66-8E04CC32771A}"/>
+    <dgm:cxn modelId="{A2B791E6-EBCE-4A5D-9210-0CCAEE0A837E}" type="presOf" srcId="{913E8ED9-5793-4239-BAD8-A00A3159E04D}" destId="{A21B35AB-A6E7-40B0-A48C-F2137E09EDE9}" srcOrd="0" destOrd="0" presId="urn:microsoft.com/office/officeart/2005/8/layout/hierarchy2"/>
+    <dgm:cxn modelId="{9F4D2FFF-97B0-4BDE-B2FE-9300A204E5EE}" srcId="{65626F29-AB7F-4A3E-92D9-6AFC55134C2D}" destId="{90721A67-6AD1-4A80-A90E-9D77E7AD4E6D}" srcOrd="0" destOrd="0" parTransId="{FD12DCE2-E0B7-4C60-87FD-DBDC9530217F}" sibTransId="{898BA68B-F5FB-436F-B345-A5FAFB505382}"/>
+    <dgm:cxn modelId="{10A0EB08-4438-423E-A20E-E5C9CF63B819}" type="presOf" srcId="{1489036D-A9DA-40B5-957F-936B4A348264}" destId="{EBFADA6F-FD50-43FB-87CB-15B1D9AA94CD}" srcOrd="0" destOrd="0" presId="urn:microsoft.com/office/officeart/2005/8/layout/hierarchy2"/>
     <dgm:cxn modelId="{502FB9F7-55F9-4593-B1F2-FBE723CFF641}" srcId="{90721A67-6AD1-4A80-A90E-9D77E7AD4E6D}" destId="{AD7B3DA5-2EE7-42E6-A405-E9204AD083F8}" srcOrd="0" destOrd="0" parTransId="{0B7CF66D-0A27-42E3-AC6D-2DB726B0F1E6}" sibTransId="{4BBF8FF6-E72D-4A5B-A1FE-6EAB41BA4F5C}"/>
-    <dgm:cxn modelId="{ECC64792-C5DF-4C16-85E7-15CE2E5CCAC9}" type="presOf" srcId="{C72AA88C-4AEE-412B-ABBF-33D17A0AD941}" destId="{C0DFBE07-132A-42A3-A5E2-F594000B2340}" srcOrd="1" destOrd="0" presId="urn:microsoft.com/office/officeart/2005/8/layout/hierarchy2"/>
-    <dgm:cxn modelId="{7176B68D-8377-4602-BE4C-B7D75F5D41A5}" srcId="{4D72C498-B5D7-4A5E-9949-13D4BDD70C79}" destId="{24E98E51-90AC-468F-867A-C952D6FD5668}" srcOrd="2" destOrd="0" parTransId="{559D18E3-752D-4EE1-9939-C38FEFFAE5A4}" sibTransId="{5A87DC0A-A2A4-49BC-8D66-8E04CC32771A}"/>
-    <dgm:cxn modelId="{6E9F04CF-538C-49AC-B727-EE48AD00E24E}" srcId="{90721A67-6AD1-4A80-A90E-9D77E7AD4E6D}" destId="{6EAA9C23-3A78-4C27-AAC9-504C071FA2D8}" srcOrd="1" destOrd="0" parTransId="{99F72719-26C5-43AC-9154-CEFFF5CEB37E}" sibTransId="{9DE824F4-9157-4786-AD52-3E163FA3C3B4}"/>
-    <dgm:cxn modelId="{E97C40AB-3D65-4162-8EAE-A49B414124E7}" type="presOf" srcId="{DD6977A0-3802-4240-88A2-691E7C2C48A6}" destId="{6F424515-AE64-4689-98CF-DEE19DC54531}" srcOrd="1" destOrd="0" presId="urn:microsoft.com/office/officeart/2005/8/layout/hierarchy2"/>
-    <dgm:cxn modelId="{D5796E99-12D0-4512-A802-D18B4EDB12DA}" type="presOf" srcId="{559D18E3-752D-4EE1-9939-C38FEFFAE5A4}" destId="{9EFBE792-9572-41CC-B394-D06BBCFDDEA7}" srcOrd="0" destOrd="0" presId="urn:microsoft.com/office/officeart/2005/8/layout/hierarchy2"/>
-    <dgm:cxn modelId="{DFE94939-8C09-42CE-BDB5-2316B7425EDB}" type="presOf" srcId="{1489036D-A9DA-40B5-957F-936B4A348264}" destId="{D2E89353-C1DC-4D8C-81F7-770019C69DEF}" srcOrd="1" destOrd="0" presId="urn:microsoft.com/office/officeart/2005/8/layout/hierarchy2"/>
-    <dgm:cxn modelId="{9FAFC170-0304-44C8-82ED-C680070621EE}" type="presOf" srcId="{4D72C498-B5D7-4A5E-9949-13D4BDD70C79}" destId="{3F3231AA-D37A-47E2-AA64-F3C7B7B2954D}" srcOrd="0" destOrd="0" presId="urn:microsoft.com/office/officeart/2005/8/layout/hierarchy2"/>
-    <dgm:cxn modelId="{FAA2299F-D383-4B4E-9D05-88F59F2AF92F}" type="presOf" srcId="{65626F29-AB7F-4A3E-92D9-6AFC55134C2D}" destId="{76D26D6D-EDAF-4C52-8B4D-841B0D968087}" srcOrd="0" destOrd="0" presId="urn:microsoft.com/office/officeart/2005/8/layout/hierarchy2"/>
-    <dgm:cxn modelId="{D877DF35-F73E-41B9-8FAC-49C4EDB6E0BA}" type="presOf" srcId="{6EAA9C23-3A78-4C27-AAC9-504C071FA2D8}" destId="{FFF314B7-9492-4462-8B1C-7BC33784FA0A}" srcOrd="0" destOrd="0" presId="urn:microsoft.com/office/officeart/2005/8/layout/hierarchy2"/>
-    <dgm:cxn modelId="{F6F96572-85AB-494D-B5ED-3485B0133C95}" type="presOf" srcId="{597EB83F-9AF9-4A72-80A3-732912F27C6D}" destId="{1FDB852C-60D2-4512-8688-DBBE489C7C32}" srcOrd="1" destOrd="0" presId="urn:microsoft.com/office/officeart/2005/8/layout/hierarchy2"/>
-    <dgm:cxn modelId="{27203DC9-5AEA-4308-B2E3-7B61C4D5F534}" type="presOf" srcId="{3FE4910D-602C-4A72-BB9E-A3BE3A3A0E78}" destId="{C26101A3-172C-4AFD-8AA5-00EF71442597}" srcOrd="0" destOrd="0" presId="urn:microsoft.com/office/officeart/2005/8/layout/hierarchy2"/>
-    <dgm:cxn modelId="{BAE6FA8A-AC34-4882-954E-B3F1B8189BEB}" type="presOf" srcId="{B13E7694-BD7E-4ACD-8A25-288621413B33}" destId="{D36435EE-5DD9-4CB1-80E2-64E88C5269A2}" srcOrd="0" destOrd="0" presId="urn:microsoft.com/office/officeart/2005/8/layout/hierarchy2"/>
-    <dgm:cxn modelId="{9F4D2FFF-97B0-4BDE-B2FE-9300A204E5EE}" srcId="{65626F29-AB7F-4A3E-92D9-6AFC55134C2D}" destId="{90721A67-6AD1-4A80-A90E-9D77E7AD4E6D}" srcOrd="0" destOrd="0" parTransId="{FD12DCE2-E0B7-4C60-87FD-DBDC9530217F}" sibTransId="{898BA68B-F5FB-436F-B345-A5FAFB505382}"/>
-    <dgm:cxn modelId="{D4B7939E-E190-4905-A1D7-596011FD7FB7}" type="presOf" srcId="{FDC9356B-5836-435E-BB19-C94DC8F3D3EF}" destId="{D63F150D-0E96-4C27-A427-95C317656D1D}" srcOrd="0" destOrd="0" presId="urn:microsoft.com/office/officeart/2005/8/layout/hierarchy2"/>
-    <dgm:cxn modelId="{D40048F6-1DA1-4644-9994-4FF6C90A6250}" type="presOf" srcId="{1489036D-A9DA-40B5-957F-936B4A348264}" destId="{EBFADA6F-FD50-43FB-87CB-15B1D9AA94CD}" srcOrd="0" destOrd="0" presId="urn:microsoft.com/office/officeart/2005/8/layout/hierarchy2"/>
-    <dgm:cxn modelId="{6AF51E9A-3324-46A7-9785-9C3E0AC053CC}" type="presOf" srcId="{597EB83F-9AF9-4A72-80A3-732912F27C6D}" destId="{D955C53B-B716-4B38-9366-F9DF3D076BCB}" srcOrd="0" destOrd="0" presId="urn:microsoft.com/office/officeart/2005/8/layout/hierarchy2"/>
-    <dgm:cxn modelId="{DE831972-D51B-4450-9930-B269C3CB33BF}" type="presOf" srcId="{DD6977A0-3802-4240-88A2-691E7C2C48A6}" destId="{968AF4BE-4974-4BD5-85C7-35A0B47C6F8A}" srcOrd="0" destOrd="0" presId="urn:microsoft.com/office/officeart/2005/8/layout/hierarchy2"/>
+    <dgm:cxn modelId="{C71C33EE-AAAE-4F8B-A618-BCB367FA00B2}" type="presOf" srcId="{9E6B55FE-E53C-49DC-B515-C2397BEC2CAB}" destId="{288590B9-AA3F-44E1-86EF-EEFFCBA51BD5}" srcOrd="0" destOrd="0" presId="urn:microsoft.com/office/officeart/2005/8/layout/hierarchy2"/>
+    <dgm:cxn modelId="{10820E9B-F692-4BF5-B197-3DDE2495C1CB}" srcId="{6EAA9C23-3A78-4C27-AAC9-504C071FA2D8}" destId="{913E8ED9-5793-4239-BAD8-A00A3159E04D}" srcOrd="0" destOrd="0" parTransId="{C72AA88C-4AEE-412B-ABBF-33D17A0AD941}" sibTransId="{E09A0026-5DBE-4A74-ADE4-A8C0FD11704F}"/>
+    <dgm:cxn modelId="{967F65B6-C47B-4EC0-ADE6-CAFBBE1F0516}" srcId="{CFFF95AD-6A3E-4156-870B-74376FA448BF}" destId="{559B25C1-457C-4CA8-A035-1849D9779D21}" srcOrd="0" destOrd="0" parTransId="{1489036D-A9DA-40B5-957F-936B4A348264}" sibTransId="{CA40A06D-5492-4390-8F79-91529B97C7E3}"/>
+    <dgm:cxn modelId="{D50DE064-6133-4AD0-830F-08FD1FE8A5D0}" type="presOf" srcId="{DD6977A0-3802-4240-88A2-691E7C2C48A6}" destId="{968AF4BE-4974-4BD5-85C7-35A0B47C6F8A}" srcOrd="0" destOrd="0" presId="urn:microsoft.com/office/officeart/2005/8/layout/hierarchy2"/>
+    <dgm:cxn modelId="{2973CCD0-C56F-4AD9-A4DE-816C2A44991D}" type="presOf" srcId="{B13E7694-BD7E-4ACD-8A25-288621413B33}" destId="{2FF43323-1B88-4D6E-A12C-28C1BD2304F7}" srcOrd="1" destOrd="0" presId="urn:microsoft.com/office/officeart/2005/8/layout/hierarchy2"/>
+    <dgm:cxn modelId="{1F8146C8-04C4-47DD-AB49-8C5BF077BFBF}" type="presOf" srcId="{597EB83F-9AF9-4A72-80A3-732912F27C6D}" destId="{D955C53B-B716-4B38-9366-F9DF3D076BCB}" srcOrd="0" destOrd="0" presId="urn:microsoft.com/office/officeart/2005/8/layout/hierarchy2"/>
+    <dgm:cxn modelId="{0EBF3D88-F4D2-4412-A402-3958ABFF95BC}" type="presOf" srcId="{0B7CF66D-0A27-42E3-AC6D-2DB726B0F1E6}" destId="{C296F982-F6F0-4728-ADF2-DC91F37071EA}" srcOrd="1" destOrd="0" presId="urn:microsoft.com/office/officeart/2005/8/layout/hierarchy2"/>
+    <dgm:cxn modelId="{F3DD4A2F-8560-4BCF-9256-D43F8BAFF00B}" type="presOf" srcId="{559D18E3-752D-4EE1-9939-C38FEFFAE5A4}" destId="{9EFBE792-9572-41CC-B394-D06BBCFDDEA7}" srcOrd="0" destOrd="0" presId="urn:microsoft.com/office/officeart/2005/8/layout/hierarchy2"/>
+    <dgm:cxn modelId="{C49DCFB6-F6E2-4D07-A6A0-5530787844F0}" type="presOf" srcId="{3FE4910D-602C-4A72-BB9E-A3BE3A3A0E78}" destId="{C26101A3-172C-4AFD-8AA5-00EF71442597}" srcOrd="0" destOrd="0" presId="urn:microsoft.com/office/officeart/2005/8/layout/hierarchy2"/>
+    <dgm:cxn modelId="{6352850C-D658-45C6-A1CF-D70C2558A036}" type="presOf" srcId="{65626F29-AB7F-4A3E-92D9-6AFC55134C2D}" destId="{76D26D6D-EDAF-4C52-8B4D-841B0D968087}" srcOrd="0" destOrd="0" presId="urn:microsoft.com/office/officeart/2005/8/layout/hierarchy2"/>
+    <dgm:cxn modelId="{62E89B6B-069C-4288-92A0-02EB10689E98}" type="presOf" srcId="{F1D4A2FF-1ED4-48C6-8293-904F41872AF1}" destId="{881DB251-9FB1-4300-9BCC-5ED061EBD6BA}" srcOrd="1" destOrd="0" presId="urn:microsoft.com/office/officeart/2005/8/layout/hierarchy2"/>
+    <dgm:cxn modelId="{41D6DD2D-6E5D-4F13-B32E-BFDF2B616678}" type="presOf" srcId="{99F72719-26C5-43AC-9154-CEFFF5CEB37E}" destId="{A8464F86-5444-4B1D-8904-D5D84FB93A63}" srcOrd="0" destOrd="0" presId="urn:microsoft.com/office/officeart/2005/8/layout/hierarchy2"/>
+    <dgm:cxn modelId="{6BCABCD2-310A-497F-B307-2BCCC301DA5E}" type="presOf" srcId="{C72AA88C-4AEE-412B-ABBF-33D17A0AD941}" destId="{C0DFBE07-132A-42A3-A5E2-F594000B2340}" srcOrd="1" destOrd="0" presId="urn:microsoft.com/office/officeart/2005/8/layout/hierarchy2"/>
+    <dgm:cxn modelId="{944B0D37-3D1E-4652-9573-82EB49EDD14A}" type="presOf" srcId="{C72AA88C-4AEE-412B-ABBF-33D17A0AD941}" destId="{8E5DD861-D493-4A0A-B81E-EB2108ED9BB3}" srcOrd="0" destOrd="0" presId="urn:microsoft.com/office/officeart/2005/8/layout/hierarchy2"/>
+    <dgm:cxn modelId="{BD53574D-D187-495C-82D5-B8C08F9564E0}" type="presOf" srcId="{24E98E51-90AC-468F-867A-C952D6FD5668}" destId="{37C38F7E-4D19-426C-A64E-1CBDFC363BB7}" srcOrd="0" destOrd="0" presId="urn:microsoft.com/office/officeart/2005/8/layout/hierarchy2"/>
+    <dgm:cxn modelId="{A2028BBE-7D2C-4205-9637-C77E6CC09A5B}" type="presOf" srcId="{FDC9356B-5836-435E-BB19-C94DC8F3D3EF}" destId="{D63F150D-0E96-4C27-A427-95C317656D1D}" srcOrd="0" destOrd="0" presId="urn:microsoft.com/office/officeart/2005/8/layout/hierarchy2"/>
+    <dgm:cxn modelId="{A381400A-380D-4697-8E79-4A28D4AA18C0}" type="presOf" srcId="{4D72C498-B5D7-4A5E-9949-13D4BDD70C79}" destId="{3F3231AA-D37A-47E2-AA64-F3C7B7B2954D}" srcOrd="0" destOrd="0" presId="urn:microsoft.com/office/officeart/2005/8/layout/hierarchy2"/>
     <dgm:cxn modelId="{64F301FB-A593-41C9-BDB6-F0EFA7C82324}" srcId="{6EAA9C23-3A78-4C27-AAC9-504C071FA2D8}" destId="{16244E34-B2A7-4CB0-B85E-995BCA75C3E6}" srcOrd="1" destOrd="0" parTransId="{B13E7694-BD7E-4ACD-8A25-288621413B33}" sibTransId="{A0EBF300-51DB-4610-8BD4-DE84A2AC4F9A}"/>
-    <dgm:cxn modelId="{5E89AD7B-D84C-406B-A4BF-5FF85CDC1DBF}" type="presOf" srcId="{495223E1-057C-40FA-B321-DB15D7B7BF1E}" destId="{98EDA116-065D-473B-983B-F7A1A4E0692D}" srcOrd="0" destOrd="0" presId="urn:microsoft.com/office/officeart/2005/8/layout/hierarchy2"/>
-    <dgm:cxn modelId="{17449D5D-3514-4398-A43E-47374D417D0F}" type="presOf" srcId="{B13E7694-BD7E-4ACD-8A25-288621413B33}" destId="{2FF43323-1B88-4D6E-A12C-28C1BD2304F7}" srcOrd="1" destOrd="0" presId="urn:microsoft.com/office/officeart/2005/8/layout/hierarchy2"/>
-    <dgm:cxn modelId="{D05732E0-8016-4300-94E0-4C5846D8338F}" srcId="{6EAA9C23-3A78-4C27-AAC9-504C071FA2D8}" destId="{495223E1-057C-40FA-B321-DB15D7B7BF1E}" srcOrd="3" destOrd="0" parTransId="{597EB83F-9AF9-4A72-80A3-732912F27C6D}" sibTransId="{3E875B8A-F119-494A-907D-67F8BC091872}"/>
-    <dgm:cxn modelId="{F8D20F59-D559-4553-A06A-A78D43927549}" type="presOf" srcId="{90721A67-6AD1-4A80-A90E-9D77E7AD4E6D}" destId="{2D8842D7-E959-42FA-BA94-C6E6A8D46F08}" srcOrd="0" destOrd="0" presId="urn:microsoft.com/office/officeart/2005/8/layout/hierarchy2"/>
-    <dgm:cxn modelId="{967F65B6-C47B-4EC0-ADE6-CAFBBE1F0516}" srcId="{CFFF95AD-6A3E-4156-870B-74376FA448BF}" destId="{559B25C1-457C-4CA8-A035-1849D9779D21}" srcOrd="0" destOrd="0" parTransId="{1489036D-A9DA-40B5-957F-936B4A348264}" sibTransId="{CA40A06D-5492-4390-8F79-91529B97C7E3}"/>
-    <dgm:cxn modelId="{D89F6048-F1B4-4787-B926-B49F52CB6F9B}" srcId="{AD7B3DA5-2EE7-42E6-A405-E9204AD083F8}" destId="{4D72C498-B5D7-4A5E-9949-13D4BDD70C79}" srcOrd="0" destOrd="0" parTransId="{3FE4910D-602C-4A72-BB9E-A3BE3A3A0E78}" sibTransId="{A5576FB7-9241-49DD-B403-195A5C6DB3B2}"/>
-    <dgm:cxn modelId="{10820E9B-F692-4BF5-B197-3DDE2495C1CB}" srcId="{6EAA9C23-3A78-4C27-AAC9-504C071FA2D8}" destId="{913E8ED9-5793-4239-BAD8-A00A3159E04D}" srcOrd="0" destOrd="0" parTransId="{C72AA88C-4AEE-412B-ABBF-33D17A0AD941}" sibTransId="{E09A0026-5DBE-4A74-ADE4-A8C0FD11704F}"/>
-    <dgm:cxn modelId="{D6E2603D-D913-415A-B074-A36542160E80}" type="presOf" srcId="{24E98E51-90AC-468F-867A-C952D6FD5668}" destId="{37C38F7E-4D19-426C-A64E-1CBDFC363BB7}" srcOrd="0" destOrd="0" presId="urn:microsoft.com/office/officeart/2005/8/layout/hierarchy2"/>
-    <dgm:cxn modelId="{CB3E710C-8C3D-41C8-A086-C636981DA462}" type="presOf" srcId="{913E8ED9-5793-4239-BAD8-A00A3159E04D}" destId="{A21B35AB-A6E7-40B0-A48C-F2137E09EDE9}" srcOrd="0" destOrd="0" presId="urn:microsoft.com/office/officeart/2005/8/layout/hierarchy2"/>
-    <dgm:cxn modelId="{5D66E035-8128-4BBA-84F0-1D671D2DE898}" srcId="{6EAA9C23-3A78-4C27-AAC9-504C071FA2D8}" destId="{9E6B55FE-E53C-49DC-B515-C2397BEC2CAB}" srcOrd="2" destOrd="0" parTransId="{F1D4A2FF-1ED4-48C6-8293-904F41872AF1}" sibTransId="{9DCC26EF-3D9C-4F2C-A2B6-405DE1FD371A}"/>
-    <dgm:cxn modelId="{DE5440DF-8BEE-4598-A427-1AA84272B12C}" type="presOf" srcId="{9E6B55FE-E53C-49DC-B515-C2397BEC2CAB}" destId="{288590B9-AA3F-44E1-86EF-EEFFCBA51BD5}" srcOrd="0" destOrd="0" presId="urn:microsoft.com/office/officeart/2005/8/layout/hierarchy2"/>
-    <dgm:cxn modelId="{FD18F822-929A-4822-AE96-7ADBA2A3C5CD}" srcId="{4D72C498-B5D7-4A5E-9949-13D4BDD70C79}" destId="{FDC9356B-5836-435E-BB19-C94DC8F3D3EF}" srcOrd="0" destOrd="0" parTransId="{DD6977A0-3802-4240-88A2-691E7C2C48A6}" sibTransId="{20A4AF65-9EE3-422E-A635-F5D68A4A881B}"/>
-    <dgm:cxn modelId="{D865D500-8F20-4912-9B56-E38E54FFE372}" type="presOf" srcId="{139FBCB0-87C1-4D19-9898-BB48C99D5614}" destId="{2D4C1DD3-7A1B-4669-AB42-72A65ACFF1A8}" srcOrd="1" destOrd="0" presId="urn:microsoft.com/office/officeart/2005/8/layout/hierarchy2"/>
-    <dgm:cxn modelId="{2A81AAE6-05BF-4C15-942F-6F6A5E195E52}" type="presOf" srcId="{C72AA88C-4AEE-412B-ABBF-33D17A0AD941}" destId="{8E5DD861-D493-4A0A-B81E-EB2108ED9BB3}" srcOrd="0" destOrd="0" presId="urn:microsoft.com/office/officeart/2005/8/layout/hierarchy2"/>
-    <dgm:cxn modelId="{43B72EBF-131B-4D2A-8400-A026C4A4ABD3}" type="presOf" srcId="{0B7CF66D-0A27-42E3-AC6D-2DB726B0F1E6}" destId="{C296F982-F6F0-4728-ADF2-DC91F37071EA}" srcOrd="1" destOrd="0" presId="urn:microsoft.com/office/officeart/2005/8/layout/hierarchy2"/>
-    <dgm:cxn modelId="{6C1BD199-9341-4119-8780-E853D99E6975}" type="presOf" srcId="{F1D4A2FF-1ED4-48C6-8293-904F41872AF1}" destId="{215E04C8-8ADC-4870-8072-6C6871A934E8}" srcOrd="0" destOrd="0" presId="urn:microsoft.com/office/officeart/2005/8/layout/hierarchy2"/>
-    <dgm:cxn modelId="{13F7A8D1-72D6-4808-9387-A7C9D3192384}" type="presOf" srcId="{99F72719-26C5-43AC-9154-CEFFF5CEB37E}" destId="{ECBF6DD1-22FB-4942-9A69-C2E334F2B933}" srcOrd="1" destOrd="0" presId="urn:microsoft.com/office/officeart/2005/8/layout/hierarchy2"/>
-    <dgm:cxn modelId="{C6F1354C-49FD-428C-9146-1DB5A1E94C40}" type="presOf" srcId="{0B7CF66D-0A27-42E3-AC6D-2DB726B0F1E6}" destId="{F84282DA-A190-4AE4-80A2-887CA41C8DE9}" srcOrd="0" destOrd="0" presId="urn:microsoft.com/office/officeart/2005/8/layout/hierarchy2"/>
-    <dgm:cxn modelId="{CFFF51C9-B39F-4C97-84E7-851AAD3BC662}" type="presOf" srcId="{3FE4910D-602C-4A72-BB9E-A3BE3A3A0E78}" destId="{F14A685D-1E0D-4B4F-8491-096DFB19D677}" srcOrd="1" destOrd="0" presId="urn:microsoft.com/office/officeart/2005/8/layout/hierarchy2"/>
-    <dgm:cxn modelId="{AAAFA4AE-DCB1-403C-8BD1-6A72C3C49095}" type="presOf" srcId="{559D18E3-752D-4EE1-9939-C38FEFFAE5A4}" destId="{E36A5456-E43A-492B-ABAE-06F81987E8E0}" srcOrd="1" destOrd="0" presId="urn:microsoft.com/office/officeart/2005/8/layout/hierarchy2"/>
-    <dgm:cxn modelId="{E5F24FCB-A7A9-499E-B841-966CAA5B2769}" type="presOf" srcId="{559B25C1-457C-4CA8-A035-1849D9779D21}" destId="{858F7110-3310-4783-BBA8-7EC1E711C660}" srcOrd="0" destOrd="0" presId="urn:microsoft.com/office/officeart/2005/8/layout/hierarchy2"/>
-    <dgm:cxn modelId="{C8E5402D-6F76-48F0-B880-7D18E6F24269}" type="presOf" srcId="{139FBCB0-87C1-4D19-9898-BB48C99D5614}" destId="{AEBC5B76-A737-49A2-B533-66F2022C87AD}" srcOrd="0" destOrd="0" presId="urn:microsoft.com/office/officeart/2005/8/layout/hierarchy2"/>
-    <dgm:cxn modelId="{F45686CA-5B69-4617-9CC2-8E2F3392EE0E}" type="presOf" srcId="{CFFF95AD-6A3E-4156-870B-74376FA448BF}" destId="{DE27DD97-4305-47FC-AFB0-35E1E791B27F}" srcOrd="0" destOrd="0" presId="urn:microsoft.com/office/officeart/2005/8/layout/hierarchy2"/>
-    <dgm:cxn modelId="{AA872936-4A6D-4427-8F4C-51C6BA04C547}" type="presParOf" srcId="{76D26D6D-EDAF-4C52-8B4D-841B0D968087}" destId="{F8FABF40-7E53-41D6-A584-A511DC78C1BE}" srcOrd="0" destOrd="0" presId="urn:microsoft.com/office/officeart/2005/8/layout/hierarchy2"/>
-    <dgm:cxn modelId="{5E015CDB-BE7B-4037-9403-73380EED0919}" type="presParOf" srcId="{F8FABF40-7E53-41D6-A584-A511DC78C1BE}" destId="{2D8842D7-E959-42FA-BA94-C6E6A8D46F08}" srcOrd="0" destOrd="0" presId="urn:microsoft.com/office/officeart/2005/8/layout/hierarchy2"/>
-    <dgm:cxn modelId="{6534B345-00F0-4178-809A-7C18542B6C1D}" type="presParOf" srcId="{F8FABF40-7E53-41D6-A584-A511DC78C1BE}" destId="{BE75B47B-3650-4F5E-B461-4EF0A961DD5A}" srcOrd="1" destOrd="0" presId="urn:microsoft.com/office/officeart/2005/8/layout/hierarchy2"/>
-    <dgm:cxn modelId="{48D51345-84C3-4343-A935-A9E5583A7C09}" type="presParOf" srcId="{BE75B47B-3650-4F5E-B461-4EF0A961DD5A}" destId="{F84282DA-A190-4AE4-80A2-887CA41C8DE9}" srcOrd="0" destOrd="0" presId="urn:microsoft.com/office/officeart/2005/8/layout/hierarchy2"/>
-    <dgm:cxn modelId="{30ACD189-586D-48E8-86E7-7CBBD69767E5}" type="presParOf" srcId="{F84282DA-A190-4AE4-80A2-887CA41C8DE9}" destId="{C296F982-F6F0-4728-ADF2-DC91F37071EA}" srcOrd="0" destOrd="0" presId="urn:microsoft.com/office/officeart/2005/8/layout/hierarchy2"/>
-    <dgm:cxn modelId="{4405CC30-BF7B-4EC9-9A5D-FBF9879FEE67}" type="presParOf" srcId="{BE75B47B-3650-4F5E-B461-4EF0A961DD5A}" destId="{CF42DF83-DDC9-476D-B33D-59E7CA944A5E}" srcOrd="1" destOrd="0" presId="urn:microsoft.com/office/officeart/2005/8/layout/hierarchy2"/>
-    <dgm:cxn modelId="{7BA5B9D2-8136-49BB-B667-8CA4B9766B62}" type="presParOf" srcId="{CF42DF83-DDC9-476D-B33D-59E7CA944A5E}" destId="{B96A10A5-DFF5-46F1-944C-3675766C550F}" srcOrd="0" destOrd="0" presId="urn:microsoft.com/office/officeart/2005/8/layout/hierarchy2"/>
-    <dgm:cxn modelId="{69F9CD6C-5360-4497-991F-29E05B5616C0}" type="presParOf" srcId="{CF42DF83-DDC9-476D-B33D-59E7CA944A5E}" destId="{4F298BFB-1885-4076-9A22-AC9C0889C64B}" srcOrd="1" destOrd="0" presId="urn:microsoft.com/office/officeart/2005/8/layout/hierarchy2"/>
-    <dgm:cxn modelId="{1813C60F-33F7-4A08-8E3C-383FC0183DC9}" type="presParOf" srcId="{4F298BFB-1885-4076-9A22-AC9C0889C64B}" destId="{C26101A3-172C-4AFD-8AA5-00EF71442597}" srcOrd="0" destOrd="0" presId="urn:microsoft.com/office/officeart/2005/8/layout/hierarchy2"/>
-    <dgm:cxn modelId="{AF20F025-4541-42CA-98C4-247DBC8A2CA6}" type="presParOf" srcId="{C26101A3-172C-4AFD-8AA5-00EF71442597}" destId="{F14A685D-1E0D-4B4F-8491-096DFB19D677}" srcOrd="0" destOrd="0" presId="urn:microsoft.com/office/officeart/2005/8/layout/hierarchy2"/>
-    <dgm:cxn modelId="{F6472C74-29D2-4F4B-BC64-AD11082102AA}" type="presParOf" srcId="{4F298BFB-1885-4076-9A22-AC9C0889C64B}" destId="{F368639D-315F-4154-88B1-6A5B912D6526}" srcOrd="1" destOrd="0" presId="urn:microsoft.com/office/officeart/2005/8/layout/hierarchy2"/>
-    <dgm:cxn modelId="{4C247404-E773-4BC7-A3A6-DEA673B4EA3C}" type="presParOf" srcId="{F368639D-315F-4154-88B1-6A5B912D6526}" destId="{3F3231AA-D37A-47E2-AA64-F3C7B7B2954D}" srcOrd="0" destOrd="0" presId="urn:microsoft.com/office/officeart/2005/8/layout/hierarchy2"/>
-    <dgm:cxn modelId="{EE20E7B4-CA35-498F-8508-540BD18F274D}" type="presParOf" srcId="{F368639D-315F-4154-88B1-6A5B912D6526}" destId="{397AEE95-8A0C-4187-A00A-9EB934AA598C}" srcOrd="1" destOrd="0" presId="urn:microsoft.com/office/officeart/2005/8/layout/hierarchy2"/>
-    <dgm:cxn modelId="{DEC64223-D14E-4BE8-88BE-5CACCC834BE5}" type="presParOf" srcId="{397AEE95-8A0C-4187-A00A-9EB934AA598C}" destId="{968AF4BE-4974-4BD5-85C7-35A0B47C6F8A}" srcOrd="0" destOrd="0" presId="urn:microsoft.com/office/officeart/2005/8/layout/hierarchy2"/>
-    <dgm:cxn modelId="{3916824B-B433-4551-AB64-9077598B7D79}" type="presParOf" srcId="{968AF4BE-4974-4BD5-85C7-35A0B47C6F8A}" destId="{6F424515-AE64-4689-98CF-DEE19DC54531}" srcOrd="0" destOrd="0" presId="urn:microsoft.com/office/officeart/2005/8/layout/hierarchy2"/>
-    <dgm:cxn modelId="{96EA64F6-663C-45A9-9557-770D28290995}" type="presParOf" srcId="{397AEE95-8A0C-4187-A00A-9EB934AA598C}" destId="{EB924A49-A3F3-497C-ACC4-327EDE264F60}" srcOrd="1" destOrd="0" presId="urn:microsoft.com/office/officeart/2005/8/layout/hierarchy2"/>
-    <dgm:cxn modelId="{3FBE9230-F97B-4E1A-92F9-4019BF05208F}" type="presParOf" srcId="{EB924A49-A3F3-497C-ACC4-327EDE264F60}" destId="{D63F150D-0E96-4C27-A427-95C317656D1D}" srcOrd="0" destOrd="0" presId="urn:microsoft.com/office/officeart/2005/8/layout/hierarchy2"/>
-    <dgm:cxn modelId="{87460129-4479-42D7-B01F-49F7FE35FE22}" type="presParOf" srcId="{EB924A49-A3F3-497C-ACC4-327EDE264F60}" destId="{1491B2AE-5B55-45CE-B988-8E12BEB8BF55}" srcOrd="1" destOrd="0" presId="urn:microsoft.com/office/officeart/2005/8/layout/hierarchy2"/>
-    <dgm:cxn modelId="{35B1F2CC-B713-4A0C-857E-06364EC12419}" type="presParOf" srcId="{397AEE95-8A0C-4187-A00A-9EB934AA598C}" destId="{AEBC5B76-A737-49A2-B533-66F2022C87AD}" srcOrd="2" destOrd="0" presId="urn:microsoft.com/office/officeart/2005/8/layout/hierarchy2"/>
-    <dgm:cxn modelId="{E657A564-C4D7-484C-B0D5-BA916BAB07FD}" type="presParOf" srcId="{AEBC5B76-A737-49A2-B533-66F2022C87AD}" destId="{2D4C1DD3-7A1B-4669-AB42-72A65ACFF1A8}" srcOrd="0" destOrd="0" presId="urn:microsoft.com/office/officeart/2005/8/layout/hierarchy2"/>
-    <dgm:cxn modelId="{690366CF-D5FF-4051-AC9C-125C8526F897}" type="presParOf" srcId="{397AEE95-8A0C-4187-A00A-9EB934AA598C}" destId="{9F7C6272-585E-4DDA-B1DC-EB4580AF2AB2}" srcOrd="3" destOrd="0" presId="urn:microsoft.com/office/officeart/2005/8/layout/hierarchy2"/>
-    <dgm:cxn modelId="{F96704B5-55E1-422F-A30F-34BE820735D3}" type="presParOf" srcId="{9F7C6272-585E-4DDA-B1DC-EB4580AF2AB2}" destId="{DE27DD97-4305-47FC-AFB0-35E1E791B27F}" srcOrd="0" destOrd="0" presId="urn:microsoft.com/office/officeart/2005/8/layout/hierarchy2"/>
-    <dgm:cxn modelId="{8A257B20-3D1A-464D-BD3D-0E5702ACD0D5}" type="presParOf" srcId="{9F7C6272-585E-4DDA-B1DC-EB4580AF2AB2}" destId="{4A028989-708D-4CC4-885B-928EC3B6636B}" srcOrd="1" destOrd="0" presId="urn:microsoft.com/office/officeart/2005/8/layout/hierarchy2"/>
-    <dgm:cxn modelId="{B423D6A4-03B6-4C7D-B0F8-AA9CF4A2FC36}" type="presParOf" srcId="{4A028989-708D-4CC4-885B-928EC3B6636B}" destId="{EBFADA6F-FD50-43FB-87CB-15B1D9AA94CD}" srcOrd="0" destOrd="0" presId="urn:microsoft.com/office/officeart/2005/8/layout/hierarchy2"/>
-    <dgm:cxn modelId="{6A8940F7-E8C2-4747-B7B2-A663E515C787}" type="presParOf" srcId="{EBFADA6F-FD50-43FB-87CB-15B1D9AA94CD}" destId="{D2E89353-C1DC-4D8C-81F7-770019C69DEF}" srcOrd="0" destOrd="0" presId="urn:microsoft.com/office/officeart/2005/8/layout/hierarchy2"/>
-    <dgm:cxn modelId="{74883CF1-4D3E-4877-99C7-E272EBE92EEC}" type="presParOf" srcId="{4A028989-708D-4CC4-885B-928EC3B6636B}" destId="{CC9BC564-3787-4383-9FFC-61D9D0588B21}" srcOrd="1" destOrd="0" presId="urn:microsoft.com/office/officeart/2005/8/layout/hierarchy2"/>
-    <dgm:cxn modelId="{4F81DA0C-C435-49B7-BE03-F8FAB2538543}" type="presParOf" srcId="{CC9BC564-3787-4383-9FFC-61D9D0588B21}" destId="{858F7110-3310-4783-BBA8-7EC1E711C660}" srcOrd="0" destOrd="0" presId="urn:microsoft.com/office/officeart/2005/8/layout/hierarchy2"/>
-    <dgm:cxn modelId="{40F56A8A-245C-4A92-A1B4-36809AB69084}" type="presParOf" srcId="{CC9BC564-3787-4383-9FFC-61D9D0588B21}" destId="{65C1A66E-C56C-4171-AB97-8297D46BDB88}" srcOrd="1" destOrd="0" presId="urn:microsoft.com/office/officeart/2005/8/layout/hierarchy2"/>
-    <dgm:cxn modelId="{51C671C1-ACEC-4B60-B58E-2BF3DB634AA0}" type="presParOf" srcId="{397AEE95-8A0C-4187-A00A-9EB934AA598C}" destId="{9EFBE792-9572-41CC-B394-D06BBCFDDEA7}" srcOrd="4" destOrd="0" presId="urn:microsoft.com/office/officeart/2005/8/layout/hierarchy2"/>
-    <dgm:cxn modelId="{670F2524-48EB-4B6C-B668-C5D8429ADA4F}" type="presParOf" srcId="{9EFBE792-9572-41CC-B394-D06BBCFDDEA7}" destId="{E36A5456-E43A-492B-ABAE-06F81987E8E0}" srcOrd="0" destOrd="0" presId="urn:microsoft.com/office/officeart/2005/8/layout/hierarchy2"/>
-    <dgm:cxn modelId="{1F82AC02-4815-4CF4-9A8A-226D602BF0A7}" type="presParOf" srcId="{397AEE95-8A0C-4187-A00A-9EB934AA598C}" destId="{6D225540-AFA0-415E-A130-ABE75225B256}" srcOrd="5" destOrd="0" presId="urn:microsoft.com/office/officeart/2005/8/layout/hierarchy2"/>
-    <dgm:cxn modelId="{F189E682-A052-4300-9E95-F31AFA8F1802}" type="presParOf" srcId="{6D225540-AFA0-415E-A130-ABE75225B256}" destId="{37C38F7E-4D19-426C-A64E-1CBDFC363BB7}" srcOrd="0" destOrd="0" presId="urn:microsoft.com/office/officeart/2005/8/layout/hierarchy2"/>
-    <dgm:cxn modelId="{9C38E875-DA98-4F1F-A38F-15731B1AB8DA}" type="presParOf" srcId="{6D225540-AFA0-415E-A130-ABE75225B256}" destId="{F4349A4C-5F5C-42E6-B925-D581139B19CA}" srcOrd="1" destOrd="0" presId="urn:microsoft.com/office/officeart/2005/8/layout/hierarchy2"/>
-    <dgm:cxn modelId="{2E11E257-9364-4343-8D9C-8C46A9BDFF1E}" type="presParOf" srcId="{BE75B47B-3650-4F5E-B461-4EF0A961DD5A}" destId="{A8464F86-5444-4B1D-8904-D5D84FB93A63}" srcOrd="2" destOrd="0" presId="urn:microsoft.com/office/officeart/2005/8/layout/hierarchy2"/>
-    <dgm:cxn modelId="{F622BD01-9E1E-47AC-82F2-BFA52F210DF7}" type="presParOf" srcId="{A8464F86-5444-4B1D-8904-D5D84FB93A63}" destId="{ECBF6DD1-22FB-4942-9A69-C2E334F2B933}" srcOrd="0" destOrd="0" presId="urn:microsoft.com/office/officeart/2005/8/layout/hierarchy2"/>
-    <dgm:cxn modelId="{2B53ECD3-04BD-486B-8A48-C7287E22908F}" type="presParOf" srcId="{BE75B47B-3650-4F5E-B461-4EF0A961DD5A}" destId="{E0C7B8DF-83A1-45D9-B9D9-9ED1C37E4CA4}" srcOrd="3" destOrd="0" presId="urn:microsoft.com/office/officeart/2005/8/layout/hierarchy2"/>
-    <dgm:cxn modelId="{34156088-EEBF-4E85-B293-D5F6FC4EF5D7}" type="presParOf" srcId="{E0C7B8DF-83A1-45D9-B9D9-9ED1C37E4CA4}" destId="{FFF314B7-9492-4462-8B1C-7BC33784FA0A}" srcOrd="0" destOrd="0" presId="urn:microsoft.com/office/officeart/2005/8/layout/hierarchy2"/>
-    <dgm:cxn modelId="{AEFEC3AF-422B-4359-BFFB-DEC51C20F77A}" type="presParOf" srcId="{E0C7B8DF-83A1-45D9-B9D9-9ED1C37E4CA4}" destId="{F4FA03A4-3DA6-47F7-9A77-3B374796CB77}" srcOrd="1" destOrd="0" presId="urn:microsoft.com/office/officeart/2005/8/layout/hierarchy2"/>
-    <dgm:cxn modelId="{3A2FC694-A3E8-40D4-96C3-F9192A79CCC9}" type="presParOf" srcId="{F4FA03A4-3DA6-47F7-9A77-3B374796CB77}" destId="{8E5DD861-D493-4A0A-B81E-EB2108ED9BB3}" srcOrd="0" destOrd="0" presId="urn:microsoft.com/office/officeart/2005/8/layout/hierarchy2"/>
-    <dgm:cxn modelId="{0182BD37-C03A-41AE-BBCF-B8107AA8A044}" type="presParOf" srcId="{8E5DD861-D493-4A0A-B81E-EB2108ED9BB3}" destId="{C0DFBE07-132A-42A3-A5E2-F594000B2340}" srcOrd="0" destOrd="0" presId="urn:microsoft.com/office/officeart/2005/8/layout/hierarchy2"/>
-    <dgm:cxn modelId="{DDDD9F6C-FA42-4A2B-B8ED-136AA5F9A56F}" type="presParOf" srcId="{F4FA03A4-3DA6-47F7-9A77-3B374796CB77}" destId="{D48AA310-08E8-41B2-9889-9054306545F3}" srcOrd="1" destOrd="0" presId="urn:microsoft.com/office/officeart/2005/8/layout/hierarchy2"/>
-    <dgm:cxn modelId="{0016D4E1-8C75-41A0-A837-6802E5C5447C}" type="presParOf" srcId="{D48AA310-08E8-41B2-9889-9054306545F3}" destId="{A21B35AB-A6E7-40B0-A48C-F2137E09EDE9}" srcOrd="0" destOrd="0" presId="urn:microsoft.com/office/officeart/2005/8/layout/hierarchy2"/>
-    <dgm:cxn modelId="{8FC44DFC-3621-44BD-8DD3-C825847E7D39}" type="presParOf" srcId="{D48AA310-08E8-41B2-9889-9054306545F3}" destId="{8B5CE3EF-0622-44C1-849C-2057D356BCBF}" srcOrd="1" destOrd="0" presId="urn:microsoft.com/office/officeart/2005/8/layout/hierarchy2"/>
-    <dgm:cxn modelId="{69E331D5-7CD2-4299-AFA7-D586A335E777}" type="presParOf" srcId="{F4FA03A4-3DA6-47F7-9A77-3B374796CB77}" destId="{D36435EE-5DD9-4CB1-80E2-64E88C5269A2}" srcOrd="2" destOrd="0" presId="urn:microsoft.com/office/officeart/2005/8/layout/hierarchy2"/>
-    <dgm:cxn modelId="{1CFBBBEB-A2B2-41BD-80A5-982049838950}" type="presParOf" srcId="{D36435EE-5DD9-4CB1-80E2-64E88C5269A2}" destId="{2FF43323-1B88-4D6E-A12C-28C1BD2304F7}" srcOrd="0" destOrd="0" presId="urn:microsoft.com/office/officeart/2005/8/layout/hierarchy2"/>
-    <dgm:cxn modelId="{2F954A4E-9324-48AF-B335-55F2439528CC}" type="presParOf" srcId="{F4FA03A4-3DA6-47F7-9A77-3B374796CB77}" destId="{36D12C6A-C33F-444D-985E-C87528F365EF}" srcOrd="3" destOrd="0" presId="urn:microsoft.com/office/officeart/2005/8/layout/hierarchy2"/>
-    <dgm:cxn modelId="{8253C068-E0D3-465F-ADF6-8CD2D9A79722}" type="presParOf" srcId="{36D12C6A-C33F-444D-985E-C87528F365EF}" destId="{D91136A0-BBA5-4033-85D4-E551E48A4097}" srcOrd="0" destOrd="0" presId="urn:microsoft.com/office/officeart/2005/8/layout/hierarchy2"/>
-    <dgm:cxn modelId="{D9DBD17C-7ED2-4327-AFDD-117D973E65DB}" type="presParOf" srcId="{36D12C6A-C33F-444D-985E-C87528F365EF}" destId="{18A8A596-414D-45EC-82A0-4CE6CE2BCEAF}" srcOrd="1" destOrd="0" presId="urn:microsoft.com/office/officeart/2005/8/layout/hierarchy2"/>
-    <dgm:cxn modelId="{FBB7EF0F-F53A-42DA-A909-EC07A6740C50}" type="presParOf" srcId="{F4FA03A4-3DA6-47F7-9A77-3B374796CB77}" destId="{215E04C8-8ADC-4870-8072-6C6871A934E8}" srcOrd="4" destOrd="0" presId="urn:microsoft.com/office/officeart/2005/8/layout/hierarchy2"/>
-    <dgm:cxn modelId="{6C53414A-2286-43E3-9BAD-EF36BC45011E}" type="presParOf" srcId="{215E04C8-8ADC-4870-8072-6C6871A934E8}" destId="{881DB251-9FB1-4300-9BCC-5ED061EBD6BA}" srcOrd="0" destOrd="0" presId="urn:microsoft.com/office/officeart/2005/8/layout/hierarchy2"/>
-    <dgm:cxn modelId="{69E0F41D-8D5E-40B4-A95C-0717871EACE3}" type="presParOf" srcId="{F4FA03A4-3DA6-47F7-9A77-3B374796CB77}" destId="{99095670-E0F4-480E-9255-5D1CF51C2306}" srcOrd="5" destOrd="0" presId="urn:microsoft.com/office/officeart/2005/8/layout/hierarchy2"/>
-    <dgm:cxn modelId="{03AEE013-60F8-478C-88E7-13F281452F5F}" type="presParOf" srcId="{99095670-E0F4-480E-9255-5D1CF51C2306}" destId="{288590B9-AA3F-44E1-86EF-EEFFCBA51BD5}" srcOrd="0" destOrd="0" presId="urn:microsoft.com/office/officeart/2005/8/layout/hierarchy2"/>
-    <dgm:cxn modelId="{A516BA00-89D0-4E65-AF88-18BC8425A8F6}" type="presParOf" srcId="{99095670-E0F4-480E-9255-5D1CF51C2306}" destId="{C9ADEDFB-79EA-4185-B0EC-F6EC4D8F782E}" srcOrd="1" destOrd="0" presId="urn:microsoft.com/office/officeart/2005/8/layout/hierarchy2"/>
-    <dgm:cxn modelId="{EB491D36-449A-40D6-99B5-09686C5E75D6}" type="presParOf" srcId="{F4FA03A4-3DA6-47F7-9A77-3B374796CB77}" destId="{D955C53B-B716-4B38-9366-F9DF3D076BCB}" srcOrd="6" destOrd="0" presId="urn:microsoft.com/office/officeart/2005/8/layout/hierarchy2"/>
-    <dgm:cxn modelId="{320AAAA6-F928-4C24-BB72-81200A24EE80}" type="presParOf" srcId="{D955C53B-B716-4B38-9366-F9DF3D076BCB}" destId="{1FDB852C-60D2-4512-8688-DBBE489C7C32}" srcOrd="0" destOrd="0" presId="urn:microsoft.com/office/officeart/2005/8/layout/hierarchy2"/>
-    <dgm:cxn modelId="{9EC6D4F0-D4D5-4736-B7DE-AB30028265B8}" type="presParOf" srcId="{F4FA03A4-3DA6-47F7-9A77-3B374796CB77}" destId="{4D2DD327-F21E-40DF-89CF-2531CE508332}" srcOrd="7" destOrd="0" presId="urn:microsoft.com/office/officeart/2005/8/layout/hierarchy2"/>
-    <dgm:cxn modelId="{C0E3F648-7658-48FB-AE6C-E9679C307C05}" type="presParOf" srcId="{4D2DD327-F21E-40DF-89CF-2531CE508332}" destId="{98EDA116-065D-473B-983B-F7A1A4E0692D}" srcOrd="0" destOrd="0" presId="urn:microsoft.com/office/officeart/2005/8/layout/hierarchy2"/>
-    <dgm:cxn modelId="{2B95240D-89E3-4DD0-B9FF-13714A9E41D2}" type="presParOf" srcId="{4D2DD327-F21E-40DF-89CF-2531CE508332}" destId="{DF92D010-B557-4787-97CA-5DC4251ABFBB}" srcOrd="1" destOrd="0" presId="urn:microsoft.com/office/officeart/2005/8/layout/hierarchy2"/>
+    <dgm:cxn modelId="{80EE594E-F894-4FF2-848C-BC7342AB6B71}" type="presOf" srcId="{0B7CF66D-0A27-42E3-AC6D-2DB726B0F1E6}" destId="{F84282DA-A190-4AE4-80A2-887CA41C8DE9}" srcOrd="0" destOrd="0" presId="urn:microsoft.com/office/officeart/2005/8/layout/hierarchy2"/>
+    <dgm:cxn modelId="{02606706-3960-4F91-9637-3F1DC9EF7796}" type="presOf" srcId="{495223E1-057C-40FA-B321-DB15D7B7BF1E}" destId="{98EDA116-065D-473B-983B-F7A1A4E0692D}" srcOrd="0" destOrd="0" presId="urn:microsoft.com/office/officeart/2005/8/layout/hierarchy2"/>
+    <dgm:cxn modelId="{997BDC64-4A0F-49D6-9CFC-3EF011689E1B}" type="presOf" srcId="{F1D4A2FF-1ED4-48C6-8293-904F41872AF1}" destId="{215E04C8-8ADC-4870-8072-6C6871A934E8}" srcOrd="0" destOrd="0" presId="urn:microsoft.com/office/officeart/2005/8/layout/hierarchy2"/>
+    <dgm:cxn modelId="{B2A8707F-DE47-4B70-9851-86207F72B54C}" type="presOf" srcId="{559D18E3-752D-4EE1-9939-C38FEFFAE5A4}" destId="{E36A5456-E43A-492B-ABAE-06F81987E8E0}" srcOrd="1" destOrd="0" presId="urn:microsoft.com/office/officeart/2005/8/layout/hierarchy2"/>
+    <dgm:cxn modelId="{CFB6A3A1-3831-4494-A81E-B784EEDCD538}" type="presParOf" srcId="{76D26D6D-EDAF-4C52-8B4D-841B0D968087}" destId="{F8FABF40-7E53-41D6-A584-A511DC78C1BE}" srcOrd="0" destOrd="0" presId="urn:microsoft.com/office/officeart/2005/8/layout/hierarchy2"/>
+    <dgm:cxn modelId="{DD533E24-2015-4C50-BA19-CD7FB83174F0}" type="presParOf" srcId="{F8FABF40-7E53-41D6-A584-A511DC78C1BE}" destId="{2D8842D7-E959-42FA-BA94-C6E6A8D46F08}" srcOrd="0" destOrd="0" presId="urn:microsoft.com/office/officeart/2005/8/layout/hierarchy2"/>
+    <dgm:cxn modelId="{EB046596-9ABB-46A7-B503-D3E034717746}" type="presParOf" srcId="{F8FABF40-7E53-41D6-A584-A511DC78C1BE}" destId="{BE75B47B-3650-4F5E-B461-4EF0A961DD5A}" srcOrd="1" destOrd="0" presId="urn:microsoft.com/office/officeart/2005/8/layout/hierarchy2"/>
+    <dgm:cxn modelId="{62340D5E-5CE9-4D54-91A8-6381BC33F3BB}" type="presParOf" srcId="{BE75B47B-3650-4F5E-B461-4EF0A961DD5A}" destId="{F84282DA-A190-4AE4-80A2-887CA41C8DE9}" srcOrd="0" destOrd="0" presId="urn:microsoft.com/office/officeart/2005/8/layout/hierarchy2"/>
+    <dgm:cxn modelId="{A645703C-1055-4B93-99F2-D93FA310F1DC}" type="presParOf" srcId="{F84282DA-A190-4AE4-80A2-887CA41C8DE9}" destId="{C296F982-F6F0-4728-ADF2-DC91F37071EA}" srcOrd="0" destOrd="0" presId="urn:microsoft.com/office/officeart/2005/8/layout/hierarchy2"/>
+    <dgm:cxn modelId="{B0D6A10B-8258-4CF4-B8D0-7D870BADC8D2}" type="presParOf" srcId="{BE75B47B-3650-4F5E-B461-4EF0A961DD5A}" destId="{CF42DF83-DDC9-476D-B33D-59E7CA944A5E}" srcOrd="1" destOrd="0" presId="urn:microsoft.com/office/officeart/2005/8/layout/hierarchy2"/>
+    <dgm:cxn modelId="{BD929063-73EE-4C14-94D9-D7A3C65ADE76}" type="presParOf" srcId="{CF42DF83-DDC9-476D-B33D-59E7CA944A5E}" destId="{B96A10A5-DFF5-46F1-944C-3675766C550F}" srcOrd="0" destOrd="0" presId="urn:microsoft.com/office/officeart/2005/8/layout/hierarchy2"/>
+    <dgm:cxn modelId="{68C97C4F-08F1-4C55-B8E7-E8D2CE7C6F0E}" type="presParOf" srcId="{CF42DF83-DDC9-476D-B33D-59E7CA944A5E}" destId="{4F298BFB-1885-4076-9A22-AC9C0889C64B}" srcOrd="1" destOrd="0" presId="urn:microsoft.com/office/officeart/2005/8/layout/hierarchy2"/>
+    <dgm:cxn modelId="{5E469949-D56D-4F17-BE49-1E89E28A9614}" type="presParOf" srcId="{4F298BFB-1885-4076-9A22-AC9C0889C64B}" destId="{C26101A3-172C-4AFD-8AA5-00EF71442597}" srcOrd="0" destOrd="0" presId="urn:microsoft.com/office/officeart/2005/8/layout/hierarchy2"/>
+    <dgm:cxn modelId="{F59EB33B-783A-42F1-8C1C-B593CB285CE1}" type="presParOf" srcId="{C26101A3-172C-4AFD-8AA5-00EF71442597}" destId="{F14A685D-1E0D-4B4F-8491-096DFB19D677}" srcOrd="0" destOrd="0" presId="urn:microsoft.com/office/officeart/2005/8/layout/hierarchy2"/>
+    <dgm:cxn modelId="{BCD54272-E1D6-48FE-A664-26DBBED5A479}" type="presParOf" srcId="{4F298BFB-1885-4076-9A22-AC9C0889C64B}" destId="{F368639D-315F-4154-88B1-6A5B912D6526}" srcOrd="1" destOrd="0" presId="urn:microsoft.com/office/officeart/2005/8/layout/hierarchy2"/>
+    <dgm:cxn modelId="{043276A7-629E-4BCE-B6B4-D7CC7E121BCD}" type="presParOf" srcId="{F368639D-315F-4154-88B1-6A5B912D6526}" destId="{3F3231AA-D37A-47E2-AA64-F3C7B7B2954D}" srcOrd="0" destOrd="0" presId="urn:microsoft.com/office/officeart/2005/8/layout/hierarchy2"/>
+    <dgm:cxn modelId="{A669BDDB-F874-4B78-8B8F-E2DCB5596AF2}" type="presParOf" srcId="{F368639D-315F-4154-88B1-6A5B912D6526}" destId="{397AEE95-8A0C-4187-A00A-9EB934AA598C}" srcOrd="1" destOrd="0" presId="urn:microsoft.com/office/officeart/2005/8/layout/hierarchy2"/>
+    <dgm:cxn modelId="{34E7110E-DD79-42A5-89C6-0FECBE0A74B1}" type="presParOf" srcId="{397AEE95-8A0C-4187-A00A-9EB934AA598C}" destId="{968AF4BE-4974-4BD5-85C7-35A0B47C6F8A}" srcOrd="0" destOrd="0" presId="urn:microsoft.com/office/officeart/2005/8/layout/hierarchy2"/>
+    <dgm:cxn modelId="{0FACCE0A-DEF4-43D4-8F65-52C50FFBFBE6}" type="presParOf" srcId="{968AF4BE-4974-4BD5-85C7-35A0B47C6F8A}" destId="{6F424515-AE64-4689-98CF-DEE19DC54531}" srcOrd="0" destOrd="0" presId="urn:microsoft.com/office/officeart/2005/8/layout/hierarchy2"/>
+    <dgm:cxn modelId="{8EA9C8E9-024C-4984-9586-E29A224F7F07}" type="presParOf" srcId="{397AEE95-8A0C-4187-A00A-9EB934AA598C}" destId="{EB924A49-A3F3-497C-ACC4-327EDE264F60}" srcOrd="1" destOrd="0" presId="urn:microsoft.com/office/officeart/2005/8/layout/hierarchy2"/>
+    <dgm:cxn modelId="{7BAB5714-2FEA-488E-A127-DC95C544ECDA}" type="presParOf" srcId="{EB924A49-A3F3-497C-ACC4-327EDE264F60}" destId="{D63F150D-0E96-4C27-A427-95C317656D1D}" srcOrd="0" destOrd="0" presId="urn:microsoft.com/office/officeart/2005/8/layout/hierarchy2"/>
+    <dgm:cxn modelId="{975B5B0C-91C2-47EB-84D1-DFE0B17F2C6A}" type="presParOf" srcId="{EB924A49-A3F3-497C-ACC4-327EDE264F60}" destId="{1491B2AE-5B55-45CE-B988-8E12BEB8BF55}" srcOrd="1" destOrd="0" presId="urn:microsoft.com/office/officeart/2005/8/layout/hierarchy2"/>
+    <dgm:cxn modelId="{7582D78C-F57A-4BE4-B04E-FBCD3E29CD64}" type="presParOf" srcId="{397AEE95-8A0C-4187-A00A-9EB934AA598C}" destId="{AEBC5B76-A737-49A2-B533-66F2022C87AD}" srcOrd="2" destOrd="0" presId="urn:microsoft.com/office/officeart/2005/8/layout/hierarchy2"/>
+    <dgm:cxn modelId="{8FD4F0EE-7D2E-4152-979F-82924B0A0743}" type="presParOf" srcId="{AEBC5B76-A737-49A2-B533-66F2022C87AD}" destId="{2D4C1DD3-7A1B-4669-AB42-72A65ACFF1A8}" srcOrd="0" destOrd="0" presId="urn:microsoft.com/office/officeart/2005/8/layout/hierarchy2"/>
+    <dgm:cxn modelId="{24417553-4B7A-4168-9368-88EF478688BC}" type="presParOf" srcId="{397AEE95-8A0C-4187-A00A-9EB934AA598C}" destId="{9F7C6272-585E-4DDA-B1DC-EB4580AF2AB2}" srcOrd="3" destOrd="0" presId="urn:microsoft.com/office/officeart/2005/8/layout/hierarchy2"/>
+    <dgm:cxn modelId="{219B8B4A-2DFC-4626-BA70-715C9DC46B2D}" type="presParOf" srcId="{9F7C6272-585E-4DDA-B1DC-EB4580AF2AB2}" destId="{DE27DD97-4305-47FC-AFB0-35E1E791B27F}" srcOrd="0" destOrd="0" presId="urn:microsoft.com/office/officeart/2005/8/layout/hierarchy2"/>
+    <dgm:cxn modelId="{87C40E82-3D5F-4DE8-ADDD-DAD4D08E3F0C}" type="presParOf" srcId="{9F7C6272-585E-4DDA-B1DC-EB4580AF2AB2}" destId="{4A028989-708D-4CC4-885B-928EC3B6636B}" srcOrd="1" destOrd="0" presId="urn:microsoft.com/office/officeart/2005/8/layout/hierarchy2"/>
+    <dgm:cxn modelId="{8A1F38E4-AB4B-4960-99B3-8CEA02F6BDCF}" type="presParOf" srcId="{4A028989-708D-4CC4-885B-928EC3B6636B}" destId="{EBFADA6F-FD50-43FB-87CB-15B1D9AA94CD}" srcOrd="0" destOrd="0" presId="urn:microsoft.com/office/officeart/2005/8/layout/hierarchy2"/>
+    <dgm:cxn modelId="{7543F3AB-27C6-48D9-A90C-E82565209A11}" type="presParOf" srcId="{EBFADA6F-FD50-43FB-87CB-15B1D9AA94CD}" destId="{D2E89353-C1DC-4D8C-81F7-770019C69DEF}" srcOrd="0" destOrd="0" presId="urn:microsoft.com/office/officeart/2005/8/layout/hierarchy2"/>
+    <dgm:cxn modelId="{48B41060-6B6C-4E93-80A3-9C768418E3CA}" type="presParOf" srcId="{4A028989-708D-4CC4-885B-928EC3B6636B}" destId="{CC9BC564-3787-4383-9FFC-61D9D0588B21}" srcOrd="1" destOrd="0" presId="urn:microsoft.com/office/officeart/2005/8/layout/hierarchy2"/>
+    <dgm:cxn modelId="{0B77009F-D5B1-4527-B4B3-62C47903378F}" type="presParOf" srcId="{CC9BC564-3787-4383-9FFC-61D9D0588B21}" destId="{858F7110-3310-4783-BBA8-7EC1E711C660}" srcOrd="0" destOrd="0" presId="urn:microsoft.com/office/officeart/2005/8/layout/hierarchy2"/>
+    <dgm:cxn modelId="{3A619C88-5EFB-47BF-84D5-BAE4906DFD84}" type="presParOf" srcId="{CC9BC564-3787-4383-9FFC-61D9D0588B21}" destId="{65C1A66E-C56C-4171-AB97-8297D46BDB88}" srcOrd="1" destOrd="0" presId="urn:microsoft.com/office/officeart/2005/8/layout/hierarchy2"/>
+    <dgm:cxn modelId="{91D18CB8-EFA5-4275-84E9-F5DA7F5F33F7}" type="presParOf" srcId="{397AEE95-8A0C-4187-A00A-9EB934AA598C}" destId="{9EFBE792-9572-41CC-B394-D06BBCFDDEA7}" srcOrd="4" destOrd="0" presId="urn:microsoft.com/office/officeart/2005/8/layout/hierarchy2"/>
+    <dgm:cxn modelId="{B66FCC61-ADC0-48BD-A2F0-51D8CF9501BE}" type="presParOf" srcId="{9EFBE792-9572-41CC-B394-D06BBCFDDEA7}" destId="{E36A5456-E43A-492B-ABAE-06F81987E8E0}" srcOrd="0" destOrd="0" presId="urn:microsoft.com/office/officeart/2005/8/layout/hierarchy2"/>
+    <dgm:cxn modelId="{5698FB64-3AE7-4334-BEA3-F16FC56CE78B}" type="presParOf" srcId="{397AEE95-8A0C-4187-A00A-9EB934AA598C}" destId="{6D225540-AFA0-415E-A130-ABE75225B256}" srcOrd="5" destOrd="0" presId="urn:microsoft.com/office/officeart/2005/8/layout/hierarchy2"/>
+    <dgm:cxn modelId="{11537662-24C2-4D98-AF0C-113732D98AF6}" type="presParOf" srcId="{6D225540-AFA0-415E-A130-ABE75225B256}" destId="{37C38F7E-4D19-426C-A64E-1CBDFC363BB7}" srcOrd="0" destOrd="0" presId="urn:microsoft.com/office/officeart/2005/8/layout/hierarchy2"/>
+    <dgm:cxn modelId="{3E8E33A3-80E3-45D9-856E-E0C5D28D93E6}" type="presParOf" srcId="{6D225540-AFA0-415E-A130-ABE75225B256}" destId="{F4349A4C-5F5C-42E6-B925-D581139B19CA}" srcOrd="1" destOrd="0" presId="urn:microsoft.com/office/officeart/2005/8/layout/hierarchy2"/>
+    <dgm:cxn modelId="{08D47283-C6C1-466A-8660-F789EC61ED44}" type="presParOf" srcId="{BE75B47B-3650-4F5E-B461-4EF0A961DD5A}" destId="{A8464F86-5444-4B1D-8904-D5D84FB93A63}" srcOrd="2" destOrd="0" presId="urn:microsoft.com/office/officeart/2005/8/layout/hierarchy2"/>
+    <dgm:cxn modelId="{2409457E-9EF6-443C-A760-29C7C839BEE4}" type="presParOf" srcId="{A8464F86-5444-4B1D-8904-D5D84FB93A63}" destId="{ECBF6DD1-22FB-4942-9A69-C2E334F2B933}" srcOrd="0" destOrd="0" presId="urn:microsoft.com/office/officeart/2005/8/layout/hierarchy2"/>
+    <dgm:cxn modelId="{667393F1-33F4-44C3-8BB6-19BBE6E55CA9}" type="presParOf" srcId="{BE75B47B-3650-4F5E-B461-4EF0A961DD5A}" destId="{E0C7B8DF-83A1-45D9-B9D9-9ED1C37E4CA4}" srcOrd="3" destOrd="0" presId="urn:microsoft.com/office/officeart/2005/8/layout/hierarchy2"/>
+    <dgm:cxn modelId="{88AA6690-82EE-4314-B031-7A933B43FA35}" type="presParOf" srcId="{E0C7B8DF-83A1-45D9-B9D9-9ED1C37E4CA4}" destId="{FFF314B7-9492-4462-8B1C-7BC33784FA0A}" srcOrd="0" destOrd="0" presId="urn:microsoft.com/office/officeart/2005/8/layout/hierarchy2"/>
+    <dgm:cxn modelId="{2DBE5F8D-FD7C-4C30-842B-1F863C74C0E9}" type="presParOf" srcId="{E0C7B8DF-83A1-45D9-B9D9-9ED1C37E4CA4}" destId="{F4FA03A4-3DA6-47F7-9A77-3B374796CB77}" srcOrd="1" destOrd="0" presId="urn:microsoft.com/office/officeart/2005/8/layout/hierarchy2"/>
+    <dgm:cxn modelId="{F28EE226-8F96-47B2-BB5A-7CFDB5A0B936}" type="presParOf" srcId="{F4FA03A4-3DA6-47F7-9A77-3B374796CB77}" destId="{8E5DD861-D493-4A0A-B81E-EB2108ED9BB3}" srcOrd="0" destOrd="0" presId="urn:microsoft.com/office/officeart/2005/8/layout/hierarchy2"/>
+    <dgm:cxn modelId="{4EEBFCB8-4E22-4C67-AA7F-8E3157C0D10B}" type="presParOf" srcId="{8E5DD861-D493-4A0A-B81E-EB2108ED9BB3}" destId="{C0DFBE07-132A-42A3-A5E2-F594000B2340}" srcOrd="0" destOrd="0" presId="urn:microsoft.com/office/officeart/2005/8/layout/hierarchy2"/>
+    <dgm:cxn modelId="{84AF2915-D419-400A-A284-9A72E24C12D9}" type="presParOf" srcId="{F4FA03A4-3DA6-47F7-9A77-3B374796CB77}" destId="{D48AA310-08E8-41B2-9889-9054306545F3}" srcOrd="1" destOrd="0" presId="urn:microsoft.com/office/officeart/2005/8/layout/hierarchy2"/>
+    <dgm:cxn modelId="{5D911A1C-F1DE-4170-96B4-CF3F85F15F9D}" type="presParOf" srcId="{D48AA310-08E8-41B2-9889-9054306545F3}" destId="{A21B35AB-A6E7-40B0-A48C-F2137E09EDE9}" srcOrd="0" destOrd="0" presId="urn:microsoft.com/office/officeart/2005/8/layout/hierarchy2"/>
+    <dgm:cxn modelId="{00090BBD-9711-47C0-B7FE-C12AFAAE6BBF}" type="presParOf" srcId="{D48AA310-08E8-41B2-9889-9054306545F3}" destId="{8B5CE3EF-0622-44C1-849C-2057D356BCBF}" srcOrd="1" destOrd="0" presId="urn:microsoft.com/office/officeart/2005/8/layout/hierarchy2"/>
+    <dgm:cxn modelId="{5F0E8FE0-747F-4377-82F0-0A7050F992A4}" type="presParOf" srcId="{F4FA03A4-3DA6-47F7-9A77-3B374796CB77}" destId="{D36435EE-5DD9-4CB1-80E2-64E88C5269A2}" srcOrd="2" destOrd="0" presId="urn:microsoft.com/office/officeart/2005/8/layout/hierarchy2"/>
+    <dgm:cxn modelId="{0868D6F9-A731-4212-B3C4-142355430680}" type="presParOf" srcId="{D36435EE-5DD9-4CB1-80E2-64E88C5269A2}" destId="{2FF43323-1B88-4D6E-A12C-28C1BD2304F7}" srcOrd="0" destOrd="0" presId="urn:microsoft.com/office/officeart/2005/8/layout/hierarchy2"/>
+    <dgm:cxn modelId="{A2D32C45-80BA-4D01-8059-302C3762A6B4}" type="presParOf" srcId="{F4FA03A4-3DA6-47F7-9A77-3B374796CB77}" destId="{36D12C6A-C33F-444D-985E-C87528F365EF}" srcOrd="3" destOrd="0" presId="urn:microsoft.com/office/officeart/2005/8/layout/hierarchy2"/>
+    <dgm:cxn modelId="{A2B88764-A403-4DB2-9275-012FCE025F61}" type="presParOf" srcId="{36D12C6A-C33F-444D-985E-C87528F365EF}" destId="{D91136A0-BBA5-4033-85D4-E551E48A4097}" srcOrd="0" destOrd="0" presId="urn:microsoft.com/office/officeart/2005/8/layout/hierarchy2"/>
+    <dgm:cxn modelId="{4E160CFC-E83E-4372-9717-176FBF6F2105}" type="presParOf" srcId="{36D12C6A-C33F-444D-985E-C87528F365EF}" destId="{18A8A596-414D-45EC-82A0-4CE6CE2BCEAF}" srcOrd="1" destOrd="0" presId="urn:microsoft.com/office/officeart/2005/8/layout/hierarchy2"/>
+    <dgm:cxn modelId="{8CDD2D03-4F1B-44BD-BE7F-8C1AEB5494BF}" type="presParOf" srcId="{F4FA03A4-3DA6-47F7-9A77-3B374796CB77}" destId="{215E04C8-8ADC-4870-8072-6C6871A934E8}" srcOrd="4" destOrd="0" presId="urn:microsoft.com/office/officeart/2005/8/layout/hierarchy2"/>
+    <dgm:cxn modelId="{91B10D84-E076-4856-9A86-0F3F3EC6222B}" type="presParOf" srcId="{215E04C8-8ADC-4870-8072-6C6871A934E8}" destId="{881DB251-9FB1-4300-9BCC-5ED061EBD6BA}" srcOrd="0" destOrd="0" presId="urn:microsoft.com/office/officeart/2005/8/layout/hierarchy2"/>
+    <dgm:cxn modelId="{251565E4-24A3-4BD4-8140-A6E62D7EB8FB}" type="presParOf" srcId="{F4FA03A4-3DA6-47F7-9A77-3B374796CB77}" destId="{99095670-E0F4-480E-9255-5D1CF51C2306}" srcOrd="5" destOrd="0" presId="urn:microsoft.com/office/officeart/2005/8/layout/hierarchy2"/>
+    <dgm:cxn modelId="{D4E7A16E-BE3F-4922-B571-1F4E0663BB46}" type="presParOf" srcId="{99095670-E0F4-480E-9255-5D1CF51C2306}" destId="{288590B9-AA3F-44E1-86EF-EEFFCBA51BD5}" srcOrd="0" destOrd="0" presId="urn:microsoft.com/office/officeart/2005/8/layout/hierarchy2"/>
+    <dgm:cxn modelId="{9F7038C4-01C9-4F90-8C78-D395257CE5B6}" type="presParOf" srcId="{99095670-E0F4-480E-9255-5D1CF51C2306}" destId="{C9ADEDFB-79EA-4185-B0EC-F6EC4D8F782E}" srcOrd="1" destOrd="0" presId="urn:microsoft.com/office/officeart/2005/8/layout/hierarchy2"/>
+    <dgm:cxn modelId="{6F9BDDD9-24B5-4B8E-B6B5-BF51C6116E79}" type="presParOf" srcId="{F4FA03A4-3DA6-47F7-9A77-3B374796CB77}" destId="{D955C53B-B716-4B38-9366-F9DF3D076BCB}" srcOrd="6" destOrd="0" presId="urn:microsoft.com/office/officeart/2005/8/layout/hierarchy2"/>
+    <dgm:cxn modelId="{3B5E3E28-D516-40C6-AD8A-7A74799E9040}" type="presParOf" srcId="{D955C53B-B716-4B38-9366-F9DF3D076BCB}" destId="{1FDB852C-60D2-4512-8688-DBBE489C7C32}" srcOrd="0" destOrd="0" presId="urn:microsoft.com/office/officeart/2005/8/layout/hierarchy2"/>
+    <dgm:cxn modelId="{6813D34F-6FF2-4DAD-85EB-2E6029399A3A}" type="presParOf" srcId="{F4FA03A4-3DA6-47F7-9A77-3B374796CB77}" destId="{4D2DD327-F21E-40DF-89CF-2531CE508332}" srcOrd="7" destOrd="0" presId="urn:microsoft.com/office/officeart/2005/8/layout/hierarchy2"/>
+    <dgm:cxn modelId="{8B402588-A50D-48D7-86E5-D59B9E6155F2}" type="presParOf" srcId="{4D2DD327-F21E-40DF-89CF-2531CE508332}" destId="{98EDA116-065D-473B-983B-F7A1A4E0692D}" srcOrd="0" destOrd="0" presId="urn:microsoft.com/office/officeart/2005/8/layout/hierarchy2"/>
+    <dgm:cxn modelId="{B7CA8FC5-E970-4B3C-B839-49847972C38D}" type="presParOf" srcId="{4D2DD327-F21E-40DF-89CF-2531CE508332}" destId="{DF92D010-B557-4787-97CA-5DC4251ABFBB}" srcOrd="1" destOrd="0" presId="urn:microsoft.com/office/officeart/2005/8/layout/hierarchy2"/>
   </dgm:cxnLst>
   <dgm:bg/>
   <dgm:whole/>
@@ -20902,103 +21115,103 @@
     </dgm:pt>
   </dgm:ptLst>
   <dgm:cxnLst>
-    <dgm:cxn modelId="{1DA3FB2D-0FC6-431A-8A87-482989350B73}" type="presOf" srcId="{83FAD934-5D5B-40FC-B3CA-D6105DE3D322}" destId="{19EBF599-727A-47CA-B105-7B4051DFB8C7}" srcOrd="1" destOrd="0" presId="urn:microsoft.com/office/officeart/2005/8/layout/hierarchy2"/>
-    <dgm:cxn modelId="{1CD4CDDF-C46B-429B-A40F-A34BB148783E}" type="presOf" srcId="{45CDA3C7-8713-4369-838A-8B5F475DA36B}" destId="{A1B1FB24-4A19-4073-B3DA-7D6FAFFD6611}" srcOrd="0" destOrd="0" presId="urn:microsoft.com/office/officeart/2005/8/layout/hierarchy2"/>
-    <dgm:cxn modelId="{484BBCF1-F605-45A4-824F-08B3874E6748}" type="presOf" srcId="{83FAD934-5D5B-40FC-B3CA-D6105DE3D322}" destId="{8F195852-041E-423A-B5DF-8945941EB406}" srcOrd="0" destOrd="0" presId="urn:microsoft.com/office/officeart/2005/8/layout/hierarchy2"/>
+    <dgm:cxn modelId="{4B84DDC3-2439-4EC2-9FD3-7A911A28C0D0}" type="presOf" srcId="{50BC2FEF-90AA-4887-A217-BCE929A4632A}" destId="{9F0B1A31-63BD-41F6-82FC-F5574A92E909}" srcOrd="1" destOrd="0" presId="urn:microsoft.com/office/officeart/2005/8/layout/hierarchy2"/>
+    <dgm:cxn modelId="{A8392917-95FE-4EB7-ADD5-284CA124E0AD}" type="presOf" srcId="{8B8178A4-03D0-4F83-88CD-9E6E781603E6}" destId="{C0C8DC8E-72DB-4A2E-A50E-DA1CA06D79E3}" srcOrd="0" destOrd="0" presId="urn:microsoft.com/office/officeart/2005/8/layout/hierarchy2"/>
+    <dgm:cxn modelId="{1522EB97-E731-4422-8C39-8DB5E48BA5AF}" type="presOf" srcId="{5E47499F-6F41-4F22-A420-01A675CE6103}" destId="{FB48A239-373B-4448-BD7F-C055FA9C8C48}" srcOrd="1" destOrd="0" presId="urn:microsoft.com/office/officeart/2005/8/layout/hierarchy2"/>
+    <dgm:cxn modelId="{8577B0AE-5227-4EC5-B55B-49C9D5B5DA3A}" type="presOf" srcId="{7BC373CD-A346-4D76-9165-35DCB418DD6B}" destId="{4E10DB54-35ED-4D9F-B388-F6C78413B8E9}" srcOrd="0" destOrd="0" presId="urn:microsoft.com/office/officeart/2005/8/layout/hierarchy2"/>
+    <dgm:cxn modelId="{50446EDA-F823-45D9-B416-789E2217F4E5}" type="presOf" srcId="{753D8466-5B43-4022-9EA6-80697AD791EF}" destId="{A6341011-54EC-4E06-9306-EAF2DE56CD2C}" srcOrd="1" destOrd="0" presId="urn:microsoft.com/office/officeart/2005/8/layout/hierarchy2"/>
+    <dgm:cxn modelId="{61D1FCB5-779F-4952-85E2-93FEF69E88DC}" type="presOf" srcId="{139FABCB-F47A-4731-86FD-9DEB34D850B8}" destId="{AB7C6CD4-FF75-4E23-A8C3-0A2318DBB1D6}" srcOrd="0" destOrd="0" presId="urn:microsoft.com/office/officeart/2005/8/layout/hierarchy2"/>
     <dgm:cxn modelId="{D4445B13-46F9-4298-8EF3-3D7743530902}" srcId="{D4D9B399-9B7F-46DA-97B2-FED098F5DA6B}" destId="{86643E8D-F7CB-4F7B-B35A-FF26EACC433C}" srcOrd="1" destOrd="0" parTransId="{5E47499F-6F41-4F22-A420-01A675CE6103}" sibTransId="{DB2EC02B-535E-4B00-9144-23BE3F31800E}"/>
-    <dgm:cxn modelId="{8BDA7148-926D-4E47-9560-0E2892B091DA}" type="presOf" srcId="{BABCE05A-4544-49DE-A70D-EBD4C2932AA1}" destId="{B4361C68-E191-4E89-B0BD-BAD091626B5B}" srcOrd="0" destOrd="0" presId="urn:microsoft.com/office/officeart/2005/8/layout/hierarchy2"/>
+    <dgm:cxn modelId="{29BB509B-0067-4180-9C1B-B00A44AD150E}" type="presOf" srcId="{D4D9B399-9B7F-46DA-97B2-FED098F5DA6B}" destId="{6E6D9CAD-33D1-4ABE-986B-53D6D631EB94}" srcOrd="0" destOrd="0" presId="urn:microsoft.com/office/officeart/2005/8/layout/hierarchy2"/>
+    <dgm:cxn modelId="{212E4AB5-0F77-411F-BAB5-FD3F27738C3B}" type="presOf" srcId="{BABCE05A-4544-49DE-A70D-EBD4C2932AA1}" destId="{B4361C68-E191-4E89-B0BD-BAD091626B5B}" srcOrd="0" destOrd="0" presId="urn:microsoft.com/office/officeart/2005/8/layout/hierarchy2"/>
+    <dgm:cxn modelId="{EB2D8F32-3640-4B55-8637-623B7C483EE2}" type="presOf" srcId="{45CDA3C7-8713-4369-838A-8B5F475DA36B}" destId="{A1B1FB24-4A19-4073-B3DA-7D6FAFFD6611}" srcOrd="0" destOrd="0" presId="urn:microsoft.com/office/officeart/2005/8/layout/hierarchy2"/>
+    <dgm:cxn modelId="{C315F5D2-8A3A-4C59-9463-F0346B45D1FF}" type="presOf" srcId="{83FAD934-5D5B-40FC-B3CA-D6105DE3D322}" destId="{19EBF599-727A-47CA-B105-7B4051DFB8C7}" srcOrd="1" destOrd="0" presId="urn:microsoft.com/office/officeart/2005/8/layout/hierarchy2"/>
+    <dgm:cxn modelId="{F14138C1-A3B2-4AE2-A00B-7F7DE38EAA68}" srcId="{5AA90255-5B35-44C4-B702-E81F223BEFD8}" destId="{45CDA3C7-8713-4369-838A-8B5F475DA36B}" srcOrd="0" destOrd="0" parTransId="{139FABCB-F47A-4731-86FD-9DEB34D850B8}" sibTransId="{7D179423-A3B9-4F05-A55D-89D4307A11C9}"/>
+    <dgm:cxn modelId="{2785ABCE-F56A-479D-A92A-91E805DBAA84}" type="presOf" srcId="{076B6350-4EE3-45E3-9904-173A771DF62A}" destId="{BE306FCD-9806-4F30-B3B1-CA273857349C}" srcOrd="0" destOrd="0" presId="urn:microsoft.com/office/officeart/2005/8/layout/hierarchy2"/>
     <dgm:cxn modelId="{C353768D-EED9-4E80-8091-56483B0ECF51}" srcId="{D4D9B399-9B7F-46DA-97B2-FED098F5DA6B}" destId="{C3D618C2-BF81-4220-A584-D841429B7058}" srcOrd="0" destOrd="0" parTransId="{BABCE05A-4544-49DE-A70D-EBD4C2932AA1}" sibTransId="{C88A3667-CC99-4312-8DC1-79D7EC0A2D9C}"/>
-    <dgm:cxn modelId="{E0B924D7-B12C-4C3C-939B-A6D82152D8F9}" type="presOf" srcId="{9F4AA07C-F7C0-4EE0-B444-1A0A99B21C5A}" destId="{EB2274FC-15F8-41B7-935B-E389FD47AFD1}" srcOrd="0" destOrd="0" presId="urn:microsoft.com/office/officeart/2005/8/layout/hierarchy2"/>
-    <dgm:cxn modelId="{CF42AEB3-812B-4ED5-8611-914CB1AFAD2D}" type="presOf" srcId="{C3D618C2-BF81-4220-A584-D841429B7058}" destId="{CA6C5886-D1D3-4819-90BD-4BAC8F1EE87D}" srcOrd="0" destOrd="0" presId="urn:microsoft.com/office/officeart/2005/8/layout/hierarchy2"/>
+    <dgm:cxn modelId="{C96B60EE-970D-4E9B-B06D-0BE4B1BA74A5}" type="presOf" srcId="{86643E8D-F7CB-4F7B-B35A-FF26EACC433C}" destId="{419BEB18-32F6-4B18-9238-A8818FE634FC}" srcOrd="0" destOrd="0" presId="urn:microsoft.com/office/officeart/2005/8/layout/hierarchy2"/>
+    <dgm:cxn modelId="{D5B6A9AC-9CAD-4978-B9A2-6F9AB43530EE}" type="presOf" srcId="{7BC373CD-A346-4D76-9165-35DCB418DD6B}" destId="{F67B909A-A307-4E9B-9469-45A779E59A51}" srcOrd="1" destOrd="0" presId="urn:microsoft.com/office/officeart/2005/8/layout/hierarchy2"/>
+    <dgm:cxn modelId="{F6CCA862-41C6-40A2-8983-AE15E7C2521B}" type="presOf" srcId="{96FC7229-231F-4CA5-9914-6E9A83756569}" destId="{1906A700-A645-429B-8F9F-2A4F59D4835E}" srcOrd="0" destOrd="0" presId="urn:microsoft.com/office/officeart/2005/8/layout/hierarchy2"/>
+    <dgm:cxn modelId="{614F6D5D-1432-4915-8C0A-EDF92B0D2897}" type="presOf" srcId="{5AA90255-5B35-44C4-B702-E81F223BEFD8}" destId="{3985982F-35AF-48B0-84C6-0C8F1D9EF2FA}" srcOrd="0" destOrd="0" presId="urn:microsoft.com/office/officeart/2005/8/layout/hierarchy2"/>
+    <dgm:cxn modelId="{48D48A46-AA1F-4161-A404-15DC5BAAC5B9}" type="presOf" srcId="{3958656D-BDA3-48B8-B715-8A44FDE6304E}" destId="{2AEF7D3A-FF38-45BC-9B3E-D40CCE847072}" srcOrd="0" destOrd="0" presId="urn:microsoft.com/office/officeart/2005/8/layout/hierarchy2"/>
+    <dgm:cxn modelId="{36E98E42-2230-487D-AC12-B8D1171C3CF1}" type="presOf" srcId="{F20EDC0B-CCE5-4D9D-9982-89A201087390}" destId="{674BA392-5914-4B78-A520-EE26D65D05C8}" srcOrd="0" destOrd="0" presId="urn:microsoft.com/office/officeart/2005/8/layout/hierarchy2"/>
+    <dgm:cxn modelId="{A80A4F65-7375-4E8E-9CED-0483DD45593D}" srcId="{3958656D-BDA3-48B8-B715-8A44FDE6304E}" destId="{B503AF60-5EB5-4190-8EFC-246E35833849}" srcOrd="1" destOrd="0" parTransId="{9F4AA07C-F7C0-4EE0-B444-1A0A99B21C5A}" sibTransId="{97EEA01A-8995-4136-9B0E-B8636C2DDA04}"/>
+    <dgm:cxn modelId="{32ABE36F-B84E-48F4-BC67-8F5D825C7F85}" srcId="{076B6350-4EE3-45E3-9904-173A771DF62A}" destId="{D4D9B399-9B7F-46DA-97B2-FED098F5DA6B}" srcOrd="0" destOrd="0" parTransId="{E6A38AA6-80D6-4020-A52C-B824CD5FBB0F}" sibTransId="{48A5178F-146C-4A23-8FF2-2E99B30882F8}"/>
+    <dgm:cxn modelId="{48A28852-D4AF-4F01-A49C-66F1ACDDC667}" type="presOf" srcId="{50BC2FEF-90AA-4887-A217-BCE929A4632A}" destId="{FDA47220-895B-4A69-B2BB-8BF8C016FF4B}" srcOrd="0" destOrd="0" presId="urn:microsoft.com/office/officeart/2005/8/layout/hierarchy2"/>
+    <dgm:cxn modelId="{0DA43078-1CD2-456A-968F-C4E9D5B64F7B}" type="presOf" srcId="{83FAD934-5D5B-40FC-B3CA-D6105DE3D322}" destId="{8F195852-041E-423A-B5DF-8945941EB406}" srcOrd="0" destOrd="0" presId="urn:microsoft.com/office/officeart/2005/8/layout/hierarchy2"/>
+    <dgm:cxn modelId="{E2A2EF7B-3279-48B8-9782-F06882D5B471}" type="presOf" srcId="{B503AF60-5EB5-4190-8EFC-246E35833849}" destId="{F53448B5-447F-4F1A-81C6-1F0D19E192DD}" srcOrd="0" destOrd="0" presId="urn:microsoft.com/office/officeart/2005/8/layout/hierarchy2"/>
+    <dgm:cxn modelId="{97CD5736-54C6-4ACB-8C56-28D4F8AF533A}" srcId="{076B6350-4EE3-45E3-9904-173A771DF62A}" destId="{3958656D-BDA3-48B8-B715-8A44FDE6304E}" srcOrd="2" destOrd="0" parTransId="{6990C93A-7D15-43F9-A3BA-EF955BCEFB0F}" sibTransId="{D8D28F1D-BA72-4B54-B03D-1B8F6862319E}"/>
     <dgm:cxn modelId="{CD688725-DE90-4245-A4AA-E82D2275B325}" srcId="{45CDA3C7-8713-4369-838A-8B5F475DA36B}" destId="{DC7A1CA0-5D34-4F3B-A580-15CFD66EA796}" srcOrd="2" destOrd="0" parTransId="{753D8466-5B43-4022-9EA6-80697AD791EF}" sibTransId="{93D5BA25-8BAF-4D7D-969F-34AFD1EF368C}"/>
+    <dgm:cxn modelId="{914C9D74-B308-43CA-8BD1-826AE0AFEB45}" type="presOf" srcId="{5E47499F-6F41-4F22-A420-01A675CE6103}" destId="{E11C7B6F-7180-43A5-992E-3EA5851F2391}" srcOrd="0" destOrd="0" presId="urn:microsoft.com/office/officeart/2005/8/layout/hierarchy2"/>
     <dgm:cxn modelId="{7E3C541B-032F-416C-A1AC-7C1BD89D5BB5}" srcId="{45CDA3C7-8713-4369-838A-8B5F475DA36B}" destId="{96FC7229-231F-4CA5-9914-6E9A83756569}" srcOrd="1" destOrd="0" parTransId="{7BC373CD-A346-4D76-9165-35DCB418DD6B}" sibTransId="{2C4CAAAA-9463-4CC1-AF37-CEDDE9349C90}"/>
-    <dgm:cxn modelId="{BA3B8D4A-F86E-463A-874B-1B01D0E57C9B}" type="presOf" srcId="{7BC373CD-A346-4D76-9165-35DCB418DD6B}" destId="{4E10DB54-35ED-4D9F-B388-F6C78413B8E9}" srcOrd="0" destOrd="0" presId="urn:microsoft.com/office/officeart/2005/8/layout/hierarchy2"/>
-    <dgm:cxn modelId="{77FF6EE9-4EF7-4955-AD7C-70C7E76F236C}" type="presOf" srcId="{BABCE05A-4544-49DE-A70D-EBD4C2932AA1}" destId="{12FD7525-DB42-46F9-B8FD-D33568A05731}" srcOrd="1" destOrd="0" presId="urn:microsoft.com/office/officeart/2005/8/layout/hierarchy2"/>
-    <dgm:cxn modelId="{E6A66E58-0309-4850-81FD-2088E10B4E08}" type="presOf" srcId="{B503AF60-5EB5-4190-8EFC-246E35833849}" destId="{F53448B5-447F-4F1A-81C6-1F0D19E192DD}" srcOrd="0" destOrd="0" presId="urn:microsoft.com/office/officeart/2005/8/layout/hierarchy2"/>
-    <dgm:cxn modelId="{44AC91C4-4DE8-40F8-AC41-6DF771E36385}" type="presOf" srcId="{139FABCB-F47A-4731-86FD-9DEB34D850B8}" destId="{AB7C6CD4-FF75-4E23-A8C3-0A2318DBB1D6}" srcOrd="0" destOrd="0" presId="urn:microsoft.com/office/officeart/2005/8/layout/hierarchy2"/>
-    <dgm:cxn modelId="{F3B557F6-B94A-425B-85DE-D8E92AFE391A}" type="presOf" srcId="{96FC7229-231F-4CA5-9914-6E9A83756569}" destId="{1906A700-A645-429B-8F9F-2A4F59D4835E}" srcOrd="0" destOrd="0" presId="urn:microsoft.com/office/officeart/2005/8/layout/hierarchy2"/>
-    <dgm:cxn modelId="{97CD5736-54C6-4ACB-8C56-28D4F8AF533A}" srcId="{076B6350-4EE3-45E3-9904-173A771DF62A}" destId="{3958656D-BDA3-48B8-B715-8A44FDE6304E}" srcOrd="2" destOrd="0" parTransId="{6990C93A-7D15-43F9-A3BA-EF955BCEFB0F}" sibTransId="{D8D28F1D-BA72-4B54-B03D-1B8F6862319E}"/>
-    <dgm:cxn modelId="{4EB5F57E-72B8-492D-A3C3-4E15D90138EE}" type="presOf" srcId="{5E47499F-6F41-4F22-A420-01A675CE6103}" destId="{FB48A239-373B-4448-BD7F-C055FA9C8C48}" srcOrd="1" destOrd="0" presId="urn:microsoft.com/office/officeart/2005/8/layout/hierarchy2"/>
-    <dgm:cxn modelId="{86EA58D9-961A-4592-B6BF-2F9F4114480E}" type="presOf" srcId="{5E47499F-6F41-4F22-A420-01A675CE6103}" destId="{E11C7B6F-7180-43A5-992E-3EA5851F2391}" srcOrd="0" destOrd="0" presId="urn:microsoft.com/office/officeart/2005/8/layout/hierarchy2"/>
+    <dgm:cxn modelId="{8693F042-2A92-41B3-A4AE-FD01EBB9CAD6}" type="presOf" srcId="{9F4AA07C-F7C0-4EE0-B444-1A0A99B21C5A}" destId="{EB2274FC-15F8-41B7-935B-E389FD47AFD1}" srcOrd="0" destOrd="0" presId="urn:microsoft.com/office/officeart/2005/8/layout/hierarchy2"/>
     <dgm:cxn modelId="{F9B1644F-E249-48EB-97B5-22C2400DED34}" srcId="{D4D9B399-9B7F-46DA-97B2-FED098F5DA6B}" destId="{80D7FF03-79A4-410F-8B98-6A9724B85CBA}" srcOrd="2" destOrd="0" parTransId="{83FAD934-5D5B-40FC-B3CA-D6105DE3D322}" sibTransId="{30CB0A91-0FCE-45F8-A754-700AB3BFFDC6}"/>
-    <dgm:cxn modelId="{B49C0E74-4F9D-4FE8-B895-46713BAC4DDC}" type="presOf" srcId="{F20EDC0B-CCE5-4D9D-9982-89A201087390}" destId="{CAE1C8E1-FF9C-459C-820F-5A372E5B5202}" srcOrd="1" destOrd="0" presId="urn:microsoft.com/office/officeart/2005/8/layout/hierarchy2"/>
-    <dgm:cxn modelId="{F14138C1-A3B2-4AE2-A00B-7F7DE38EAA68}" srcId="{5AA90255-5B35-44C4-B702-E81F223BEFD8}" destId="{45CDA3C7-8713-4369-838A-8B5F475DA36B}" srcOrd="0" destOrd="0" parTransId="{139FABCB-F47A-4731-86FD-9DEB34D850B8}" sibTransId="{7D179423-A3B9-4F05-A55D-89D4307A11C9}"/>
-    <dgm:cxn modelId="{173D458D-85C2-412C-B330-8623F08B27BE}" type="presOf" srcId="{139FABCB-F47A-4731-86FD-9DEB34D850B8}" destId="{86416187-05A5-41DD-ADA2-C443892DABB2}" srcOrd="1" destOrd="0" presId="urn:microsoft.com/office/officeart/2005/8/layout/hierarchy2"/>
-    <dgm:cxn modelId="{FC5AA6D5-A221-42A6-AE49-A117C2E39FAE}" type="presOf" srcId="{DC7A1CA0-5D34-4F3B-A580-15CFD66EA796}" destId="{368F1645-5A66-45DB-B296-C23315AB7E22}" srcOrd="0" destOrd="0" presId="urn:microsoft.com/office/officeart/2005/8/layout/hierarchy2"/>
-    <dgm:cxn modelId="{3A4CC8EF-03B3-48C1-B5DB-39D80FD09F35}" type="presOf" srcId="{7BC373CD-A346-4D76-9165-35DCB418DD6B}" destId="{F67B909A-A307-4E9B-9469-45A779E59A51}" srcOrd="1" destOrd="0" presId="urn:microsoft.com/office/officeart/2005/8/layout/hierarchy2"/>
-    <dgm:cxn modelId="{11D22E33-E4C0-47A0-AA70-BC7DE4CDD2A3}" type="presOf" srcId="{50BC2FEF-90AA-4887-A217-BCE929A4632A}" destId="{9F0B1A31-63BD-41F6-82FC-F5574A92E909}" srcOrd="1" destOrd="0" presId="urn:microsoft.com/office/officeart/2005/8/layout/hierarchy2"/>
-    <dgm:cxn modelId="{97B0A3D5-86DF-4A3E-8DC9-C32B82F8AA43}" type="presOf" srcId="{9F4AA07C-F7C0-4EE0-B444-1A0A99B21C5A}" destId="{87E32AC2-4577-44E3-BD84-D5E3BD970540}" srcOrd="1" destOrd="0" presId="urn:microsoft.com/office/officeart/2005/8/layout/hierarchy2"/>
+    <dgm:cxn modelId="{B6562F76-868B-4035-B582-81F72873B428}" type="presOf" srcId="{C3D618C2-BF81-4220-A584-D841429B7058}" destId="{CA6C5886-D1D3-4819-90BD-4BAC8F1EE87D}" srcOrd="0" destOrd="0" presId="urn:microsoft.com/office/officeart/2005/8/layout/hierarchy2"/>
+    <dgm:cxn modelId="{8DA994E4-9C74-4ED9-AFB8-8E1D3C9F75AF}" type="presOf" srcId="{7B2890D2-36E9-4029-898C-FC7E72272380}" destId="{497DB5E4-8EF3-40EA-9803-E80F51F19C35}" srcOrd="0" destOrd="0" presId="urn:microsoft.com/office/officeart/2005/8/layout/hierarchy2"/>
+    <dgm:cxn modelId="{4CE301CD-89A8-41A8-9F17-DEC7FF5575CF}" srcId="{076B6350-4EE3-45E3-9904-173A771DF62A}" destId="{5AA90255-5B35-44C4-B702-E81F223BEFD8}" srcOrd="1" destOrd="0" parTransId="{2854FE16-3A46-47EE-A032-1136B67EB2C8}" sibTransId="{7B5E0C86-564B-4BB8-9398-E23143C8B801}"/>
+    <dgm:cxn modelId="{B5B91AE3-C445-472A-9B75-91A304822A8C}" type="presOf" srcId="{753D8466-5B43-4022-9EA6-80697AD791EF}" destId="{2938BCE4-55BC-4FA7-8B13-8D7362E71CAD}" srcOrd="0" destOrd="0" presId="urn:microsoft.com/office/officeart/2005/8/layout/hierarchy2"/>
+    <dgm:cxn modelId="{765F4BBC-1EBD-4FB8-93EF-639578C16EE2}" type="presOf" srcId="{DC7A1CA0-5D34-4F3B-A580-15CFD66EA796}" destId="{368F1645-5A66-45DB-B296-C23315AB7E22}" srcOrd="0" destOrd="0" presId="urn:microsoft.com/office/officeart/2005/8/layout/hierarchy2"/>
     <dgm:cxn modelId="{7FB55B4B-D778-485E-80DB-622F39D1A15E}" srcId="{3958656D-BDA3-48B8-B715-8A44FDE6304E}" destId="{7B2890D2-36E9-4029-898C-FC7E72272380}" srcOrd="0" destOrd="0" parTransId="{F20EDC0B-CCE5-4D9D-9982-89A201087390}" sibTransId="{0DDB3E07-6F3E-4DE7-8E05-649EA4E9106B}"/>
-    <dgm:cxn modelId="{10C56475-3F4F-4D5F-9736-93B832CD83F9}" type="presOf" srcId="{076B6350-4EE3-45E3-9904-173A771DF62A}" destId="{BE306FCD-9806-4F30-B3B1-CA273857349C}" srcOrd="0" destOrd="0" presId="urn:microsoft.com/office/officeart/2005/8/layout/hierarchy2"/>
-    <dgm:cxn modelId="{A90EC71C-F84D-4C59-80F2-B3F5188A136A}" type="presOf" srcId="{F20EDC0B-CCE5-4D9D-9982-89A201087390}" destId="{674BA392-5914-4B78-A520-EE26D65D05C8}" srcOrd="0" destOrd="0" presId="urn:microsoft.com/office/officeart/2005/8/layout/hierarchy2"/>
-    <dgm:cxn modelId="{A3FDF4D2-00FD-40DA-BB7A-0C0EA953795D}" type="presOf" srcId="{8B8178A4-03D0-4F83-88CD-9E6E781603E6}" destId="{C0C8DC8E-72DB-4A2E-A50E-DA1CA06D79E3}" srcOrd="0" destOrd="0" presId="urn:microsoft.com/office/officeart/2005/8/layout/hierarchy2"/>
-    <dgm:cxn modelId="{6332F466-A55D-4864-89C7-20EAEFF5F088}" type="presOf" srcId="{80D7FF03-79A4-410F-8B98-6A9724B85CBA}" destId="{47ACED10-AF50-4A06-8AC5-32A97AE3B1C8}" srcOrd="0" destOrd="0" presId="urn:microsoft.com/office/officeart/2005/8/layout/hierarchy2"/>
-    <dgm:cxn modelId="{674D7EA5-67B5-481A-B874-5D8F9300987E}" type="presOf" srcId="{3958656D-BDA3-48B8-B715-8A44FDE6304E}" destId="{2AEF7D3A-FF38-45BC-9B3E-D40CCE847072}" srcOrd="0" destOrd="0" presId="urn:microsoft.com/office/officeart/2005/8/layout/hierarchy2"/>
-    <dgm:cxn modelId="{E9283260-39EA-4F43-A647-4183B39A9FA3}" type="presOf" srcId="{7B2890D2-36E9-4029-898C-FC7E72272380}" destId="{497DB5E4-8EF3-40EA-9803-E80F51F19C35}" srcOrd="0" destOrd="0" presId="urn:microsoft.com/office/officeart/2005/8/layout/hierarchy2"/>
-    <dgm:cxn modelId="{1E334B83-2D2B-4D33-9B16-72DE661BD90D}" type="presOf" srcId="{50BC2FEF-90AA-4887-A217-BCE929A4632A}" destId="{FDA47220-895B-4A69-B2BB-8BF8C016FF4B}" srcOrd="0" destOrd="0" presId="urn:microsoft.com/office/officeart/2005/8/layout/hierarchy2"/>
-    <dgm:cxn modelId="{32ABE36F-B84E-48F4-BC67-8F5D825C7F85}" srcId="{076B6350-4EE3-45E3-9904-173A771DF62A}" destId="{D4D9B399-9B7F-46DA-97B2-FED098F5DA6B}" srcOrd="0" destOrd="0" parTransId="{E6A38AA6-80D6-4020-A52C-B824CD5FBB0F}" sibTransId="{48A5178F-146C-4A23-8FF2-2E99B30882F8}"/>
-    <dgm:cxn modelId="{0D65A543-8D4A-4583-A06D-007D99EB9D8E}" type="presOf" srcId="{753D8466-5B43-4022-9EA6-80697AD791EF}" destId="{2938BCE4-55BC-4FA7-8B13-8D7362E71CAD}" srcOrd="0" destOrd="0" presId="urn:microsoft.com/office/officeart/2005/8/layout/hierarchy2"/>
-    <dgm:cxn modelId="{FFF4D26A-8E2D-4B29-A3E8-0E77DCCA6035}" type="presOf" srcId="{5AA90255-5B35-44C4-B702-E81F223BEFD8}" destId="{3985982F-35AF-48B0-84C6-0C8F1D9EF2FA}" srcOrd="0" destOrd="0" presId="urn:microsoft.com/office/officeart/2005/8/layout/hierarchy2"/>
-    <dgm:cxn modelId="{4CE301CD-89A8-41A8-9F17-DEC7FF5575CF}" srcId="{076B6350-4EE3-45E3-9904-173A771DF62A}" destId="{5AA90255-5B35-44C4-B702-E81F223BEFD8}" srcOrd="1" destOrd="0" parTransId="{2854FE16-3A46-47EE-A032-1136B67EB2C8}" sibTransId="{7B5E0C86-564B-4BB8-9398-E23143C8B801}"/>
-    <dgm:cxn modelId="{242A4B83-8A6B-4187-BB1A-BC847E256D7E}" type="presOf" srcId="{86643E8D-F7CB-4F7B-B35A-FF26EACC433C}" destId="{419BEB18-32F6-4B18-9238-A8818FE634FC}" srcOrd="0" destOrd="0" presId="urn:microsoft.com/office/officeart/2005/8/layout/hierarchy2"/>
-    <dgm:cxn modelId="{A80A4F65-7375-4E8E-9CED-0483DD45593D}" srcId="{3958656D-BDA3-48B8-B715-8A44FDE6304E}" destId="{B503AF60-5EB5-4190-8EFC-246E35833849}" srcOrd="1" destOrd="0" parTransId="{9F4AA07C-F7C0-4EE0-B444-1A0A99B21C5A}" sibTransId="{97EEA01A-8995-4136-9B0E-B8636C2DDA04}"/>
-    <dgm:cxn modelId="{2934C672-4E87-4DF7-99BE-16F4067361BA}" type="presOf" srcId="{D4D9B399-9B7F-46DA-97B2-FED098F5DA6B}" destId="{6E6D9CAD-33D1-4ABE-986B-53D6D631EB94}" srcOrd="0" destOrd="0" presId="urn:microsoft.com/office/officeart/2005/8/layout/hierarchy2"/>
-    <dgm:cxn modelId="{AE448DD3-8D57-4298-BF1F-32408EE918AC}" type="presOf" srcId="{753D8466-5B43-4022-9EA6-80697AD791EF}" destId="{A6341011-54EC-4E06-9306-EAF2DE56CD2C}" srcOrd="1" destOrd="0" presId="urn:microsoft.com/office/officeart/2005/8/layout/hierarchy2"/>
+    <dgm:cxn modelId="{C83740D9-7E58-436F-B17F-5A823E5EB8FD}" type="presOf" srcId="{BABCE05A-4544-49DE-A70D-EBD4C2932AA1}" destId="{12FD7525-DB42-46F9-B8FD-D33568A05731}" srcOrd="1" destOrd="0" presId="urn:microsoft.com/office/officeart/2005/8/layout/hierarchy2"/>
+    <dgm:cxn modelId="{4492FE6F-0F15-4A44-A432-204E24EEFE0E}" type="presOf" srcId="{80D7FF03-79A4-410F-8B98-6A9724B85CBA}" destId="{47ACED10-AF50-4A06-8AC5-32A97AE3B1C8}" srcOrd="0" destOrd="0" presId="urn:microsoft.com/office/officeart/2005/8/layout/hierarchy2"/>
+    <dgm:cxn modelId="{4F2BCE1B-9CEF-43CA-8F21-5F2A79ACC636}" type="presOf" srcId="{9F4AA07C-F7C0-4EE0-B444-1A0A99B21C5A}" destId="{87E32AC2-4577-44E3-BD84-D5E3BD970540}" srcOrd="1" destOrd="0" presId="urn:microsoft.com/office/officeart/2005/8/layout/hierarchy2"/>
+    <dgm:cxn modelId="{1565956F-D56E-4B12-9D98-F79721DA40D2}" type="presOf" srcId="{F20EDC0B-CCE5-4D9D-9982-89A201087390}" destId="{CAE1C8E1-FF9C-459C-820F-5A372E5B5202}" srcOrd="1" destOrd="0" presId="urn:microsoft.com/office/officeart/2005/8/layout/hierarchy2"/>
+    <dgm:cxn modelId="{4AC17AF6-1860-4AF7-B02E-CDDA07F488BF}" type="presOf" srcId="{139FABCB-F47A-4731-86FD-9DEB34D850B8}" destId="{86416187-05A5-41DD-ADA2-C443892DABB2}" srcOrd="1" destOrd="0" presId="urn:microsoft.com/office/officeart/2005/8/layout/hierarchy2"/>
     <dgm:cxn modelId="{96C6A9B5-7C0D-453A-8D3D-838B1E47CC7C}" srcId="{45CDA3C7-8713-4369-838A-8B5F475DA36B}" destId="{8B8178A4-03D0-4F83-88CD-9E6E781603E6}" srcOrd="0" destOrd="0" parTransId="{50BC2FEF-90AA-4887-A217-BCE929A4632A}" sibTransId="{0B865DCC-B624-40ED-970E-B677A52C4467}"/>
-    <dgm:cxn modelId="{E3CDC8E6-317F-4B45-B554-CDC9ABF74858}" type="presParOf" srcId="{BE306FCD-9806-4F30-B3B1-CA273857349C}" destId="{BC89B9CD-5E6C-4475-ADF6-F7C2D7A5A353}" srcOrd="0" destOrd="0" presId="urn:microsoft.com/office/officeart/2005/8/layout/hierarchy2"/>
-    <dgm:cxn modelId="{B053D513-AD52-4BBE-B855-A5D8795BAD80}" type="presParOf" srcId="{BC89B9CD-5E6C-4475-ADF6-F7C2D7A5A353}" destId="{6E6D9CAD-33D1-4ABE-986B-53D6D631EB94}" srcOrd="0" destOrd="0" presId="urn:microsoft.com/office/officeart/2005/8/layout/hierarchy2"/>
-    <dgm:cxn modelId="{D9597396-AD90-4769-A276-0DEB75A80DD0}" type="presParOf" srcId="{BC89B9CD-5E6C-4475-ADF6-F7C2D7A5A353}" destId="{47C7FA5F-116D-41D5-BE1E-63389D526519}" srcOrd="1" destOrd="0" presId="urn:microsoft.com/office/officeart/2005/8/layout/hierarchy2"/>
-    <dgm:cxn modelId="{4ABB2CB8-D2F6-4F47-BECF-A3D7A6A2C6F5}" type="presParOf" srcId="{47C7FA5F-116D-41D5-BE1E-63389D526519}" destId="{B4361C68-E191-4E89-B0BD-BAD091626B5B}" srcOrd="0" destOrd="0" presId="urn:microsoft.com/office/officeart/2005/8/layout/hierarchy2"/>
-    <dgm:cxn modelId="{CEECC332-107E-4208-9DFC-D0B575331A5A}" type="presParOf" srcId="{B4361C68-E191-4E89-B0BD-BAD091626B5B}" destId="{12FD7525-DB42-46F9-B8FD-D33568A05731}" srcOrd="0" destOrd="0" presId="urn:microsoft.com/office/officeart/2005/8/layout/hierarchy2"/>
-    <dgm:cxn modelId="{76DDC98A-2157-4AA6-BA18-3019C6FD32EE}" type="presParOf" srcId="{47C7FA5F-116D-41D5-BE1E-63389D526519}" destId="{8D4B9DA0-8352-443E-AB23-4081880753A9}" srcOrd="1" destOrd="0" presId="urn:microsoft.com/office/officeart/2005/8/layout/hierarchy2"/>
-    <dgm:cxn modelId="{CD7EAD84-B1A4-4B30-87FB-72F809FBC377}" type="presParOf" srcId="{8D4B9DA0-8352-443E-AB23-4081880753A9}" destId="{CA6C5886-D1D3-4819-90BD-4BAC8F1EE87D}" srcOrd="0" destOrd="0" presId="urn:microsoft.com/office/officeart/2005/8/layout/hierarchy2"/>
-    <dgm:cxn modelId="{2FDD6217-8935-44B0-987F-ACAB02727C38}" type="presParOf" srcId="{8D4B9DA0-8352-443E-AB23-4081880753A9}" destId="{9192797A-2A70-45CD-83CD-8CC844391943}" srcOrd="1" destOrd="0" presId="urn:microsoft.com/office/officeart/2005/8/layout/hierarchy2"/>
-    <dgm:cxn modelId="{2B46E13F-24DB-47D0-859B-95A2C8629788}" type="presParOf" srcId="{47C7FA5F-116D-41D5-BE1E-63389D526519}" destId="{E11C7B6F-7180-43A5-992E-3EA5851F2391}" srcOrd="2" destOrd="0" presId="urn:microsoft.com/office/officeart/2005/8/layout/hierarchy2"/>
-    <dgm:cxn modelId="{2A28B999-528A-4CB2-8E9D-4D64E4F213C7}" type="presParOf" srcId="{E11C7B6F-7180-43A5-992E-3EA5851F2391}" destId="{FB48A239-373B-4448-BD7F-C055FA9C8C48}" srcOrd="0" destOrd="0" presId="urn:microsoft.com/office/officeart/2005/8/layout/hierarchy2"/>
-    <dgm:cxn modelId="{73023183-1F58-44A2-A3EB-37A8559B22BD}" type="presParOf" srcId="{47C7FA5F-116D-41D5-BE1E-63389D526519}" destId="{49833578-BD56-4B76-A7B4-93C083AE7440}" srcOrd="3" destOrd="0" presId="urn:microsoft.com/office/officeart/2005/8/layout/hierarchy2"/>
-    <dgm:cxn modelId="{4719EFD0-2714-457B-B59F-691238A089E4}" type="presParOf" srcId="{49833578-BD56-4B76-A7B4-93C083AE7440}" destId="{419BEB18-32F6-4B18-9238-A8818FE634FC}" srcOrd="0" destOrd="0" presId="urn:microsoft.com/office/officeart/2005/8/layout/hierarchy2"/>
-    <dgm:cxn modelId="{DC9F386F-9BD0-4ABA-A812-6997D07114D7}" type="presParOf" srcId="{49833578-BD56-4B76-A7B4-93C083AE7440}" destId="{9606F08B-4F70-4EB6-983D-ED46C176903C}" srcOrd="1" destOrd="0" presId="urn:microsoft.com/office/officeart/2005/8/layout/hierarchy2"/>
-    <dgm:cxn modelId="{ED32A21B-B8D0-4652-9308-0A4E05559A1E}" type="presParOf" srcId="{47C7FA5F-116D-41D5-BE1E-63389D526519}" destId="{8F195852-041E-423A-B5DF-8945941EB406}" srcOrd="4" destOrd="0" presId="urn:microsoft.com/office/officeart/2005/8/layout/hierarchy2"/>
-    <dgm:cxn modelId="{A9E886D8-988D-4108-928F-64F0FC11E7EC}" type="presParOf" srcId="{8F195852-041E-423A-B5DF-8945941EB406}" destId="{19EBF599-727A-47CA-B105-7B4051DFB8C7}" srcOrd="0" destOrd="0" presId="urn:microsoft.com/office/officeart/2005/8/layout/hierarchy2"/>
-    <dgm:cxn modelId="{6853F4F7-83BA-4714-82BB-4B0FA0452715}" type="presParOf" srcId="{47C7FA5F-116D-41D5-BE1E-63389D526519}" destId="{5B0C94E8-6047-4A9D-A59D-4243CA01023B}" srcOrd="5" destOrd="0" presId="urn:microsoft.com/office/officeart/2005/8/layout/hierarchy2"/>
-    <dgm:cxn modelId="{7EE42FB8-1A49-4B83-9138-5163B101A3FF}" type="presParOf" srcId="{5B0C94E8-6047-4A9D-A59D-4243CA01023B}" destId="{47ACED10-AF50-4A06-8AC5-32A97AE3B1C8}" srcOrd="0" destOrd="0" presId="urn:microsoft.com/office/officeart/2005/8/layout/hierarchy2"/>
-    <dgm:cxn modelId="{B6D05D81-6E65-4216-911F-29F7AB119F95}" type="presParOf" srcId="{5B0C94E8-6047-4A9D-A59D-4243CA01023B}" destId="{51C9AA23-5208-47C4-9495-ED7DF43D7949}" srcOrd="1" destOrd="0" presId="urn:microsoft.com/office/officeart/2005/8/layout/hierarchy2"/>
-    <dgm:cxn modelId="{BB705B1B-F238-423D-A548-DE6B4E434231}" type="presParOf" srcId="{BE306FCD-9806-4F30-B3B1-CA273857349C}" destId="{8658F2C1-2E33-4716-96CE-BB95A05DA53A}" srcOrd="1" destOrd="0" presId="urn:microsoft.com/office/officeart/2005/8/layout/hierarchy2"/>
-    <dgm:cxn modelId="{F4E75162-D767-4929-A561-727FB0CC0F6D}" type="presParOf" srcId="{8658F2C1-2E33-4716-96CE-BB95A05DA53A}" destId="{3985982F-35AF-48B0-84C6-0C8F1D9EF2FA}" srcOrd="0" destOrd="0" presId="urn:microsoft.com/office/officeart/2005/8/layout/hierarchy2"/>
-    <dgm:cxn modelId="{0B429DCE-7945-41BF-83F2-773679386F1C}" type="presParOf" srcId="{8658F2C1-2E33-4716-96CE-BB95A05DA53A}" destId="{E962D45F-3934-4127-B852-040B19CBBED4}" srcOrd="1" destOrd="0" presId="urn:microsoft.com/office/officeart/2005/8/layout/hierarchy2"/>
-    <dgm:cxn modelId="{9B26CEA4-8E28-409B-BD1E-FD74F9B8EE28}" type="presParOf" srcId="{E962D45F-3934-4127-B852-040B19CBBED4}" destId="{AB7C6CD4-FF75-4E23-A8C3-0A2318DBB1D6}" srcOrd="0" destOrd="0" presId="urn:microsoft.com/office/officeart/2005/8/layout/hierarchy2"/>
-    <dgm:cxn modelId="{DC11FAA0-D0F9-4D9D-8D36-11482881A304}" type="presParOf" srcId="{AB7C6CD4-FF75-4E23-A8C3-0A2318DBB1D6}" destId="{86416187-05A5-41DD-ADA2-C443892DABB2}" srcOrd="0" destOrd="0" presId="urn:microsoft.com/office/officeart/2005/8/layout/hierarchy2"/>
-    <dgm:cxn modelId="{7323B8F8-F073-4D7F-AE8F-CA55068EEAA1}" type="presParOf" srcId="{E962D45F-3934-4127-B852-040B19CBBED4}" destId="{F5141415-821F-4342-AEDF-E9BC97E8B75D}" srcOrd="1" destOrd="0" presId="urn:microsoft.com/office/officeart/2005/8/layout/hierarchy2"/>
-    <dgm:cxn modelId="{65AD4913-DF5E-46B0-AFB3-071CD15F7146}" type="presParOf" srcId="{F5141415-821F-4342-AEDF-E9BC97E8B75D}" destId="{A1B1FB24-4A19-4073-B3DA-7D6FAFFD6611}" srcOrd="0" destOrd="0" presId="urn:microsoft.com/office/officeart/2005/8/layout/hierarchy2"/>
-    <dgm:cxn modelId="{20CC297D-0972-42C3-9F1A-EB8176A94E32}" type="presParOf" srcId="{F5141415-821F-4342-AEDF-E9BC97E8B75D}" destId="{1AAB8F11-CB53-4E23-8DA2-6135C0475A27}" srcOrd="1" destOrd="0" presId="urn:microsoft.com/office/officeart/2005/8/layout/hierarchy2"/>
-    <dgm:cxn modelId="{9552382E-6994-43FE-A5B8-6580D71C0A4F}" type="presParOf" srcId="{1AAB8F11-CB53-4E23-8DA2-6135C0475A27}" destId="{FDA47220-895B-4A69-B2BB-8BF8C016FF4B}" srcOrd="0" destOrd="0" presId="urn:microsoft.com/office/officeart/2005/8/layout/hierarchy2"/>
-    <dgm:cxn modelId="{EBD8903F-C5E2-4935-A6B8-6C003D1C159F}" type="presParOf" srcId="{FDA47220-895B-4A69-B2BB-8BF8C016FF4B}" destId="{9F0B1A31-63BD-41F6-82FC-F5574A92E909}" srcOrd="0" destOrd="0" presId="urn:microsoft.com/office/officeart/2005/8/layout/hierarchy2"/>
-    <dgm:cxn modelId="{AA4AF1D7-EE03-4ABA-B0BB-9919E7F8117D}" type="presParOf" srcId="{1AAB8F11-CB53-4E23-8DA2-6135C0475A27}" destId="{519D71D9-AD17-481A-BC45-95647664C32A}" srcOrd="1" destOrd="0" presId="urn:microsoft.com/office/officeart/2005/8/layout/hierarchy2"/>
-    <dgm:cxn modelId="{EAAE0A9B-0DFA-49CB-BC97-6BD9E8623F07}" type="presParOf" srcId="{519D71D9-AD17-481A-BC45-95647664C32A}" destId="{C0C8DC8E-72DB-4A2E-A50E-DA1CA06D79E3}" srcOrd="0" destOrd="0" presId="urn:microsoft.com/office/officeart/2005/8/layout/hierarchy2"/>
-    <dgm:cxn modelId="{85625DBE-B3C2-410D-B80C-52594EEE4474}" type="presParOf" srcId="{519D71D9-AD17-481A-BC45-95647664C32A}" destId="{98B01CE3-DDD6-4A2E-A4D8-B0F413861D6D}" srcOrd="1" destOrd="0" presId="urn:microsoft.com/office/officeart/2005/8/layout/hierarchy2"/>
-    <dgm:cxn modelId="{6B251FE9-81FB-4C2E-8CC8-B74EAF3C27E0}" type="presParOf" srcId="{1AAB8F11-CB53-4E23-8DA2-6135C0475A27}" destId="{4E10DB54-35ED-4D9F-B388-F6C78413B8E9}" srcOrd="2" destOrd="0" presId="urn:microsoft.com/office/officeart/2005/8/layout/hierarchy2"/>
-    <dgm:cxn modelId="{EBB88306-B707-45AA-ABBD-23CC1AAEC07F}" type="presParOf" srcId="{4E10DB54-35ED-4D9F-B388-F6C78413B8E9}" destId="{F67B909A-A307-4E9B-9469-45A779E59A51}" srcOrd="0" destOrd="0" presId="urn:microsoft.com/office/officeart/2005/8/layout/hierarchy2"/>
-    <dgm:cxn modelId="{FCCC3481-5E28-4A8F-943F-AA58157CF570}" type="presParOf" srcId="{1AAB8F11-CB53-4E23-8DA2-6135C0475A27}" destId="{14714887-E966-470C-860D-96908FD88E18}" srcOrd="3" destOrd="0" presId="urn:microsoft.com/office/officeart/2005/8/layout/hierarchy2"/>
-    <dgm:cxn modelId="{3B127061-1EE1-4AF7-AA89-F4A621DD5DC4}" type="presParOf" srcId="{14714887-E966-470C-860D-96908FD88E18}" destId="{1906A700-A645-429B-8F9F-2A4F59D4835E}" srcOrd="0" destOrd="0" presId="urn:microsoft.com/office/officeart/2005/8/layout/hierarchy2"/>
-    <dgm:cxn modelId="{23D583E8-BF9B-48CB-868D-C661FAEE9A69}" type="presParOf" srcId="{14714887-E966-470C-860D-96908FD88E18}" destId="{9E21E745-5CA6-4C1A-A097-7D4CFAE8952B}" srcOrd="1" destOrd="0" presId="urn:microsoft.com/office/officeart/2005/8/layout/hierarchy2"/>
-    <dgm:cxn modelId="{ACD0ED51-600E-4ABF-97A8-89C7A977F019}" type="presParOf" srcId="{1AAB8F11-CB53-4E23-8DA2-6135C0475A27}" destId="{2938BCE4-55BC-4FA7-8B13-8D7362E71CAD}" srcOrd="4" destOrd="0" presId="urn:microsoft.com/office/officeart/2005/8/layout/hierarchy2"/>
-    <dgm:cxn modelId="{31693940-EC38-4137-AB40-BDB45AF8ADEE}" type="presParOf" srcId="{2938BCE4-55BC-4FA7-8B13-8D7362E71CAD}" destId="{A6341011-54EC-4E06-9306-EAF2DE56CD2C}" srcOrd="0" destOrd="0" presId="urn:microsoft.com/office/officeart/2005/8/layout/hierarchy2"/>
-    <dgm:cxn modelId="{ED64A0DB-8ED9-4F2F-9CC5-86347D200F5D}" type="presParOf" srcId="{1AAB8F11-CB53-4E23-8DA2-6135C0475A27}" destId="{A0A8C24A-B549-4DD3-A86B-5C27239361DA}" srcOrd="5" destOrd="0" presId="urn:microsoft.com/office/officeart/2005/8/layout/hierarchy2"/>
-    <dgm:cxn modelId="{46D0ADED-250C-4185-8050-5FE4BFC4AFDC}" type="presParOf" srcId="{A0A8C24A-B549-4DD3-A86B-5C27239361DA}" destId="{368F1645-5A66-45DB-B296-C23315AB7E22}" srcOrd="0" destOrd="0" presId="urn:microsoft.com/office/officeart/2005/8/layout/hierarchy2"/>
-    <dgm:cxn modelId="{349305D6-BC8C-4768-A51C-FE7D6DC01310}" type="presParOf" srcId="{A0A8C24A-B549-4DD3-A86B-5C27239361DA}" destId="{AAB70EE2-6F5D-4397-9BEA-BD14754644EA}" srcOrd="1" destOrd="0" presId="urn:microsoft.com/office/officeart/2005/8/layout/hierarchy2"/>
-    <dgm:cxn modelId="{5DEB0237-D23B-4086-A949-F78C75EDFE52}" type="presParOf" srcId="{BE306FCD-9806-4F30-B3B1-CA273857349C}" destId="{3EC8FEA1-FACA-4B7A-ACC4-B6309011D501}" srcOrd="2" destOrd="0" presId="urn:microsoft.com/office/officeart/2005/8/layout/hierarchy2"/>
-    <dgm:cxn modelId="{A91094C8-71D2-4937-9437-40EF247C66CC}" type="presParOf" srcId="{3EC8FEA1-FACA-4B7A-ACC4-B6309011D501}" destId="{2AEF7D3A-FF38-45BC-9B3E-D40CCE847072}" srcOrd="0" destOrd="0" presId="urn:microsoft.com/office/officeart/2005/8/layout/hierarchy2"/>
-    <dgm:cxn modelId="{242AF3CA-B50A-4EB9-9D97-70A0BB988372}" type="presParOf" srcId="{3EC8FEA1-FACA-4B7A-ACC4-B6309011D501}" destId="{2E81C92C-CE54-4B34-8AD9-23F5F8E60BCB}" srcOrd="1" destOrd="0" presId="urn:microsoft.com/office/officeart/2005/8/layout/hierarchy2"/>
-    <dgm:cxn modelId="{412319CB-8B19-4444-8489-4B312F18F303}" type="presParOf" srcId="{2E81C92C-CE54-4B34-8AD9-23F5F8E60BCB}" destId="{674BA392-5914-4B78-A520-EE26D65D05C8}" srcOrd="0" destOrd="0" presId="urn:microsoft.com/office/officeart/2005/8/layout/hierarchy2"/>
-    <dgm:cxn modelId="{F684CF0A-5090-467C-AFCC-D96514715081}" type="presParOf" srcId="{674BA392-5914-4B78-A520-EE26D65D05C8}" destId="{CAE1C8E1-FF9C-459C-820F-5A372E5B5202}" srcOrd="0" destOrd="0" presId="urn:microsoft.com/office/officeart/2005/8/layout/hierarchy2"/>
-    <dgm:cxn modelId="{7FD31747-08D7-4224-AF38-02FA4AEE83C8}" type="presParOf" srcId="{2E81C92C-CE54-4B34-8AD9-23F5F8E60BCB}" destId="{905C17AD-FE93-4469-8609-EDCF89529AA2}" srcOrd="1" destOrd="0" presId="urn:microsoft.com/office/officeart/2005/8/layout/hierarchy2"/>
-    <dgm:cxn modelId="{2D0C499B-91B4-4189-B178-87D461FEED71}" type="presParOf" srcId="{905C17AD-FE93-4469-8609-EDCF89529AA2}" destId="{497DB5E4-8EF3-40EA-9803-E80F51F19C35}" srcOrd="0" destOrd="0" presId="urn:microsoft.com/office/officeart/2005/8/layout/hierarchy2"/>
-    <dgm:cxn modelId="{684FDC3C-9DDF-4D97-8CE3-BCF92E8F512F}" type="presParOf" srcId="{905C17AD-FE93-4469-8609-EDCF89529AA2}" destId="{A54907F9-77D3-493A-BD14-6183BAA27BA4}" srcOrd="1" destOrd="0" presId="urn:microsoft.com/office/officeart/2005/8/layout/hierarchy2"/>
-    <dgm:cxn modelId="{486BB057-1A31-4559-BE14-CD910FACCD96}" type="presParOf" srcId="{2E81C92C-CE54-4B34-8AD9-23F5F8E60BCB}" destId="{EB2274FC-15F8-41B7-935B-E389FD47AFD1}" srcOrd="2" destOrd="0" presId="urn:microsoft.com/office/officeart/2005/8/layout/hierarchy2"/>
-    <dgm:cxn modelId="{8A785467-EEBD-40A3-8729-F17D4567CEBD}" type="presParOf" srcId="{EB2274FC-15F8-41B7-935B-E389FD47AFD1}" destId="{87E32AC2-4577-44E3-BD84-D5E3BD970540}" srcOrd="0" destOrd="0" presId="urn:microsoft.com/office/officeart/2005/8/layout/hierarchy2"/>
-    <dgm:cxn modelId="{7E0FE312-414E-424E-A8BA-F19C274434A5}" type="presParOf" srcId="{2E81C92C-CE54-4B34-8AD9-23F5F8E60BCB}" destId="{9076073A-94D7-4B3A-BEDD-A7CFB249D472}" srcOrd="3" destOrd="0" presId="urn:microsoft.com/office/officeart/2005/8/layout/hierarchy2"/>
-    <dgm:cxn modelId="{3E92B046-B33E-48AA-B2B0-8173A563A83F}" type="presParOf" srcId="{9076073A-94D7-4B3A-BEDD-A7CFB249D472}" destId="{F53448B5-447F-4F1A-81C6-1F0D19E192DD}" srcOrd="0" destOrd="0" presId="urn:microsoft.com/office/officeart/2005/8/layout/hierarchy2"/>
-    <dgm:cxn modelId="{6C3B5015-68C7-475B-AE49-675646C4034A}" type="presParOf" srcId="{9076073A-94D7-4B3A-BEDD-A7CFB249D472}" destId="{9771CB1D-2BA5-42D9-9957-3E7E79F8490A}" srcOrd="1" destOrd="0" presId="urn:microsoft.com/office/officeart/2005/8/layout/hierarchy2"/>
+    <dgm:cxn modelId="{E897BF82-126F-48AC-BF90-5428D44641E5}" type="presParOf" srcId="{BE306FCD-9806-4F30-B3B1-CA273857349C}" destId="{BC89B9CD-5E6C-4475-ADF6-F7C2D7A5A353}" srcOrd="0" destOrd="0" presId="urn:microsoft.com/office/officeart/2005/8/layout/hierarchy2"/>
+    <dgm:cxn modelId="{A700F296-1150-4060-ACCB-E7512BB0B6ED}" type="presParOf" srcId="{BC89B9CD-5E6C-4475-ADF6-F7C2D7A5A353}" destId="{6E6D9CAD-33D1-4ABE-986B-53D6D631EB94}" srcOrd="0" destOrd="0" presId="urn:microsoft.com/office/officeart/2005/8/layout/hierarchy2"/>
+    <dgm:cxn modelId="{66A6AE7F-B6B7-4C7C-A099-A540F587E064}" type="presParOf" srcId="{BC89B9CD-5E6C-4475-ADF6-F7C2D7A5A353}" destId="{47C7FA5F-116D-41D5-BE1E-63389D526519}" srcOrd="1" destOrd="0" presId="urn:microsoft.com/office/officeart/2005/8/layout/hierarchy2"/>
+    <dgm:cxn modelId="{D37F3087-1B83-4575-B57C-866F76EE6EE3}" type="presParOf" srcId="{47C7FA5F-116D-41D5-BE1E-63389D526519}" destId="{B4361C68-E191-4E89-B0BD-BAD091626B5B}" srcOrd="0" destOrd="0" presId="urn:microsoft.com/office/officeart/2005/8/layout/hierarchy2"/>
+    <dgm:cxn modelId="{773F7632-607B-4043-97FC-78A5A910FBBB}" type="presParOf" srcId="{B4361C68-E191-4E89-B0BD-BAD091626B5B}" destId="{12FD7525-DB42-46F9-B8FD-D33568A05731}" srcOrd="0" destOrd="0" presId="urn:microsoft.com/office/officeart/2005/8/layout/hierarchy2"/>
+    <dgm:cxn modelId="{097ABDAB-DC8E-4CBF-9704-F63E01E4E48E}" type="presParOf" srcId="{47C7FA5F-116D-41D5-BE1E-63389D526519}" destId="{8D4B9DA0-8352-443E-AB23-4081880753A9}" srcOrd="1" destOrd="0" presId="urn:microsoft.com/office/officeart/2005/8/layout/hierarchy2"/>
+    <dgm:cxn modelId="{5F740799-D8AD-4BD6-BA41-E08980FF6175}" type="presParOf" srcId="{8D4B9DA0-8352-443E-AB23-4081880753A9}" destId="{CA6C5886-D1D3-4819-90BD-4BAC8F1EE87D}" srcOrd="0" destOrd="0" presId="urn:microsoft.com/office/officeart/2005/8/layout/hierarchy2"/>
+    <dgm:cxn modelId="{055DD4E0-009C-4D97-9A8B-6BDB7D8896F4}" type="presParOf" srcId="{8D4B9DA0-8352-443E-AB23-4081880753A9}" destId="{9192797A-2A70-45CD-83CD-8CC844391943}" srcOrd="1" destOrd="0" presId="urn:microsoft.com/office/officeart/2005/8/layout/hierarchy2"/>
+    <dgm:cxn modelId="{19279B1E-199F-4BAA-BC87-D44C59FAECBC}" type="presParOf" srcId="{47C7FA5F-116D-41D5-BE1E-63389D526519}" destId="{E11C7B6F-7180-43A5-992E-3EA5851F2391}" srcOrd="2" destOrd="0" presId="urn:microsoft.com/office/officeart/2005/8/layout/hierarchy2"/>
+    <dgm:cxn modelId="{B1A19309-6D34-42D5-8DAB-8BEC298A317D}" type="presParOf" srcId="{E11C7B6F-7180-43A5-992E-3EA5851F2391}" destId="{FB48A239-373B-4448-BD7F-C055FA9C8C48}" srcOrd="0" destOrd="0" presId="urn:microsoft.com/office/officeart/2005/8/layout/hierarchy2"/>
+    <dgm:cxn modelId="{8B1CF687-FA8A-40DF-90D7-D3A4D9A36B75}" type="presParOf" srcId="{47C7FA5F-116D-41D5-BE1E-63389D526519}" destId="{49833578-BD56-4B76-A7B4-93C083AE7440}" srcOrd="3" destOrd="0" presId="urn:microsoft.com/office/officeart/2005/8/layout/hierarchy2"/>
+    <dgm:cxn modelId="{CC4D75DA-6E72-4CF0-B27D-68DAC5B98B48}" type="presParOf" srcId="{49833578-BD56-4B76-A7B4-93C083AE7440}" destId="{419BEB18-32F6-4B18-9238-A8818FE634FC}" srcOrd="0" destOrd="0" presId="urn:microsoft.com/office/officeart/2005/8/layout/hierarchy2"/>
+    <dgm:cxn modelId="{F0EE9EC9-2D02-445C-81AD-4398C78A2AEF}" type="presParOf" srcId="{49833578-BD56-4B76-A7B4-93C083AE7440}" destId="{9606F08B-4F70-4EB6-983D-ED46C176903C}" srcOrd="1" destOrd="0" presId="urn:microsoft.com/office/officeart/2005/8/layout/hierarchy2"/>
+    <dgm:cxn modelId="{6624EDEF-B11C-4EE1-A853-1C0F6EA0A990}" type="presParOf" srcId="{47C7FA5F-116D-41D5-BE1E-63389D526519}" destId="{8F195852-041E-423A-B5DF-8945941EB406}" srcOrd="4" destOrd="0" presId="urn:microsoft.com/office/officeart/2005/8/layout/hierarchy2"/>
+    <dgm:cxn modelId="{775955F9-21B1-43C4-8DC8-4E235450E5E0}" type="presParOf" srcId="{8F195852-041E-423A-B5DF-8945941EB406}" destId="{19EBF599-727A-47CA-B105-7B4051DFB8C7}" srcOrd="0" destOrd="0" presId="urn:microsoft.com/office/officeart/2005/8/layout/hierarchy2"/>
+    <dgm:cxn modelId="{AD8716EE-0F12-4939-AFD8-5D0A76EC5B7B}" type="presParOf" srcId="{47C7FA5F-116D-41D5-BE1E-63389D526519}" destId="{5B0C94E8-6047-4A9D-A59D-4243CA01023B}" srcOrd="5" destOrd="0" presId="urn:microsoft.com/office/officeart/2005/8/layout/hierarchy2"/>
+    <dgm:cxn modelId="{ED808A08-9BA0-48F9-9AF6-DF95A87E762F}" type="presParOf" srcId="{5B0C94E8-6047-4A9D-A59D-4243CA01023B}" destId="{47ACED10-AF50-4A06-8AC5-32A97AE3B1C8}" srcOrd="0" destOrd="0" presId="urn:microsoft.com/office/officeart/2005/8/layout/hierarchy2"/>
+    <dgm:cxn modelId="{85294DB0-FBBE-4DA3-9F93-0508788C9B1C}" type="presParOf" srcId="{5B0C94E8-6047-4A9D-A59D-4243CA01023B}" destId="{51C9AA23-5208-47C4-9495-ED7DF43D7949}" srcOrd="1" destOrd="0" presId="urn:microsoft.com/office/officeart/2005/8/layout/hierarchy2"/>
+    <dgm:cxn modelId="{19EC708B-032E-4E8B-BF62-F25ED42F5D24}" type="presParOf" srcId="{BE306FCD-9806-4F30-B3B1-CA273857349C}" destId="{8658F2C1-2E33-4716-96CE-BB95A05DA53A}" srcOrd="1" destOrd="0" presId="urn:microsoft.com/office/officeart/2005/8/layout/hierarchy2"/>
+    <dgm:cxn modelId="{07DEF26D-A3A9-46B0-AF59-54B94790734A}" type="presParOf" srcId="{8658F2C1-2E33-4716-96CE-BB95A05DA53A}" destId="{3985982F-35AF-48B0-84C6-0C8F1D9EF2FA}" srcOrd="0" destOrd="0" presId="urn:microsoft.com/office/officeart/2005/8/layout/hierarchy2"/>
+    <dgm:cxn modelId="{5F9742DA-76BD-452A-9048-6581024B1D5D}" type="presParOf" srcId="{8658F2C1-2E33-4716-96CE-BB95A05DA53A}" destId="{E962D45F-3934-4127-B852-040B19CBBED4}" srcOrd="1" destOrd="0" presId="urn:microsoft.com/office/officeart/2005/8/layout/hierarchy2"/>
+    <dgm:cxn modelId="{7F65013A-1A9A-498C-80F8-8A5A0E2F49CC}" type="presParOf" srcId="{E962D45F-3934-4127-B852-040B19CBBED4}" destId="{AB7C6CD4-FF75-4E23-A8C3-0A2318DBB1D6}" srcOrd="0" destOrd="0" presId="urn:microsoft.com/office/officeart/2005/8/layout/hierarchy2"/>
+    <dgm:cxn modelId="{539F17C3-A788-4036-A949-64802A63FA9F}" type="presParOf" srcId="{AB7C6CD4-FF75-4E23-A8C3-0A2318DBB1D6}" destId="{86416187-05A5-41DD-ADA2-C443892DABB2}" srcOrd="0" destOrd="0" presId="urn:microsoft.com/office/officeart/2005/8/layout/hierarchy2"/>
+    <dgm:cxn modelId="{934D665C-20D1-475F-9880-61AF7928065D}" type="presParOf" srcId="{E962D45F-3934-4127-B852-040B19CBBED4}" destId="{F5141415-821F-4342-AEDF-E9BC97E8B75D}" srcOrd="1" destOrd="0" presId="urn:microsoft.com/office/officeart/2005/8/layout/hierarchy2"/>
+    <dgm:cxn modelId="{1EA771F1-9EF0-4572-84F9-2F0F18A26BE3}" type="presParOf" srcId="{F5141415-821F-4342-AEDF-E9BC97E8B75D}" destId="{A1B1FB24-4A19-4073-B3DA-7D6FAFFD6611}" srcOrd="0" destOrd="0" presId="urn:microsoft.com/office/officeart/2005/8/layout/hierarchy2"/>
+    <dgm:cxn modelId="{D38488B1-866C-4564-BDC0-456CA7BC1799}" type="presParOf" srcId="{F5141415-821F-4342-AEDF-E9BC97E8B75D}" destId="{1AAB8F11-CB53-4E23-8DA2-6135C0475A27}" srcOrd="1" destOrd="0" presId="urn:microsoft.com/office/officeart/2005/8/layout/hierarchy2"/>
+    <dgm:cxn modelId="{BB2CCAE5-8DB0-47AE-BD98-829B97A046C4}" type="presParOf" srcId="{1AAB8F11-CB53-4E23-8DA2-6135C0475A27}" destId="{FDA47220-895B-4A69-B2BB-8BF8C016FF4B}" srcOrd="0" destOrd="0" presId="urn:microsoft.com/office/officeart/2005/8/layout/hierarchy2"/>
+    <dgm:cxn modelId="{85A4948D-7C44-4ECF-B7FE-6E127ABFFFA6}" type="presParOf" srcId="{FDA47220-895B-4A69-B2BB-8BF8C016FF4B}" destId="{9F0B1A31-63BD-41F6-82FC-F5574A92E909}" srcOrd="0" destOrd="0" presId="urn:microsoft.com/office/officeart/2005/8/layout/hierarchy2"/>
+    <dgm:cxn modelId="{171E6FDD-BF46-4CC3-A0BB-65BB98BD3887}" type="presParOf" srcId="{1AAB8F11-CB53-4E23-8DA2-6135C0475A27}" destId="{519D71D9-AD17-481A-BC45-95647664C32A}" srcOrd="1" destOrd="0" presId="urn:microsoft.com/office/officeart/2005/8/layout/hierarchy2"/>
+    <dgm:cxn modelId="{05D7EA4A-E42F-469C-9ACC-63D06DE1E543}" type="presParOf" srcId="{519D71D9-AD17-481A-BC45-95647664C32A}" destId="{C0C8DC8E-72DB-4A2E-A50E-DA1CA06D79E3}" srcOrd="0" destOrd="0" presId="urn:microsoft.com/office/officeart/2005/8/layout/hierarchy2"/>
+    <dgm:cxn modelId="{A45545F7-9B77-4EAC-BCD1-B9EC9E21AB03}" type="presParOf" srcId="{519D71D9-AD17-481A-BC45-95647664C32A}" destId="{98B01CE3-DDD6-4A2E-A4D8-B0F413861D6D}" srcOrd="1" destOrd="0" presId="urn:microsoft.com/office/officeart/2005/8/layout/hierarchy2"/>
+    <dgm:cxn modelId="{178F1255-46B2-4C38-9D94-2C05BBF4FC5E}" type="presParOf" srcId="{1AAB8F11-CB53-4E23-8DA2-6135C0475A27}" destId="{4E10DB54-35ED-4D9F-B388-F6C78413B8E9}" srcOrd="2" destOrd="0" presId="urn:microsoft.com/office/officeart/2005/8/layout/hierarchy2"/>
+    <dgm:cxn modelId="{8D108C9A-1BD0-4621-A10B-CB0793A2E05D}" type="presParOf" srcId="{4E10DB54-35ED-4D9F-B388-F6C78413B8E9}" destId="{F67B909A-A307-4E9B-9469-45A779E59A51}" srcOrd="0" destOrd="0" presId="urn:microsoft.com/office/officeart/2005/8/layout/hierarchy2"/>
+    <dgm:cxn modelId="{8C637B74-5AEE-4923-A19B-2712C70CBEE2}" type="presParOf" srcId="{1AAB8F11-CB53-4E23-8DA2-6135C0475A27}" destId="{14714887-E966-470C-860D-96908FD88E18}" srcOrd="3" destOrd="0" presId="urn:microsoft.com/office/officeart/2005/8/layout/hierarchy2"/>
+    <dgm:cxn modelId="{A7E9A635-DE11-4845-8D75-3C3D7D15072B}" type="presParOf" srcId="{14714887-E966-470C-860D-96908FD88E18}" destId="{1906A700-A645-429B-8F9F-2A4F59D4835E}" srcOrd="0" destOrd="0" presId="urn:microsoft.com/office/officeart/2005/8/layout/hierarchy2"/>
+    <dgm:cxn modelId="{BBF1A5E7-0318-463C-B368-80272B2331B3}" type="presParOf" srcId="{14714887-E966-470C-860D-96908FD88E18}" destId="{9E21E745-5CA6-4C1A-A097-7D4CFAE8952B}" srcOrd="1" destOrd="0" presId="urn:microsoft.com/office/officeart/2005/8/layout/hierarchy2"/>
+    <dgm:cxn modelId="{F258D339-417A-499E-A142-75C2B5EC26BF}" type="presParOf" srcId="{1AAB8F11-CB53-4E23-8DA2-6135C0475A27}" destId="{2938BCE4-55BC-4FA7-8B13-8D7362E71CAD}" srcOrd="4" destOrd="0" presId="urn:microsoft.com/office/officeart/2005/8/layout/hierarchy2"/>
+    <dgm:cxn modelId="{13F93F86-C212-431C-B950-1FEE305C8889}" type="presParOf" srcId="{2938BCE4-55BC-4FA7-8B13-8D7362E71CAD}" destId="{A6341011-54EC-4E06-9306-EAF2DE56CD2C}" srcOrd="0" destOrd="0" presId="urn:microsoft.com/office/officeart/2005/8/layout/hierarchy2"/>
+    <dgm:cxn modelId="{CD56A078-1391-44BF-886B-BA1B1329DF3B}" type="presParOf" srcId="{1AAB8F11-CB53-4E23-8DA2-6135C0475A27}" destId="{A0A8C24A-B549-4DD3-A86B-5C27239361DA}" srcOrd="5" destOrd="0" presId="urn:microsoft.com/office/officeart/2005/8/layout/hierarchy2"/>
+    <dgm:cxn modelId="{67AA5ED4-D9F1-47F9-9FD7-0EE76FE234C3}" type="presParOf" srcId="{A0A8C24A-B549-4DD3-A86B-5C27239361DA}" destId="{368F1645-5A66-45DB-B296-C23315AB7E22}" srcOrd="0" destOrd="0" presId="urn:microsoft.com/office/officeart/2005/8/layout/hierarchy2"/>
+    <dgm:cxn modelId="{2E1B625B-73CB-43AB-BE4F-A48313945D2E}" type="presParOf" srcId="{A0A8C24A-B549-4DD3-A86B-5C27239361DA}" destId="{AAB70EE2-6F5D-4397-9BEA-BD14754644EA}" srcOrd="1" destOrd="0" presId="urn:microsoft.com/office/officeart/2005/8/layout/hierarchy2"/>
+    <dgm:cxn modelId="{498CE765-C154-42AF-B079-F8C574FBFF93}" type="presParOf" srcId="{BE306FCD-9806-4F30-B3B1-CA273857349C}" destId="{3EC8FEA1-FACA-4B7A-ACC4-B6309011D501}" srcOrd="2" destOrd="0" presId="urn:microsoft.com/office/officeart/2005/8/layout/hierarchy2"/>
+    <dgm:cxn modelId="{43B9AD11-BC1D-4309-8C0A-D19CA5C3A9B6}" type="presParOf" srcId="{3EC8FEA1-FACA-4B7A-ACC4-B6309011D501}" destId="{2AEF7D3A-FF38-45BC-9B3E-D40CCE847072}" srcOrd="0" destOrd="0" presId="urn:microsoft.com/office/officeart/2005/8/layout/hierarchy2"/>
+    <dgm:cxn modelId="{8DCCAC97-8636-4C0C-A56F-CE0617AAEC00}" type="presParOf" srcId="{3EC8FEA1-FACA-4B7A-ACC4-B6309011D501}" destId="{2E81C92C-CE54-4B34-8AD9-23F5F8E60BCB}" srcOrd="1" destOrd="0" presId="urn:microsoft.com/office/officeart/2005/8/layout/hierarchy2"/>
+    <dgm:cxn modelId="{587A71BE-7B37-4D29-AF21-54F64346FA34}" type="presParOf" srcId="{2E81C92C-CE54-4B34-8AD9-23F5F8E60BCB}" destId="{674BA392-5914-4B78-A520-EE26D65D05C8}" srcOrd="0" destOrd="0" presId="urn:microsoft.com/office/officeart/2005/8/layout/hierarchy2"/>
+    <dgm:cxn modelId="{9540DFBE-EF64-4674-A7B8-85979FE09F53}" type="presParOf" srcId="{674BA392-5914-4B78-A520-EE26D65D05C8}" destId="{CAE1C8E1-FF9C-459C-820F-5A372E5B5202}" srcOrd="0" destOrd="0" presId="urn:microsoft.com/office/officeart/2005/8/layout/hierarchy2"/>
+    <dgm:cxn modelId="{EBCD6C78-D47E-4252-A8BE-0DEB74A5EC7A}" type="presParOf" srcId="{2E81C92C-CE54-4B34-8AD9-23F5F8E60BCB}" destId="{905C17AD-FE93-4469-8609-EDCF89529AA2}" srcOrd="1" destOrd="0" presId="urn:microsoft.com/office/officeart/2005/8/layout/hierarchy2"/>
+    <dgm:cxn modelId="{B9DD9759-77A1-429E-8E5D-DFBFFC0D6704}" type="presParOf" srcId="{905C17AD-FE93-4469-8609-EDCF89529AA2}" destId="{497DB5E4-8EF3-40EA-9803-E80F51F19C35}" srcOrd="0" destOrd="0" presId="urn:microsoft.com/office/officeart/2005/8/layout/hierarchy2"/>
+    <dgm:cxn modelId="{82C51C6B-3B5F-4E77-BC3D-545D2D28FD94}" type="presParOf" srcId="{905C17AD-FE93-4469-8609-EDCF89529AA2}" destId="{A54907F9-77D3-493A-BD14-6183BAA27BA4}" srcOrd="1" destOrd="0" presId="urn:microsoft.com/office/officeart/2005/8/layout/hierarchy2"/>
+    <dgm:cxn modelId="{E29A7786-520A-43D9-BFB3-242970ED442A}" type="presParOf" srcId="{2E81C92C-CE54-4B34-8AD9-23F5F8E60BCB}" destId="{EB2274FC-15F8-41B7-935B-E389FD47AFD1}" srcOrd="2" destOrd="0" presId="urn:microsoft.com/office/officeart/2005/8/layout/hierarchy2"/>
+    <dgm:cxn modelId="{FFA19ADD-02AD-4C98-AFE9-8E0FE33BDE50}" type="presParOf" srcId="{EB2274FC-15F8-41B7-935B-E389FD47AFD1}" destId="{87E32AC2-4577-44E3-BD84-D5E3BD970540}" srcOrd="0" destOrd="0" presId="urn:microsoft.com/office/officeart/2005/8/layout/hierarchy2"/>
+    <dgm:cxn modelId="{DC1E78DC-CA23-4D67-8B6C-3EAD8C6C4E7B}" type="presParOf" srcId="{2E81C92C-CE54-4B34-8AD9-23F5F8E60BCB}" destId="{9076073A-94D7-4B3A-BEDD-A7CFB249D472}" srcOrd="3" destOrd="0" presId="urn:microsoft.com/office/officeart/2005/8/layout/hierarchy2"/>
+    <dgm:cxn modelId="{6B49C808-4B53-4A7C-934E-1E804190E4D5}" type="presParOf" srcId="{9076073A-94D7-4B3A-BEDD-A7CFB249D472}" destId="{F53448B5-447F-4F1A-81C6-1F0D19E192DD}" srcOrd="0" destOrd="0" presId="urn:microsoft.com/office/officeart/2005/8/layout/hierarchy2"/>
+    <dgm:cxn modelId="{2E538942-3CA3-49AF-B7C0-1C016246807A}" type="presParOf" srcId="{9076073A-94D7-4B3A-BEDD-A7CFB249D472}" destId="{9771CB1D-2BA5-42D9-9957-3E7E79F8490A}" srcOrd="1" destOrd="0" presId="urn:microsoft.com/office/officeart/2005/8/layout/hierarchy2"/>
   </dgm:cxnLst>
   <dgm:bg/>
   <dgm:whole/>
@@ -27421,7 +27634,7 @@
 </file>
 
 <file path=customXml/itemProps3.xml><?xml version="1.0" encoding="utf-8"?>
-<ds:datastoreItem xmlns:ds="http://schemas.openxmlformats.org/officeDocument/2006/customXml" ds:itemID="{953642B0-9F2F-4B97-9EA8-0F194DA15EAE}">
+<ds:datastoreItem xmlns:ds="http://schemas.openxmlformats.org/officeDocument/2006/customXml" ds:itemID="{13D3126A-EEDF-45D4-B5B6-6D72B9365161}">
   <ds:schemaRefs>
     <ds:schemaRef ds:uri="http://schemas.openxmlformats.org/officeDocument/2006/bibliography"/>
   </ds:schemaRefs>

</xml_diff>